<commit_message>
CGGSII-171: Modificacion de archivos de propiedades y correccion de scripts.
</commit_message>
<xml_diff>
--- a/doc/documents/Tecnica/ManualTecnicoDeInstalacionIntegracionSII.docx
+++ b/doc/documents/Tecnica/ManualTecnicoDeInstalacionIntegracionSII.docx
@@ -1,271 +1,11 @@
 
 <file path=word/document.xml><?xml version="1.0" encoding="utf-8"?>
-<w:document xmlns:wpc="http://schemas.microsoft.com/office/word/2010/wordprocessingCanvas" xmlns:mo="http://schemas.microsoft.com/office/mac/office/2008/main" xmlns:mc="http://schemas.openxmlformats.org/markup-compatibility/2006" xmlns:mv="urn:schemas-microsoft-com:mac:vml" xmlns:o="urn:schemas-microsoft-com:office:office" xmlns:r="http://schemas.openxmlformats.org/officeDocument/2006/relationships" xmlns:m="http://schemas.openxmlformats.org/officeDocument/2006/math" xmlns:v="urn:schemas-microsoft-com:vml" xmlns:wp14="http://schemas.microsoft.com/office/word/2010/wordprocessingDrawing" xmlns:wp="http://schemas.openxmlformats.org/drawingml/2006/wordprocessingDrawing" xmlns:w10="urn:schemas-microsoft-com:office:word" xmlns:w="http://schemas.openxmlformats.org/wordprocessingml/2006/main" xmlns:w14="http://schemas.microsoft.com/office/word/2010/wordml" xmlns:w15="http://schemas.microsoft.com/office/word/2012/wordml" xmlns:wpg="http://schemas.microsoft.com/office/word/2010/wordprocessingGroup" xmlns:wpi="http://schemas.microsoft.com/office/word/2010/wordprocessingInk" xmlns:wne="http://schemas.microsoft.com/office/word/2006/wordml" xmlns:wps="http://schemas.microsoft.com/office/word/2010/wordprocessingShape" mc:Ignorable="w14 w15 wp14">
+<w:document xmlns:wpc="http://schemas.microsoft.com/office/word/2010/wordprocessingCanvas" xmlns:mo="http://schemas.microsoft.com/office/mac/office/2008/main" xmlns:mc="http://schemas.openxmlformats.org/markup-compatibility/2006" xmlns:mv="urn:schemas-microsoft-com:mac:vml" xmlns:o="urn:schemas-microsoft-com:office:office" xmlns:r="http://schemas.openxmlformats.org/officeDocument/2006/relationships" xmlns:m="http://schemas.openxmlformats.org/officeDocument/2006/math" xmlns:v="urn:schemas-microsoft-com:vml" xmlns:wp14="http://schemas.microsoft.com/office/word/2010/wordprocessingDrawing" xmlns:wp="http://schemas.openxmlformats.org/drawingml/2006/wordprocessingDrawing" xmlns:w10="urn:schemas-microsoft-com:office:word" xmlns:w="http://schemas.openxmlformats.org/wordprocessingml/2006/main" xmlns:w14="http://schemas.microsoft.com/office/word/2010/wordml" xmlns:wpg="http://schemas.microsoft.com/office/word/2010/wordprocessingGroup" xmlns:wpi="http://schemas.microsoft.com/office/word/2010/wordprocessingInk" xmlns:wne="http://schemas.microsoft.com/office/word/2006/wordml" xmlns:wps="http://schemas.microsoft.com/office/word/2010/wordprocessingShape" mc:Ignorable="w14 wp14">
   <w:body>
     <w:p>
       <w:pPr>
         <w:rPr>
           <w:rFonts w:asciiTheme="majorHAnsi" w:hAnsiTheme="majorHAnsi" w:cs="Tahoma"/>
-          <w:lang w:val="es-ES_tradnl"/>
-        </w:rPr>
-      </w:pPr>
-      <w:r>
-        <w:rPr>
-          <w:rFonts w:asciiTheme="majorHAnsi" w:hAnsiTheme="majorHAnsi" w:cs="Tahoma"/>
-          <w:lang w:val="es-ES_tradnl"/>
-        </w:rPr>
-        <w:tab/>
-      </w:r>
-    </w:p>
-    <w:p>
-      <w:pPr>
-        <w:rPr>
-          <w:rFonts w:asciiTheme="majorHAnsi" w:hAnsiTheme="majorHAnsi" w:cs="Tahoma"/>
-          <w:b/>
-          <w:lang w:val="es-ES_tradnl"/>
-        </w:rPr>
-      </w:pPr>
-    </w:p>
-    <w:p>
-      <w:pPr>
-        <w:rPr>
-          <w:rFonts w:asciiTheme="majorHAnsi" w:hAnsiTheme="majorHAnsi" w:cs="Tahoma"/>
-          <w:b/>
-          <w:lang w:val="es-ES_tradnl"/>
-        </w:rPr>
-      </w:pPr>
-    </w:p>
-    <w:p>
-      <w:pPr>
-        <w:jc w:val="center"/>
-        <w:rPr>
-          <w:rFonts w:asciiTheme="majorHAnsi" w:hAnsiTheme="majorHAnsi"/>
-          <w:lang w:val="es-ES_tradnl"/>
-        </w:rPr>
-      </w:pPr>
-    </w:p>
-    <w:p>
-      <w:pPr>
-        <w:rPr>
-          <w:rFonts w:asciiTheme="majorHAnsi" w:hAnsiTheme="majorHAnsi" w:cs="Tahoma"/>
-          <w:b/>
-          <w:lang w:val="es-ES_tradnl"/>
-        </w:rPr>
-      </w:pPr>
-    </w:p>
-    <w:p>
-      <w:pPr>
-        <w:tabs>
-          <w:tab w:val="left" w:pos="6120"/>
-        </w:tabs>
-        <w:jc w:val="center"/>
-        <w:rPr>
-          <w:rFonts w:asciiTheme="majorHAnsi" w:hAnsiTheme="majorHAnsi" w:cs="Tahoma"/>
-          <w:b/>
-          <w:color w:val="7F7F7F"/>
-          <w:lang w:val="es-ES_tradnl"/>
-        </w:rPr>
-      </w:pPr>
-      <w:r>
-        <w:rPr>
-          <w:rFonts w:asciiTheme="majorHAnsi" w:hAnsiTheme="majorHAnsi" w:cs="Tahoma"/>
-          <w:b/>
-          <w:noProof/>
-          <w:color w:val="7F7F7F"/>
-          <w:lang w:eastAsia="en-US" w:bidi="ar-SA"/>
-        </w:rPr>
-        <w:drawing>
-          <wp:inline distT="0" distB="0" distL="0" distR="0" wp14:anchorId="7D9FC94E" wp14:editId="75FAAFFE">
-            <wp:extent cx="3390900" cy="1476375"/>
-            <wp:effectExtent l="19050" t="0" r="0" b="0"/>
-            <wp:docPr id="2" name="Picture"/>
-            <wp:cNvGraphicFramePr>
-              <a:graphicFrameLocks xmlns:a="http://schemas.openxmlformats.org/drawingml/2006/main" noChangeAspect="1"/>
-            </wp:cNvGraphicFramePr>
-            <a:graphic xmlns:a="http://schemas.openxmlformats.org/drawingml/2006/main">
-              <a:graphicData uri="http://schemas.openxmlformats.org/drawingml/2006/picture">
-                <pic:pic xmlns:pic="http://schemas.openxmlformats.org/drawingml/2006/picture">
-                  <pic:nvPicPr>
-                    <pic:cNvPr id="0" name="Picture"/>
-                    <pic:cNvPicPr>
-                      <a:picLocks noChangeAspect="1" noChangeArrowheads="1"/>
-                    </pic:cNvPicPr>
-                  </pic:nvPicPr>
-                  <pic:blipFill>
-                    <a:blip r:embed="rId7"/>
-                    <a:srcRect/>
-                    <a:stretch>
-                      <a:fillRect/>
-                    </a:stretch>
-                  </pic:blipFill>
-                  <pic:spPr bwMode="auto">
-                    <a:xfrm>
-                      <a:off x="0" y="0"/>
-                      <a:ext cx="3390900" cy="1476375"/>
-                    </a:xfrm>
-                    <a:prstGeom prst="rect">
-                      <a:avLst/>
-                    </a:prstGeom>
-                    <a:noFill/>
-                    <a:ln w="9525">
-                      <a:noFill/>
-                      <a:miter lim="800000"/>
-                      <a:headEnd/>
-                      <a:tailEnd/>
-                    </a:ln>
-                  </pic:spPr>
-                </pic:pic>
-              </a:graphicData>
-            </a:graphic>
-          </wp:inline>
-        </w:drawing>
-      </w:r>
-    </w:p>
-    <w:p>
-      <w:pPr>
-        <w:tabs>
-          <w:tab w:val="left" w:pos="6120"/>
-        </w:tabs>
-        <w:rPr>
-          <w:rFonts w:asciiTheme="majorHAnsi" w:hAnsiTheme="majorHAnsi" w:cs="Tahoma"/>
-          <w:b/>
-          <w:color w:val="7F7F7F"/>
-          <w:lang w:val="es-ES_tradnl"/>
-        </w:rPr>
-      </w:pPr>
-    </w:p>
-    <w:p>
-      <w:pPr>
-        <w:tabs>
-          <w:tab w:val="left" w:pos="6120"/>
-        </w:tabs>
-        <w:rPr>
-          <w:rFonts w:asciiTheme="majorHAnsi" w:hAnsiTheme="majorHAnsi" w:cs="Tahoma"/>
-          <w:b/>
-          <w:color w:val="7F7F7F"/>
-          <w:lang w:val="es-ES_tradnl"/>
-        </w:rPr>
-      </w:pPr>
-    </w:p>
-    <w:p>
-      <w:pPr>
-        <w:tabs>
-          <w:tab w:val="left" w:pos="6120"/>
-        </w:tabs>
-        <w:rPr>
-          <w:rFonts w:asciiTheme="majorHAnsi" w:hAnsiTheme="majorHAnsi" w:cs="Tahoma"/>
-          <w:b/>
-          <w:color w:val="7F7F7F"/>
-          <w:lang w:val="es-ES_tradnl"/>
-        </w:rPr>
-      </w:pPr>
-    </w:p>
-    <w:p>
-      <w:pPr>
-        <w:tabs>
-          <w:tab w:val="left" w:pos="6120"/>
-        </w:tabs>
-        <w:rPr>
-          <w:rFonts w:asciiTheme="majorHAnsi" w:hAnsiTheme="majorHAnsi" w:cs="Tahoma"/>
-          <w:b/>
-          <w:color w:val="7F7F7F"/>
-          <w:lang w:val="es-ES_tradnl"/>
-        </w:rPr>
-      </w:pPr>
-    </w:p>
-    <w:p>
-      <w:pPr>
-        <w:ind w:left="720" w:hanging="720"/>
-        <w:jc w:val="center"/>
-        <w:rPr>
-          <w:rStyle w:val="HTMLTypewriter"/>
-          <w:rFonts w:asciiTheme="majorHAnsi" w:eastAsia="Calibri" w:hAnsiTheme="majorHAnsi"/>
-          <w:i/>
-          <w:color w:val="3A3935"/>
-          <w:lang w:val="es-ES_tradnl"/>
-        </w:rPr>
-      </w:pPr>
-      <w:r>
-        <w:rPr>
-          <w:rStyle w:val="HTMLTypewriter"/>
-          <w:rFonts w:asciiTheme="majorHAnsi" w:eastAsia="Calibri" w:hAnsiTheme="majorHAnsi"/>
-          <w:i/>
-          <w:color w:val="3A3935"/>
-          <w:lang w:val="es-ES_tradnl"/>
-        </w:rPr>
-        <w:t>Francisco Salazar E10-37 Y José Luis Tamayo.</w:t>
-      </w:r>
-    </w:p>
-    <w:p>
-      <w:pPr>
-        <w:ind w:left="720" w:hanging="720"/>
-        <w:jc w:val="center"/>
-        <w:rPr>
-          <w:rStyle w:val="HTMLTypewriter"/>
-          <w:rFonts w:asciiTheme="majorHAnsi" w:eastAsia="Calibri" w:hAnsiTheme="majorHAnsi"/>
-          <w:color w:val="3A3935"/>
-          <w:lang w:val="es-ES_tradnl"/>
-        </w:rPr>
-      </w:pPr>
-      <w:r>
-        <w:rPr>
-          <w:rStyle w:val="HTMLTypewriter"/>
-          <w:rFonts w:asciiTheme="majorHAnsi" w:eastAsia="Calibri" w:hAnsiTheme="majorHAnsi"/>
-          <w:i/>
-          <w:color w:val="3A3935"/>
-          <w:lang w:val="es-ES_tradnl"/>
-        </w:rPr>
-        <w:t>Edificio Atlantic Business Center 7mo Piso Oficina 703.</w:t>
-      </w:r>
-    </w:p>
-    <w:p>
-      <w:pPr>
-        <w:tabs>
-          <w:tab w:val="left" w:pos="6120"/>
-        </w:tabs>
-        <w:rPr>
-          <w:rFonts w:asciiTheme="majorHAnsi" w:hAnsiTheme="majorHAnsi" w:cs="Tahoma"/>
-          <w:b/>
-          <w:color w:val="7F7F7F"/>
-          <w:lang w:val="es-ES_tradnl"/>
-        </w:rPr>
-      </w:pPr>
-    </w:p>
-    <w:p>
-      <w:pPr>
-        <w:tabs>
-          <w:tab w:val="left" w:pos="6120"/>
-        </w:tabs>
-        <w:rPr>
-          <w:rFonts w:asciiTheme="majorHAnsi" w:hAnsiTheme="majorHAnsi" w:cs="Tahoma"/>
-          <w:b/>
-          <w:color w:val="7F7F7F"/>
-          <w:lang w:val="es-ES_tradnl"/>
-        </w:rPr>
-      </w:pPr>
-    </w:p>
-    <w:p>
-      <w:pPr>
-        <w:tabs>
-          <w:tab w:val="left" w:pos="6120"/>
-        </w:tabs>
-        <w:rPr>
-          <w:rFonts w:asciiTheme="majorHAnsi" w:hAnsiTheme="majorHAnsi" w:cs="Tahoma"/>
-          <w:b/>
-          <w:color w:val="7F7F7F"/>
-          <w:lang w:val="es-ES_tradnl"/>
-        </w:rPr>
-      </w:pPr>
-    </w:p>
-    <w:p>
-      <w:pPr>
-        <w:tabs>
-          <w:tab w:val="left" w:pos="6120"/>
-        </w:tabs>
-        <w:rPr>
-          <w:rFonts w:asciiTheme="majorHAnsi" w:hAnsiTheme="majorHAnsi" w:cs="Tahoma"/>
-          <w:b/>
-          <w:color w:val="7F7F7F"/>
           <w:lang w:val="es-ES_tradnl"/>
         </w:rPr>
       </w:pPr>
@@ -389,7 +129,7 @@
           <w:noProof/>
           <w:sz w:val="28"/>
           <w:szCs w:val="28"/>
-          <w:lang w:eastAsia="en-US" w:bidi="ar-SA"/>
+          <w:lang w:val="es-ES" w:eastAsia="es-ES" w:bidi="ar-SA"/>
         </w:rPr>
         <mc:AlternateContent>
           <mc:Choice Requires="wps">
@@ -433,7 +173,7 @@
                           <a:tailEnd/>
                         </a:ln>
                         <a:extLst>
-                          <a:ext uri="{909E8E84-426E-40DD-AFC4-6F175D3DCCD1}">
+                          <a:ext uri="{909E8E84-426E-40dd-AFC4-6F175D3DCCD1}">
                             <a14:hiddenFill xmlns:a14="http://schemas.microsoft.com/office/drawing/2010/main">
                               <a:noFill/>
                             </a14:hiddenFill>
@@ -453,7 +193,7 @@
               </wp:anchor>
             </w:drawing>
           </mc:Choice>
-          <mc:Fallback>
+          <mc:Fallback xmlns:w15="http://schemas.microsoft.com/office/word/2012/wordml">
             <w:pict>
               <v:line w14:anchorId="62B3ADF8" id="shape_0" o:spid="_x0000_s1026" style="position:absolute;z-index:251660288;visibility:visible;mso-wrap-style:square;mso-width-percent:0;mso-height-percent:0;mso-wrap-distance-left:9pt;mso-wrap-distance-top:0;mso-wrap-distance-right:9pt;mso-wrap-distance-bottom:0;mso-position-horizontal:absolute;mso-position-horizontal-relative:text;mso-position-vertical:absolute;mso-position-vertical-relative:text;mso-width-percent:0;mso-height-percent:0;mso-width-relative:page;mso-height-relative:page" from="0,0" to="431.5pt,0" o:gfxdata="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" strokecolor="#bfbfbf" strokeweight=".88mm"/>
             </w:pict>
@@ -674,7 +414,7 @@
     </w:p>
     <w:p>
       <w:pPr>
-        <w:pStyle w:val="Heading2"/>
+        <w:pStyle w:val="Ttulo2"/>
         <w:ind w:left="360"/>
         <w:rPr>
           <w:rFonts w:asciiTheme="majorHAnsi" w:hAnsiTheme="majorHAnsi" w:cs="Tahoma"/>
@@ -683,6 +423,7 @@
           <w:lang w:val="es-ES"/>
         </w:rPr>
       </w:pPr>
+      <w:bookmarkStart w:id="0" w:name="_Toc333487856"/>
       <w:r>
         <w:rPr>
           <w:rFonts w:asciiTheme="majorHAnsi" w:hAnsiTheme="majorHAnsi" w:cs="Tahoma"/>
@@ -690,9 +431,9 @@
           <w:szCs w:val="28"/>
           <w:lang w:val="es-ES_tradnl"/>
         </w:rPr>
-        <w:lastRenderedPageBreak/>
         <w:t>TABLA DE CONTENIDO</w:t>
       </w:r>
+      <w:bookmarkEnd w:id="0"/>
       <w:r>
         <w:rPr>
           <w:rFonts w:asciiTheme="majorHAnsi" w:hAnsiTheme="majorHAnsi" w:cs="Tahoma"/>
@@ -705,39 +446,102 @@
     </w:p>
     <w:p>
       <w:pPr>
-        <w:pStyle w:val="TOC1"/>
+        <w:pStyle w:val="TDC2"/>
+        <w:tabs>
+          <w:tab w:val="right" w:leader="dot" w:pos="8828"/>
+        </w:tabs>
+        <w:rPr>
+          <w:rFonts w:asciiTheme="minorHAnsi" w:eastAsiaTheme="minorEastAsia" w:hAnsiTheme="minorHAnsi" w:cstheme="minorBidi"/>
+          <w:noProof/>
+          <w:color w:val="auto"/>
+          <w:lang w:val="es-EC" w:eastAsia="ja-JP" w:bidi="ar-SA"/>
+        </w:rPr>
+      </w:pPr>
+      <w:r>
+        <w:rPr>
+          <w:rFonts w:asciiTheme="majorHAnsi" w:hAnsiTheme="majorHAnsi"/>
+          <w:lang w:val="es-ES_tradnl"/>
+        </w:rPr>
+        <w:fldChar w:fldCharType="begin"/>
+      </w:r>
+      <w:r>
+        <w:rPr>
+          <w:rFonts w:asciiTheme="majorHAnsi" w:hAnsiTheme="majorHAnsi"/>
+          <w:lang w:val="es-ES_tradnl"/>
+        </w:rPr>
+        <w:instrText>TOC</w:instrText>
+      </w:r>
+      <w:r>
+        <w:rPr>
+          <w:rFonts w:asciiTheme="majorHAnsi" w:hAnsiTheme="majorHAnsi"/>
+          <w:lang w:val="es-ES_tradnl"/>
+        </w:rPr>
+        <w:fldChar w:fldCharType="separate"/>
+      </w:r>
+      <w:r>
+        <w:rPr>
+          <w:rFonts w:asciiTheme="majorHAnsi" w:hAnsiTheme="majorHAnsi" w:cs="Tahoma"/>
+          <w:noProof/>
+          <w:lang w:val="es-ES_tradnl"/>
+        </w:rPr>
+        <w:t>TABLA DE CONTENIDO</w:t>
+      </w:r>
+      <w:r>
+        <w:rPr>
+          <w:noProof/>
+        </w:rPr>
+        <w:tab/>
+      </w:r>
+      <w:r>
+        <w:rPr>
+          <w:noProof/>
+        </w:rPr>
+        <w:fldChar w:fldCharType="begin"/>
+      </w:r>
+      <w:r>
+        <w:rPr>
+          <w:noProof/>
+        </w:rPr>
+        <w:instrText xml:space="preserve"> PAGEREF _Toc333487856 \h </w:instrText>
+      </w:r>
+      <w:r>
+        <w:rPr>
+          <w:noProof/>
+        </w:rPr>
+      </w:r>
+      <w:r>
+        <w:rPr>
+          <w:noProof/>
+        </w:rPr>
+        <w:fldChar w:fldCharType="separate"/>
+      </w:r>
+      <w:r>
+        <w:rPr>
+          <w:noProof/>
+        </w:rPr>
+        <w:t>1</w:t>
+      </w:r>
+      <w:r>
+        <w:rPr>
+          <w:noProof/>
+        </w:rPr>
+        <w:fldChar w:fldCharType="end"/>
+      </w:r>
+    </w:p>
+    <w:p>
+      <w:pPr>
+        <w:pStyle w:val="TDC1"/>
         <w:tabs>
           <w:tab w:val="left" w:pos="422"/>
           <w:tab w:val="right" w:leader="dot" w:pos="8828"/>
         </w:tabs>
         <w:rPr>
-          <w:rFonts w:asciiTheme="majorHAnsi" w:eastAsiaTheme="minorEastAsia" w:hAnsiTheme="majorHAnsi" w:cstheme="minorBidi"/>
+          <w:rFonts w:asciiTheme="minorHAnsi" w:eastAsiaTheme="minorEastAsia" w:hAnsiTheme="minorHAnsi" w:cstheme="minorBidi"/>
           <w:noProof/>
           <w:color w:val="auto"/>
-          <w:lang w:val="es-ES_tradnl" w:eastAsia="ja-JP" w:bidi="ar-SA"/>
-        </w:rPr>
-      </w:pPr>
-      <w:r>
-        <w:rPr>
-          <w:rFonts w:asciiTheme="majorHAnsi" w:hAnsiTheme="majorHAnsi"/>
-          <w:lang w:val="es-ES_tradnl"/>
-        </w:rPr>
-        <w:fldChar w:fldCharType="begin"/>
-      </w:r>
-      <w:r>
-        <w:rPr>
-          <w:rFonts w:asciiTheme="majorHAnsi" w:hAnsiTheme="majorHAnsi"/>
-          <w:lang w:val="es-ES_tradnl"/>
-        </w:rPr>
-        <w:instrText>TOC</w:instrText>
-      </w:r>
-      <w:r>
-        <w:rPr>
-          <w:rFonts w:asciiTheme="majorHAnsi" w:hAnsiTheme="majorHAnsi"/>
-          <w:lang w:val="es-ES_tradnl"/>
-        </w:rPr>
-        <w:fldChar w:fldCharType="separate"/>
-      </w:r>
+          <w:lang w:val="es-EC" w:eastAsia="ja-JP" w:bidi="ar-SA"/>
+        </w:rPr>
+      </w:pPr>
       <w:r>
         <w:rPr>
           <w:rFonts w:asciiTheme="majorHAnsi" w:hAnsiTheme="majorHAnsi" w:cs="Tahoma"/>
@@ -748,10 +552,10 @@
       </w:r>
       <w:r>
         <w:rPr>
-          <w:rFonts w:asciiTheme="majorHAnsi" w:eastAsiaTheme="minorEastAsia" w:hAnsiTheme="majorHAnsi" w:cstheme="minorBidi"/>
+          <w:rFonts w:asciiTheme="minorHAnsi" w:eastAsiaTheme="minorEastAsia" w:hAnsiTheme="minorHAnsi" w:cstheme="minorBidi"/>
           <w:noProof/>
           <w:color w:val="auto"/>
-          <w:lang w:val="es-ES_tradnl" w:eastAsia="ja-JP" w:bidi="ar-SA"/>
+          <w:lang w:val="es-EC" w:eastAsia="ja-JP" w:bidi="ar-SA"/>
         </w:rPr>
         <w:tab/>
       </w:r>
@@ -765,51 +569,41 @@
       </w:r>
       <w:r>
         <w:rPr>
-          <w:rFonts w:asciiTheme="majorHAnsi" w:hAnsiTheme="majorHAnsi"/>
           <w:noProof/>
-          <w:lang w:val="es-ES"/>
         </w:rPr>
         <w:tab/>
       </w:r>
       <w:r>
         <w:rPr>
-          <w:rFonts w:asciiTheme="majorHAnsi" w:hAnsiTheme="majorHAnsi"/>
           <w:noProof/>
         </w:rPr>
         <w:fldChar w:fldCharType="begin"/>
       </w:r>
       <w:r>
         <w:rPr>
-          <w:rFonts w:asciiTheme="majorHAnsi" w:hAnsiTheme="majorHAnsi"/>
           <w:noProof/>
-          <w:lang w:val="es-ES"/>
-        </w:rPr>
-        <w:instrText xml:space="preserve"> PAGEREF _Toc311216076 \h </w:instrText>
-      </w:r>
-      <w:r>
-        <w:rPr>
-          <w:rFonts w:asciiTheme="majorHAnsi" w:hAnsiTheme="majorHAnsi"/>
+        </w:rPr>
+        <w:instrText xml:space="preserve"> PAGEREF _Toc333487857 \h </w:instrText>
+      </w:r>
+      <w:r>
+        <w:rPr>
           <w:noProof/>
         </w:rPr>
       </w:r>
       <w:r>
         <w:rPr>
-          <w:rFonts w:asciiTheme="majorHAnsi" w:hAnsiTheme="majorHAnsi"/>
           <w:noProof/>
         </w:rPr>
         <w:fldChar w:fldCharType="separate"/>
       </w:r>
       <w:r>
         <w:rPr>
-          <w:rFonts w:asciiTheme="majorHAnsi" w:hAnsiTheme="majorHAnsi"/>
           <w:noProof/>
-          <w:lang w:val="es-ES"/>
-        </w:rPr>
-        <w:t>3</w:t>
-      </w:r>
-      <w:r>
-        <w:rPr>
-          <w:rFonts w:asciiTheme="majorHAnsi" w:hAnsiTheme="majorHAnsi"/>
+        </w:rPr>
+        <w:t>2</w:t>
+      </w:r>
+      <w:r>
+        <w:rPr>
           <w:noProof/>
         </w:rPr>
         <w:fldChar w:fldCharType="end"/>
@@ -817,153 +611,163 @@
     </w:p>
     <w:p>
       <w:pPr>
-        <w:pStyle w:val="TOC1"/>
+        <w:pStyle w:val="TDC2"/>
         <w:tabs>
-          <w:tab w:val="left" w:pos="422"/>
+          <w:tab w:val="left" w:pos="662"/>
           <w:tab w:val="right" w:leader="dot" w:pos="8828"/>
         </w:tabs>
         <w:rPr>
-          <w:rFonts w:asciiTheme="majorHAnsi" w:hAnsiTheme="majorHAnsi"/>
-          <w:noProof/>
-          <w:lang w:val="es-ES"/>
-        </w:rPr>
-      </w:pPr>
-      <w:r>
-        <w:rPr>
-          <w:rFonts w:asciiTheme="majorHAnsi" w:hAnsiTheme="majorHAnsi" w:cs="Tahoma"/>
-          <w:noProof/>
-          <w:lang w:val="es-ES_tradnl"/>
-        </w:rPr>
-        <w:t>2.</w:t>
-      </w:r>
-      <w:r>
-        <w:rPr>
-          <w:rFonts w:asciiTheme="majorHAnsi" w:eastAsiaTheme="minorEastAsia" w:hAnsiTheme="majorHAnsi" w:cstheme="minorBidi"/>
+          <w:rFonts w:asciiTheme="minorHAnsi" w:eastAsiaTheme="minorEastAsia" w:hAnsiTheme="minorHAnsi" w:cstheme="minorBidi"/>
           <w:noProof/>
           <w:color w:val="auto"/>
-          <w:lang w:val="es-ES_tradnl" w:eastAsia="ja-JP" w:bidi="ar-SA"/>
+          <w:lang w:val="es-EC" w:eastAsia="ja-JP" w:bidi="ar-SA"/>
+        </w:rPr>
+      </w:pPr>
+      <w:r>
+        <w:rPr>
+          <w:rFonts w:asciiTheme="majorHAnsi" w:hAnsiTheme="majorHAnsi"/>
+          <w:noProof/>
+        </w:rPr>
+        <w:t>2.</w:t>
+      </w:r>
+      <w:r>
+        <w:rPr>
+          <w:rFonts w:asciiTheme="minorHAnsi" w:eastAsiaTheme="minorEastAsia" w:hAnsiTheme="minorHAnsi" w:cstheme="minorBidi"/>
+          <w:noProof/>
+          <w:color w:val="auto"/>
+          <w:lang w:val="es-EC" w:eastAsia="ja-JP" w:bidi="ar-SA"/>
         </w:rPr>
         <w:tab/>
       </w:r>
       <w:r>
         <w:rPr>
-          <w:rFonts w:asciiTheme="majorHAnsi" w:hAnsiTheme="majorHAnsi" w:cs="Tahoma"/>
+          <w:rFonts w:asciiTheme="majorHAnsi" w:hAnsiTheme="majorHAnsi"/>
           <w:noProof/>
-          <w:lang w:val="es-ES_tradnl"/>
         </w:rPr>
         <w:t>Instalación</w:t>
       </w:r>
       <w:r>
         <w:rPr>
-          <w:rFonts w:asciiTheme="majorHAnsi" w:hAnsiTheme="majorHAnsi"/>
           <w:noProof/>
-          <w:lang w:val="es-ES"/>
         </w:rPr>
         <w:tab/>
       </w:r>
       <w:r>
         <w:rPr>
-          <w:rFonts w:asciiTheme="majorHAnsi" w:hAnsiTheme="majorHAnsi"/>
           <w:noProof/>
-          <w:lang w:val="es-ES"/>
-        </w:rPr>
-        <w:t>4</w:t>
-      </w:r>
-    </w:p>
-    <w:p>
-      <w:pPr>
-        <w:pStyle w:val="TOC1"/>
+        </w:rPr>
+        <w:fldChar w:fldCharType="begin"/>
+      </w:r>
+      <w:r>
+        <w:rPr>
+          <w:noProof/>
+        </w:rPr>
+        <w:instrText xml:space="preserve"> PAGEREF _Toc333487858 \h </w:instrText>
+      </w:r>
+      <w:r>
+        <w:rPr>
+          <w:noProof/>
+        </w:rPr>
+      </w:r>
+      <w:r>
+        <w:rPr>
+          <w:noProof/>
+        </w:rPr>
+        <w:fldChar w:fldCharType="separate"/>
+      </w:r>
+      <w:r>
+        <w:rPr>
+          <w:noProof/>
+        </w:rPr>
+        <w:t>2</w:t>
+      </w:r>
+      <w:r>
+        <w:rPr>
+          <w:noProof/>
+        </w:rPr>
+        <w:fldChar w:fldCharType="end"/>
+      </w:r>
+    </w:p>
+    <w:p>
+      <w:pPr>
+        <w:pStyle w:val="TDC2"/>
         <w:tabs>
-          <w:tab w:val="left" w:pos="422"/>
+          <w:tab w:val="left" w:pos="662"/>
           <w:tab w:val="right" w:leader="dot" w:pos="8828"/>
         </w:tabs>
         <w:rPr>
-          <w:rFonts w:asciiTheme="majorHAnsi" w:hAnsiTheme="majorHAnsi"/>
-          <w:noProof/>
-          <w:lang w:val="es-ES"/>
-        </w:rPr>
-      </w:pPr>
-      <w:r>
-        <w:rPr>
-          <w:rFonts w:asciiTheme="majorHAnsi" w:hAnsiTheme="majorHAnsi" w:cs="Tahoma"/>
-          <w:noProof/>
-          <w:lang w:val="es-ES_tradnl"/>
-        </w:rPr>
-        <w:t>3</w:t>
-      </w:r>
-      <w:r>
-        <w:rPr>
-          <w:rFonts w:asciiTheme="majorHAnsi" w:hAnsiTheme="majorHAnsi" w:cs="Tahoma"/>
-          <w:noProof/>
-          <w:lang w:val="es-ES_tradnl"/>
-        </w:rPr>
-        <w:t>.</w:t>
-      </w:r>
-      <w:r>
-        <w:rPr>
-          <w:rFonts w:asciiTheme="majorHAnsi" w:eastAsiaTheme="minorEastAsia" w:hAnsiTheme="majorHAnsi" w:cstheme="minorBidi"/>
+          <w:rFonts w:asciiTheme="minorHAnsi" w:eastAsiaTheme="minorEastAsia" w:hAnsiTheme="minorHAnsi" w:cstheme="minorBidi"/>
           <w:noProof/>
           <w:color w:val="auto"/>
-          <w:lang w:val="es-ES_tradnl" w:eastAsia="ja-JP" w:bidi="ar-SA"/>
+          <w:lang w:val="es-EC" w:eastAsia="ja-JP" w:bidi="ar-SA"/>
+        </w:rPr>
+      </w:pPr>
+      <w:r>
+        <w:rPr>
+          <w:rFonts w:asciiTheme="majorHAnsi" w:hAnsiTheme="majorHAnsi"/>
+          <w:noProof/>
+          <w:lang w:val="es-ES"/>
+        </w:rPr>
+        <w:t>3.</w:t>
+      </w:r>
+      <w:r>
+        <w:rPr>
+          <w:rFonts w:asciiTheme="minorHAnsi" w:eastAsiaTheme="minorEastAsia" w:hAnsiTheme="minorHAnsi" w:cstheme="minorBidi"/>
+          <w:noProof/>
+          <w:color w:val="auto"/>
+          <w:lang w:val="es-EC" w:eastAsia="ja-JP" w:bidi="ar-SA"/>
         </w:rPr>
         <w:tab/>
       </w:r>
       <w:r>
         <w:rPr>
-          <w:rFonts w:asciiTheme="majorHAnsi" w:hAnsiTheme="majorHAnsi" w:cs="Tahoma"/>
+          <w:rFonts w:asciiTheme="majorHAnsi" w:hAnsiTheme="majorHAnsi"/>
           <w:noProof/>
-          <w:lang w:val="es-ES_tradnl"/>
+          <w:lang w:val="es-ES"/>
         </w:rPr>
         <w:t>Verificación de Colas</w:t>
       </w:r>
       <w:r>
         <w:rPr>
-          <w:rFonts w:asciiTheme="majorHAnsi" w:hAnsiTheme="majorHAnsi"/>
           <w:noProof/>
-          <w:lang w:val="es-ES"/>
         </w:rPr>
         <w:tab/>
       </w:r>
       <w:r>
         <w:rPr>
-          <w:rFonts w:asciiTheme="majorHAnsi" w:hAnsiTheme="majorHAnsi"/>
           <w:noProof/>
-          <w:lang w:val="es-ES"/>
-        </w:rPr>
-        <w:t>11</w:t>
-      </w:r>
-    </w:p>
-    <w:p>
-      <w:pPr>
-        <w:rPr>
-          <w:rFonts w:asciiTheme="majorHAnsi" w:hAnsiTheme="majorHAnsi"/>
-          <w:lang w:val="es-ES"/>
-        </w:rPr>
-      </w:pPr>
-    </w:p>
-    <w:p>
-      <w:pPr>
-        <w:rPr>
-          <w:rFonts w:asciiTheme="majorHAnsi" w:hAnsiTheme="majorHAnsi"/>
-          <w:lang w:val="es-ES"/>
-        </w:rPr>
-      </w:pPr>
-    </w:p>
-    <w:p>
-      <w:pPr>
-        <w:rPr>
-          <w:rFonts w:asciiTheme="majorHAnsi" w:hAnsiTheme="majorHAnsi"/>
-          <w:lang w:val="es-ES"/>
-        </w:rPr>
-      </w:pPr>
-    </w:p>
-    <w:p>
-      <w:pPr>
-        <w:rPr>
-          <w:rFonts w:asciiTheme="majorHAnsi" w:hAnsiTheme="majorHAnsi"/>
-          <w:lang w:val="es-ES"/>
-        </w:rPr>
-      </w:pPr>
+        </w:rPr>
+        <w:fldChar w:fldCharType="begin"/>
+      </w:r>
+      <w:r>
+        <w:rPr>
+          <w:noProof/>
+        </w:rPr>
+        <w:instrText xml:space="preserve"> PAGEREF _Toc333487859 \h </w:instrText>
+      </w:r>
+      <w:r>
+        <w:rPr>
+          <w:noProof/>
+        </w:rPr>
+      </w:r>
+      <w:r>
+        <w:rPr>
+          <w:noProof/>
+        </w:rPr>
+        <w:fldChar w:fldCharType="separate"/>
+      </w:r>
+      <w:r>
+        <w:rPr>
+          <w:noProof/>
+        </w:rPr>
+        <w:t>4</w:t>
+      </w:r>
+      <w:r>
+        <w:rPr>
+          <w:noProof/>
+        </w:rPr>
+        <w:fldChar w:fldCharType="end"/>
+      </w:r>
     </w:p>
     <w:p>
       <w:pPr>
@@ -972,9 +776,8 @@
           <w:tab w:val="right" w:leader="dot" w:pos="8838"/>
         </w:tabs>
         <w:rPr>
-          <w:rStyle w:val="IndexLink"/>
-          <w:rFonts w:asciiTheme="majorHAnsi" w:hAnsiTheme="majorHAnsi"/>
-          <w:lang w:val="es-ES_tradnl"/>
+          <w:rFonts w:asciiTheme="majorHAnsi" w:hAnsiTheme="majorHAnsi"/>
+          <w:lang w:val="es-ES"/>
         </w:rPr>
       </w:pPr>
       <w:r>
@@ -984,6 +787,94 @@
         </w:rPr>
         <w:fldChar w:fldCharType="end"/>
       </w:r>
+    </w:p>
+    <w:p>
+      <w:pPr>
+        <w:rPr>
+          <w:rFonts w:asciiTheme="majorHAnsi" w:hAnsiTheme="majorHAnsi"/>
+          <w:lang w:val="es-ES"/>
+        </w:rPr>
+      </w:pPr>
+    </w:p>
+    <w:p>
+      <w:pPr>
+        <w:rPr>
+          <w:rFonts w:asciiTheme="majorHAnsi" w:hAnsiTheme="majorHAnsi"/>
+          <w:lang w:val="es-ES"/>
+        </w:rPr>
+      </w:pPr>
+    </w:p>
+    <w:p>
+      <w:pPr>
+        <w:rPr>
+          <w:rFonts w:asciiTheme="majorHAnsi" w:hAnsiTheme="majorHAnsi"/>
+          <w:lang w:val="es-ES"/>
+        </w:rPr>
+      </w:pPr>
+    </w:p>
+    <w:p>
+      <w:pPr>
+        <w:rPr>
+          <w:rFonts w:asciiTheme="majorHAnsi" w:hAnsiTheme="majorHAnsi"/>
+          <w:lang w:val="es-ES"/>
+        </w:rPr>
+      </w:pPr>
+    </w:p>
+    <w:p>
+      <w:pPr>
+        <w:rPr>
+          <w:rFonts w:asciiTheme="majorHAnsi" w:hAnsiTheme="majorHAnsi"/>
+          <w:lang w:val="es-ES"/>
+        </w:rPr>
+      </w:pPr>
+    </w:p>
+    <w:p>
+      <w:pPr>
+        <w:rPr>
+          <w:rFonts w:asciiTheme="majorHAnsi" w:hAnsiTheme="majorHAnsi"/>
+          <w:lang w:val="es-ES"/>
+        </w:rPr>
+      </w:pPr>
+    </w:p>
+    <w:p>
+      <w:pPr>
+        <w:rPr>
+          <w:rFonts w:asciiTheme="majorHAnsi" w:hAnsiTheme="majorHAnsi"/>
+          <w:lang w:val="es-ES"/>
+        </w:rPr>
+      </w:pPr>
+    </w:p>
+    <w:p>
+      <w:pPr>
+        <w:rPr>
+          <w:rFonts w:asciiTheme="majorHAnsi" w:hAnsiTheme="majorHAnsi"/>
+          <w:lang w:val="es-ES"/>
+        </w:rPr>
+      </w:pPr>
+    </w:p>
+    <w:p>
+      <w:pPr>
+        <w:rPr>
+          <w:rFonts w:asciiTheme="majorHAnsi" w:hAnsiTheme="majorHAnsi"/>
+          <w:lang w:val="es-ES"/>
+        </w:rPr>
+      </w:pPr>
+    </w:p>
+    <w:p>
+      <w:pPr>
+        <w:rPr>
+          <w:rFonts w:asciiTheme="majorHAnsi" w:hAnsiTheme="majorHAnsi"/>
+          <w:lang w:val="es-ES"/>
+        </w:rPr>
+      </w:pPr>
+    </w:p>
+    <w:p>
+      <w:pPr>
+        <w:rPr>
+          <w:rFonts w:asciiTheme="majorHAnsi" w:hAnsiTheme="majorHAnsi"/>
+          <w:lang w:val="es-ES"/>
+        </w:rPr>
+      </w:pPr>
     </w:p>
     <w:p>
       <w:pPr>
@@ -993,298 +884,13 @@
         </w:tabs>
         <w:rPr>
           <w:rFonts w:asciiTheme="majorHAnsi" w:hAnsiTheme="majorHAnsi"/>
-          <w:lang w:val="es-ES_tradnl"/>
-        </w:rPr>
-      </w:pPr>
-      <w:hyperlink w:anchor="__RefHeading__2283_647201254"/>
-    </w:p>
-    <w:p>
-      <w:pPr>
-        <w:pStyle w:val="Contents1"/>
-        <w:tabs>
-          <w:tab w:val="right" w:leader="dot" w:pos="8838"/>
-        </w:tabs>
-        <w:rPr>
-          <w:rFonts w:asciiTheme="majorHAnsi" w:hAnsiTheme="majorHAnsi"/>
-          <w:lang w:val="es-ES"/>
-        </w:rPr>
-      </w:pPr>
-    </w:p>
-    <w:p>
-      <w:pPr>
-        <w:pStyle w:val="Contents1"/>
-        <w:tabs>
-          <w:tab w:val="right" w:leader="dot" w:pos="8838"/>
-        </w:tabs>
-        <w:rPr>
-          <w:rFonts w:asciiTheme="majorHAnsi" w:hAnsiTheme="majorHAnsi"/>
-          <w:lang w:val="es-ES"/>
-        </w:rPr>
-      </w:pPr>
-    </w:p>
-    <w:p>
-      <w:pPr>
-        <w:pStyle w:val="Contents1"/>
-        <w:tabs>
-          <w:tab w:val="right" w:leader="dot" w:pos="8838"/>
-        </w:tabs>
-        <w:rPr>
-          <w:rFonts w:asciiTheme="majorHAnsi" w:hAnsiTheme="majorHAnsi"/>
-          <w:lang w:val="es-ES"/>
-        </w:rPr>
-      </w:pPr>
-    </w:p>
-    <w:p>
-      <w:pPr>
-        <w:pStyle w:val="Contents1"/>
-        <w:tabs>
-          <w:tab w:val="right" w:leader="dot" w:pos="8838"/>
-        </w:tabs>
-        <w:rPr>
-          <w:rFonts w:asciiTheme="majorHAnsi" w:hAnsiTheme="majorHAnsi"/>
-          <w:lang w:val="es-ES"/>
-        </w:rPr>
-      </w:pPr>
-    </w:p>
-    <w:p>
-      <w:pPr>
-        <w:pStyle w:val="Contents1"/>
-        <w:tabs>
-          <w:tab w:val="right" w:leader="dot" w:pos="8838"/>
-        </w:tabs>
-        <w:rPr>
-          <w:rFonts w:asciiTheme="majorHAnsi" w:hAnsiTheme="majorHAnsi"/>
-          <w:lang w:val="es-ES"/>
-        </w:rPr>
-      </w:pPr>
-    </w:p>
-    <w:p>
-      <w:pPr>
-        <w:pStyle w:val="Contents1"/>
-        <w:tabs>
-          <w:tab w:val="right" w:leader="dot" w:pos="8838"/>
-        </w:tabs>
-        <w:rPr>
-          <w:rFonts w:asciiTheme="majorHAnsi" w:hAnsiTheme="majorHAnsi"/>
-          <w:lang w:val="es-ES"/>
-        </w:rPr>
-      </w:pPr>
-    </w:p>
-    <w:p>
-      <w:pPr>
-        <w:pStyle w:val="Contents1"/>
-        <w:tabs>
-          <w:tab w:val="right" w:leader="dot" w:pos="8838"/>
-        </w:tabs>
-        <w:rPr>
-          <w:rFonts w:asciiTheme="majorHAnsi" w:hAnsiTheme="majorHAnsi"/>
-          <w:lang w:val="es-ES"/>
-        </w:rPr>
-      </w:pPr>
-    </w:p>
-    <w:p>
-      <w:pPr>
-        <w:pStyle w:val="Contents1"/>
-        <w:tabs>
-          <w:tab w:val="right" w:leader="dot" w:pos="8838"/>
-        </w:tabs>
-        <w:rPr>
-          <w:rFonts w:asciiTheme="majorHAnsi" w:hAnsiTheme="majorHAnsi"/>
-          <w:lang w:val="es-ES"/>
-        </w:rPr>
-      </w:pPr>
-    </w:p>
-    <w:p>
-      <w:pPr>
-        <w:pStyle w:val="Contents1"/>
-        <w:tabs>
-          <w:tab w:val="right" w:leader="dot" w:pos="8838"/>
-        </w:tabs>
-        <w:rPr>
-          <w:rFonts w:asciiTheme="majorHAnsi" w:hAnsiTheme="majorHAnsi"/>
-          <w:lang w:val="es-ES"/>
-        </w:rPr>
-      </w:pPr>
-    </w:p>
-    <w:p>
-      <w:pPr>
-        <w:pStyle w:val="Contents1"/>
-        <w:tabs>
-          <w:tab w:val="right" w:leader="dot" w:pos="8838"/>
-        </w:tabs>
-        <w:rPr>
-          <w:rFonts w:asciiTheme="majorHAnsi" w:hAnsiTheme="majorHAnsi"/>
-          <w:lang w:val="es-ES"/>
-        </w:rPr>
-      </w:pPr>
-    </w:p>
-    <w:p>
-      <w:pPr>
-        <w:pStyle w:val="Contents1"/>
-        <w:tabs>
-          <w:tab w:val="right" w:leader="dot" w:pos="8838"/>
-        </w:tabs>
-        <w:rPr>
-          <w:rFonts w:asciiTheme="majorHAnsi" w:hAnsiTheme="majorHAnsi"/>
-          <w:lang w:val="es-ES"/>
-        </w:rPr>
-      </w:pPr>
-    </w:p>
-    <w:p>
-      <w:pPr>
-        <w:pStyle w:val="Contents1"/>
-        <w:tabs>
-          <w:tab w:val="right" w:leader="dot" w:pos="8838"/>
-        </w:tabs>
-        <w:rPr>
-          <w:rFonts w:asciiTheme="majorHAnsi" w:hAnsiTheme="majorHAnsi"/>
-          <w:lang w:val="es-ES"/>
-        </w:rPr>
-      </w:pPr>
-    </w:p>
-    <w:p>
-      <w:pPr>
-        <w:pStyle w:val="Contents1"/>
-        <w:tabs>
-          <w:tab w:val="right" w:leader="dot" w:pos="8838"/>
-        </w:tabs>
-        <w:rPr>
-          <w:rFonts w:asciiTheme="majorHAnsi" w:hAnsiTheme="majorHAnsi"/>
-          <w:lang w:val="es-ES"/>
-        </w:rPr>
-      </w:pPr>
-    </w:p>
-    <w:p>
-      <w:pPr>
-        <w:pStyle w:val="Contents1"/>
-        <w:tabs>
-          <w:tab w:val="right" w:leader="dot" w:pos="8838"/>
-        </w:tabs>
-        <w:rPr>
-          <w:rFonts w:asciiTheme="majorHAnsi" w:hAnsiTheme="majorHAnsi"/>
-          <w:lang w:val="es-ES"/>
-        </w:rPr>
-      </w:pPr>
-    </w:p>
-    <w:p>
-      <w:pPr>
-        <w:rPr>
-          <w:rFonts w:asciiTheme="majorHAnsi" w:hAnsiTheme="majorHAnsi"/>
-          <w:lang w:val="es-ES"/>
-        </w:rPr>
-      </w:pPr>
-    </w:p>
-    <w:p>
-      <w:pPr>
-        <w:rPr>
-          <w:rFonts w:asciiTheme="majorHAnsi" w:hAnsiTheme="majorHAnsi"/>
-          <w:lang w:val="es-ES"/>
-        </w:rPr>
-      </w:pPr>
-    </w:p>
-    <w:p>
-      <w:pPr>
-        <w:rPr>
-          <w:rFonts w:asciiTheme="majorHAnsi" w:hAnsiTheme="majorHAnsi"/>
-          <w:lang w:val="es-ES"/>
-        </w:rPr>
-      </w:pPr>
-    </w:p>
-    <w:p>
-      <w:pPr>
-        <w:rPr>
-          <w:rFonts w:asciiTheme="majorHAnsi" w:hAnsiTheme="majorHAnsi"/>
-          <w:lang w:val="es-ES"/>
-        </w:rPr>
-      </w:pPr>
-    </w:p>
-    <w:p>
-      <w:pPr>
-        <w:rPr>
-          <w:rFonts w:asciiTheme="majorHAnsi" w:hAnsiTheme="majorHAnsi"/>
-          <w:lang w:val="es-ES"/>
-        </w:rPr>
-      </w:pPr>
-    </w:p>
-    <w:p>
-      <w:pPr>
-        <w:rPr>
-          <w:rFonts w:asciiTheme="majorHAnsi" w:hAnsiTheme="majorHAnsi"/>
-          <w:lang w:val="es-ES"/>
-        </w:rPr>
-      </w:pPr>
-    </w:p>
-    <w:p>
-      <w:pPr>
-        <w:rPr>
-          <w:rFonts w:asciiTheme="majorHAnsi" w:hAnsiTheme="majorHAnsi"/>
-          <w:lang w:val="es-ES"/>
-        </w:rPr>
-      </w:pPr>
-    </w:p>
-    <w:p>
-      <w:pPr>
-        <w:rPr>
-          <w:rFonts w:asciiTheme="majorHAnsi" w:hAnsiTheme="majorHAnsi"/>
-          <w:lang w:val="es-ES"/>
-        </w:rPr>
-      </w:pPr>
-    </w:p>
-    <w:p>
-      <w:pPr>
-        <w:rPr>
-          <w:rFonts w:asciiTheme="majorHAnsi" w:hAnsiTheme="majorHAnsi"/>
-          <w:lang w:val="es-ES"/>
-        </w:rPr>
-      </w:pPr>
-    </w:p>
-    <w:p>
-      <w:pPr>
-        <w:rPr>
-          <w:rFonts w:asciiTheme="majorHAnsi" w:hAnsiTheme="majorHAnsi"/>
-          <w:lang w:val="es-ES"/>
-        </w:rPr>
-      </w:pPr>
-    </w:p>
-    <w:p>
-      <w:pPr>
-        <w:rPr>
-          <w:rFonts w:asciiTheme="majorHAnsi" w:hAnsiTheme="majorHAnsi"/>
-          <w:lang w:val="es-ES"/>
-        </w:rPr>
-      </w:pPr>
-    </w:p>
-    <w:p>
-      <w:pPr>
-        <w:rPr>
-          <w:rFonts w:asciiTheme="majorHAnsi" w:hAnsiTheme="majorHAnsi"/>
-          <w:lang w:val="es-ES"/>
-        </w:rPr>
-      </w:pPr>
-    </w:p>
-    <w:p>
-      <w:pPr>
-        <w:rPr>
-          <w:rFonts w:asciiTheme="majorHAnsi" w:hAnsiTheme="majorHAnsi"/>
-          <w:lang w:val="es-ES"/>
-        </w:rPr>
-      </w:pPr>
-    </w:p>
-    <w:p>
-      <w:pPr>
-        <w:pStyle w:val="Contents1"/>
-        <w:tabs>
-          <w:tab w:val="right" w:leader="dot" w:pos="8838"/>
-        </w:tabs>
-        <w:rPr>
-          <w:rFonts w:asciiTheme="majorHAnsi" w:hAnsiTheme="majorHAnsi"/>
-          <w:lang w:val="es-ES"/>
-        </w:rPr>
-      </w:pPr>
-    </w:p>
-    <w:p>
-      <w:pPr>
-        <w:pStyle w:val="Heading1"/>
+          <w:lang w:val="es-ES"/>
+        </w:rPr>
+      </w:pPr>
+    </w:p>
+    <w:p>
+      <w:pPr>
+        <w:pStyle w:val="Ttulo1"/>
         <w:numPr>
           <w:ilvl w:val="0"/>
           <w:numId w:val="2"/>
@@ -1295,6 +901,7 @@
           <w:lang w:val="es-ES_tradnl"/>
         </w:rPr>
       </w:pPr>
+      <w:bookmarkStart w:id="1" w:name="_Toc333487857"/>
       <w:r>
         <w:rPr>
           <w:rFonts w:asciiTheme="majorHAnsi" w:hAnsiTheme="majorHAnsi" w:cs="Tahoma"/>
@@ -1303,6 +910,7 @@
         <w:lastRenderedPageBreak/>
         <w:t>Requisitos</w:t>
       </w:r>
+      <w:bookmarkEnd w:id="1"/>
     </w:p>
     <w:p>
       <w:pPr>
@@ -1319,7 +927,7 @@
         <w:rPr>
           <w:rFonts w:asciiTheme="majorHAnsi" w:hAnsiTheme="majorHAnsi" w:cs="Arial"/>
           <w:noProof/>
-          <w:lang w:eastAsia="en-US" w:bidi="ar-SA"/>
+          <w:lang w:val="es-ES" w:eastAsia="es-ES" w:bidi="ar-SA"/>
         </w:rPr>
         <mc:AlternateContent>
           <mc:Choice Requires="wps">
@@ -1363,7 +971,7 @@
                           <a:tailEnd/>
                         </a:ln>
                         <a:extLst>
-                          <a:ext uri="{909E8E84-426E-40DD-AFC4-6F175D3DCCD1}">
+                          <a:ext uri="{909E8E84-426E-40dd-AFC4-6F175D3DCCD1}">
                             <a14:hiddenFill xmlns:a14="http://schemas.microsoft.com/office/drawing/2010/main">
                               <a:noFill/>
                             </a14:hiddenFill>
@@ -1383,7 +991,7 @@
               </wp:anchor>
             </w:drawing>
           </mc:Choice>
-          <mc:Fallback>
+          <mc:Fallback xmlns:w15="http://schemas.microsoft.com/office/word/2012/wordml">
             <w:pict>
               <v:line w14:anchorId="4ED84DC3" id="Line 9" o:spid="_x0000_s1026" style="position:absolute;z-index:251662336;visibility:visible;mso-wrap-style:square;mso-width-percent:0;mso-height-percent:0;mso-wrap-distance-left:9pt;mso-wrap-distance-top:0;mso-wrap-distance-right:9pt;mso-wrap-distance-bottom:0;mso-position-horizontal:absolute;mso-position-horizontal-relative:text;mso-position-vertical:absolute;mso-position-vertical-relative:text;mso-width-percent:0;mso-height-percent:0;mso-width-relative:page;mso-height-relative:page" from="-1.3pt,5.8pt" to="444.25pt,5.8pt" o:gfxdata="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" strokecolor="#bfbfbf" strokeweight=".88mm"/>
             </w:pict>
@@ -1393,7 +1001,7 @@
     </w:p>
     <w:p>
       <w:pPr>
-        <w:pStyle w:val="ListParagraph"/>
+        <w:pStyle w:val="Prrafodelista"/>
         <w:ind w:left="1440"/>
         <w:rPr>
           <w:rFonts w:asciiTheme="majorHAnsi" w:hAnsiTheme="majorHAnsi"/>
@@ -1402,7 +1010,7 @@
     </w:p>
     <w:p>
       <w:pPr>
-        <w:pStyle w:val="ListParagraph"/>
+        <w:pStyle w:val="Prrafodelista"/>
         <w:ind w:left="1440"/>
         <w:rPr>
           <w:rFonts w:asciiTheme="majorHAnsi" w:hAnsiTheme="majorHAnsi"/>
@@ -1412,12 +1020,24 @@
         <w:rPr>
           <w:rFonts w:asciiTheme="majorHAnsi" w:hAnsiTheme="majorHAnsi"/>
         </w:rPr>
-        <w:t xml:space="preserve">Es necesario como prerrequisito tener instalado Java 7 y 8 de Oracle. </w:t>
-      </w:r>
-    </w:p>
-    <w:p>
-      <w:pPr>
-        <w:pStyle w:val="ListParagraph"/>
+        <w:t xml:space="preserve">Es necesario como prerrequisito tener instalado Java 7 </w:t>
+      </w:r>
+      <w:r>
+        <w:rPr>
+          <w:rFonts w:asciiTheme="majorHAnsi" w:hAnsiTheme="majorHAnsi"/>
+        </w:rPr>
+        <w:t>o</w:t>
+      </w:r>
+      <w:r>
+        <w:rPr>
+          <w:rFonts w:asciiTheme="majorHAnsi" w:hAnsiTheme="majorHAnsi"/>
+        </w:rPr>
+        <w:t xml:space="preserve"> 8 de Oracle. </w:t>
+      </w:r>
+    </w:p>
+    <w:p>
+      <w:pPr>
+        <w:pStyle w:val="Prrafodelista"/>
         <w:ind w:left="1440"/>
         <w:rPr>
           <w:rFonts w:asciiTheme="majorHAnsi" w:hAnsiTheme="majorHAnsi"/>
@@ -1432,7 +1052,7 @@
     </w:p>
     <w:p>
       <w:pPr>
-        <w:pStyle w:val="ListParagraph"/>
+        <w:pStyle w:val="Prrafodelista"/>
         <w:ind w:left="1440"/>
         <w:rPr>
           <w:rFonts w:asciiTheme="majorHAnsi" w:hAnsiTheme="majorHAnsi"/>
@@ -1441,7 +1061,7 @@
     </w:p>
     <w:p>
       <w:pPr>
-        <w:pStyle w:val="ListParagraph"/>
+        <w:pStyle w:val="Prrafodelista"/>
         <w:ind w:left="1440"/>
         <w:rPr>
           <w:rFonts w:asciiTheme="majorHAnsi" w:hAnsiTheme="majorHAnsi"/>
@@ -1450,7 +1070,7 @@
     </w:p>
     <w:p>
       <w:pPr>
-        <w:pStyle w:val="Heading2"/>
+        <w:pStyle w:val="Ttulo2"/>
         <w:numPr>
           <w:ilvl w:val="0"/>
           <w:numId w:val="2"/>
@@ -1459,12 +1079,16 @@
           <w:rFonts w:asciiTheme="majorHAnsi" w:hAnsiTheme="majorHAnsi"/>
         </w:rPr>
       </w:pPr>
+      <w:bookmarkStart w:id="2" w:name="_Toc333487858"/>
+      <w:proofErr w:type="spellStart"/>
       <w:r>
         <w:rPr>
           <w:rFonts w:asciiTheme="majorHAnsi" w:hAnsiTheme="majorHAnsi"/>
         </w:rPr>
         <w:t>Instalación</w:t>
       </w:r>
+      <w:bookmarkEnd w:id="2"/>
+      <w:proofErr w:type="spellEnd"/>
     </w:p>
     <w:p>
       <w:pPr>
@@ -1481,7 +1105,7 @@
         <w:rPr>
           <w:rFonts w:asciiTheme="majorHAnsi" w:hAnsiTheme="majorHAnsi" w:cs="Arial"/>
           <w:noProof/>
-          <w:lang w:eastAsia="en-US" w:bidi="ar-SA"/>
+          <w:lang w:val="es-ES" w:eastAsia="es-ES" w:bidi="ar-SA"/>
         </w:rPr>
         <mc:AlternateContent>
           <mc:Choice Requires="wps">
@@ -1525,7 +1149,7 @@
                           <a:tailEnd/>
                         </a:ln>
                         <a:extLst>
-                          <a:ext uri="{909E8E84-426E-40DD-AFC4-6F175D3DCCD1}">
+                          <a:ext uri="{909E8E84-426E-40dd-AFC4-6F175D3DCCD1}">
                             <a14:hiddenFill xmlns:a14="http://schemas.microsoft.com/office/drawing/2010/main">
                               <a:noFill/>
                             </a14:hiddenFill>
@@ -1545,7 +1169,7 @@
               </wp:anchor>
             </w:drawing>
           </mc:Choice>
-          <mc:Fallback>
+          <mc:Fallback xmlns:w15="http://schemas.microsoft.com/office/word/2012/wordml">
             <w:pict>
               <v:line w14:anchorId="4A290F78" id="Line 10" o:spid="_x0000_s1026" style="position:absolute;z-index:251664384;visibility:visible;mso-wrap-style:square;mso-width-percent:0;mso-height-percent:0;mso-wrap-distance-left:9pt;mso-wrap-distance-top:0;mso-wrap-distance-right:9pt;mso-wrap-distance-bottom:0;mso-position-horizontal:absolute;mso-position-horizontal-relative:text;mso-position-vertical:absolute;mso-position-vertical-relative:text;mso-width-percent:0;mso-height-percent:0;mso-width-relative:page;mso-height-relative:page" from="-1.3pt,5.8pt" to="444.25pt,5.8pt" o:gfxdata="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" strokecolor="#bfbfbf" strokeweight=".88mm"/>
             </w:pict>
@@ -1565,20 +1189,45 @@
           <w:rFonts w:asciiTheme="majorHAnsi" w:hAnsiTheme="majorHAnsi"/>
           <w:lang w:val="es-ES"/>
         </w:rPr>
-        <w:t>Para poder usar las rutas de camel para integración se debe seguir los siguientes pasos:</w:t>
-      </w:r>
-    </w:p>
-    <w:p>
-      <w:pPr>
-        <w:rPr>
-          <w:rFonts w:asciiTheme="majorHAnsi" w:hAnsiTheme="majorHAnsi"/>
-          <w:lang w:val="es-ES"/>
-        </w:rPr>
-      </w:pPr>
-    </w:p>
-    <w:p>
-      <w:pPr>
-        <w:pStyle w:val="ListParagraph"/>
+        <w:t xml:space="preserve">Para poder usar las rutas de </w:t>
+      </w:r>
+      <w:proofErr w:type="spellStart"/>
+      <w:r>
+        <w:rPr>
+          <w:rFonts w:asciiTheme="majorHAnsi" w:hAnsiTheme="majorHAnsi"/>
+          <w:lang w:val="es-ES"/>
+        </w:rPr>
+        <w:t>camel</w:t>
+      </w:r>
+      <w:proofErr w:type="spellEnd"/>
+      <w:r>
+        <w:rPr>
+          <w:rFonts w:asciiTheme="majorHAnsi" w:hAnsiTheme="majorHAnsi"/>
+          <w:lang w:val="es-ES"/>
+        </w:rPr>
+        <w:t xml:space="preserve"> para integración se debe seguir los siguientes pas</w:t>
+      </w:r>
+      <w:bookmarkStart w:id="3" w:name="_GoBack"/>
+      <w:bookmarkEnd w:id="3"/>
+      <w:r>
+        <w:rPr>
+          <w:rFonts w:asciiTheme="majorHAnsi" w:hAnsiTheme="majorHAnsi"/>
+          <w:lang w:val="es-ES"/>
+        </w:rPr>
+        <w:t>os:</w:t>
+      </w:r>
+    </w:p>
+    <w:p>
+      <w:pPr>
+        <w:rPr>
+          <w:rFonts w:asciiTheme="majorHAnsi" w:hAnsiTheme="majorHAnsi"/>
+          <w:lang w:val="es-ES"/>
+        </w:rPr>
+      </w:pPr>
+    </w:p>
+    <w:p>
+      <w:pPr>
+        <w:pStyle w:val="Prrafodelista"/>
         <w:numPr>
           <w:ilvl w:val="0"/>
           <w:numId w:val="18"/>
@@ -1592,7 +1241,77 @@
         <w:rPr>
           <w:rFonts w:asciiTheme="majorHAnsi" w:hAnsiTheme="majorHAnsi"/>
         </w:rPr>
-        <w:t>Instalar apache activemq la versión 5.7.0. Esta debe estar en el zip de instalación que fue entregado. Solo se debe copiar la carpeta apache-activemq-5.7.0 al lugar de preferencia este puede ser dentro de la misma carpeta que se encuentre el jboss. Mostrandose asi:</w:t>
+        <w:t xml:space="preserve">Instalar apache </w:t>
+      </w:r>
+      <w:proofErr w:type="spellStart"/>
+      <w:r>
+        <w:rPr>
+          <w:rFonts w:asciiTheme="majorHAnsi" w:hAnsiTheme="majorHAnsi"/>
+        </w:rPr>
+        <w:t>activemq</w:t>
+      </w:r>
+      <w:proofErr w:type="spellEnd"/>
+      <w:r>
+        <w:rPr>
+          <w:rFonts w:asciiTheme="majorHAnsi" w:hAnsiTheme="majorHAnsi"/>
+        </w:rPr>
+        <w:t xml:space="preserve"> la versión 5.7.0. Esta debe estar en el </w:t>
+      </w:r>
+      <w:proofErr w:type="spellStart"/>
+      <w:r>
+        <w:rPr>
+          <w:rFonts w:asciiTheme="majorHAnsi" w:hAnsiTheme="majorHAnsi"/>
+        </w:rPr>
+        <w:t>zip</w:t>
+      </w:r>
+      <w:proofErr w:type="spellEnd"/>
+      <w:r>
+        <w:rPr>
+          <w:rFonts w:asciiTheme="majorHAnsi" w:hAnsiTheme="majorHAnsi"/>
+        </w:rPr>
+        <w:t xml:space="preserve"> de instalación que fue entregado. Solo se debe copiar la carpeta apache-activemq-5.7.0 al lugar de preferencia este puede ser dentro de la misma carpeta que se encuentre el </w:t>
+      </w:r>
+      <w:proofErr w:type="spellStart"/>
+      <w:r>
+        <w:rPr>
+          <w:rFonts w:asciiTheme="majorHAnsi" w:hAnsiTheme="majorHAnsi"/>
+        </w:rPr>
+        <w:t>jboss</w:t>
+      </w:r>
+      <w:proofErr w:type="spellEnd"/>
+      <w:r>
+        <w:rPr>
+          <w:rFonts w:asciiTheme="majorHAnsi" w:hAnsiTheme="majorHAnsi"/>
+        </w:rPr>
+        <w:t xml:space="preserve">. </w:t>
+      </w:r>
+      <w:proofErr w:type="spellStart"/>
+      <w:r>
+        <w:rPr>
+          <w:rFonts w:asciiTheme="majorHAnsi" w:hAnsiTheme="majorHAnsi"/>
+        </w:rPr>
+        <w:t>Mostrandose</w:t>
+      </w:r>
+      <w:proofErr w:type="spellEnd"/>
+      <w:r>
+        <w:rPr>
+          <w:rFonts w:asciiTheme="majorHAnsi" w:hAnsiTheme="majorHAnsi"/>
+        </w:rPr>
+        <w:t xml:space="preserve"> </w:t>
+      </w:r>
+      <w:proofErr w:type="spellStart"/>
+      <w:r>
+        <w:rPr>
+          <w:rFonts w:asciiTheme="majorHAnsi" w:hAnsiTheme="majorHAnsi"/>
+        </w:rPr>
+        <w:t>asi</w:t>
+      </w:r>
+      <w:proofErr w:type="spellEnd"/>
+      <w:r>
+        <w:rPr>
+          <w:rFonts w:asciiTheme="majorHAnsi" w:hAnsiTheme="majorHAnsi"/>
+        </w:rPr>
+        <w:t>:</w:t>
       </w:r>
     </w:p>
     <w:p>
@@ -1614,7 +1333,7 @@
         <w:rPr>
           <w:rFonts w:asciiTheme="majorHAnsi" w:hAnsiTheme="majorHAnsi"/>
           <w:noProof/>
-          <w:lang w:eastAsia="en-US" w:bidi="ar-SA"/>
+          <w:lang w:val="es-ES" w:eastAsia="es-ES" w:bidi="ar-SA"/>
         </w:rPr>
         <w:drawing>
           <wp:inline distT="0" distB="0" distL="0" distR="0" wp14:anchorId="57E03276" wp14:editId="1A6CF7B7">
@@ -1692,7 +1411,7 @@
     </w:p>
     <w:p>
       <w:pPr>
-        <w:pStyle w:val="ListParagraph"/>
+        <w:pStyle w:val="Prrafodelista"/>
         <w:numPr>
           <w:ilvl w:val="0"/>
           <w:numId w:val="18"/>
@@ -1712,8 +1431,16 @@
         <w:rPr>
           <w:rFonts w:asciiTheme="majorHAnsi" w:hAnsiTheme="majorHAnsi"/>
         </w:rPr>
-        <w:t xml:space="preserve"> llamada integracion</w:t>
-      </w:r>
+        <w:t xml:space="preserve"> llamada </w:t>
+      </w:r>
+      <w:proofErr w:type="spellStart"/>
+      <w:r>
+        <w:rPr>
+          <w:rFonts w:asciiTheme="majorHAnsi" w:hAnsiTheme="majorHAnsi"/>
+        </w:rPr>
+        <w:t>integracion</w:t>
+      </w:r>
+      <w:proofErr w:type="spellEnd"/>
       <w:r>
         <w:rPr>
           <w:rFonts w:asciiTheme="majorHAnsi" w:hAnsiTheme="majorHAnsi"/>
@@ -1732,6 +1459,7 @@
         </w:rPr>
         <w:t xml:space="preserve">que contendrá el archivo </w:t>
       </w:r>
+      <w:proofErr w:type="spellStart"/>
       <w:r>
         <w:rPr>
           <w:rFonts w:asciiTheme="majorHAnsi" w:hAnsiTheme="majorHAnsi"/>
@@ -1742,7 +1470,14 @@
         <w:rPr>
           <w:rFonts w:asciiTheme="majorHAnsi" w:hAnsiTheme="majorHAnsi"/>
         </w:rPr>
-        <w:t xml:space="preserve">.properties. </w:t>
+        <w:t>.properties</w:t>
+      </w:r>
+      <w:proofErr w:type="spellEnd"/>
+      <w:r>
+        <w:rPr>
+          <w:rFonts w:asciiTheme="majorHAnsi" w:hAnsiTheme="majorHAnsi"/>
+        </w:rPr>
+        <w:t xml:space="preserve">. </w:t>
       </w:r>
     </w:p>
     <w:p>
@@ -1765,7 +1500,7 @@
         <w:rPr>
           <w:rFonts w:asciiTheme="majorHAnsi" w:hAnsiTheme="majorHAnsi"/>
           <w:noProof/>
-          <w:lang w:eastAsia="en-US" w:bidi="ar-SA"/>
+          <w:lang w:val="es-ES" w:eastAsia="es-ES" w:bidi="ar-SA"/>
         </w:rPr>
         <w:drawing>
           <wp:inline distT="0" distB="0" distL="0" distR="0" wp14:anchorId="6B2A83D0" wp14:editId="5BF6B537">
@@ -1867,7 +1602,7 @@
     </w:p>
     <w:p>
       <w:pPr>
-        <w:pStyle w:val="ListParagraph"/>
+        <w:pStyle w:val="Prrafodelista"/>
         <w:numPr>
           <w:ilvl w:val="0"/>
           <w:numId w:val="18"/>
@@ -1884,6 +1619,7 @@
         <w:lastRenderedPageBreak/>
         <w:t xml:space="preserve">El archivo </w:t>
       </w:r>
+      <w:proofErr w:type="spellStart"/>
       <w:r>
         <w:rPr>
           <w:rFonts w:asciiTheme="majorHAnsi" w:hAnsiTheme="majorHAnsi"/>
@@ -1894,12 +1630,19 @@
         <w:rPr>
           <w:rFonts w:asciiTheme="majorHAnsi" w:hAnsiTheme="majorHAnsi"/>
         </w:rPr>
-        <w:t>.properties contiene la siguientes ítems de configuración:</w:t>
-      </w:r>
-    </w:p>
-    <w:p>
-      <w:pPr>
-        <w:pStyle w:val="ListParagraph"/>
+        <w:t>.properties</w:t>
+      </w:r>
+      <w:proofErr w:type="spellEnd"/>
+      <w:r>
+        <w:rPr>
+          <w:rFonts w:asciiTheme="majorHAnsi" w:hAnsiTheme="majorHAnsi"/>
+        </w:rPr>
+        <w:t xml:space="preserve"> contiene la siguientes ítems de configuración:</w:t>
+      </w:r>
+    </w:p>
+    <w:p>
+      <w:pPr>
+        <w:pStyle w:val="Prrafodelista"/>
         <w:ind w:left="1080"/>
         <w:rPr>
           <w:rFonts w:asciiTheme="majorHAnsi" w:hAnsiTheme="majorHAnsi"/>
@@ -1910,25 +1653,53 @@
       <w:pPr>
         <w:rPr>
           <w:rFonts w:asciiTheme="majorHAnsi" w:hAnsiTheme="majorHAnsi"/>
+          <w:color w:val="000000" w:themeColor="text1"/>
+          <w:lang w:val="es-ES"/>
+        </w:rPr>
+      </w:pPr>
+      <w:r>
+        <w:rPr>
+          <w:rFonts w:asciiTheme="majorHAnsi" w:hAnsiTheme="majorHAnsi"/>
+          <w:i/>
+          <w:iCs/>
           <w:color w:val="DDD9C3" w:themeColor="background2" w:themeShade="E6"/>
-          <w:lang w:val="es-ES"/>
-        </w:rPr>
-      </w:pPr>
-    </w:p>
-    <w:p>
-      <w:pPr>
-        <w:rPr>
-          <w:rFonts w:asciiTheme="majorHAnsi" w:hAnsiTheme="majorHAnsi"/>
+          <w:lang w:val="es-EC"/>
+        </w:rPr>
+        <w:t>#HABILITAMOS O DESHABILITAMOS LA INTEGRACION</w:t>
+      </w:r>
+      <w:r>
+        <w:rPr>
+          <w:rFonts w:asciiTheme="majorHAnsi" w:hAnsiTheme="majorHAnsi"/>
+          <w:i/>
+          <w:iCs/>
           <w:color w:val="DDD9C3" w:themeColor="background2" w:themeShade="E6"/>
-          <w:lang w:val="es-ES"/>
-        </w:rPr>
-      </w:pPr>
-      <w:r>
+          <w:lang w:val="es-EC"/>
+        </w:rPr>
+        <w:br/>
+      </w:r>
+      <w:r>
+        <w:rPr>
+          <w:rFonts w:asciiTheme="majorHAnsi" w:hAnsiTheme="majorHAnsi"/>
+          <w:color w:val="000000" w:themeColor="text1"/>
+          <w:lang w:val="es-ES"/>
+        </w:rPr>
+        <w:t>ENABLE_INTEGRATION=false</w:t>
+      </w:r>
+    </w:p>
+    <w:p>
+      <w:pPr>
         <w:rPr>
           <w:rFonts w:asciiTheme="majorHAnsi" w:hAnsiTheme="majorHAnsi"/>
           <w:color w:val="DDD9C3" w:themeColor="background2" w:themeShade="E6"/>
           <w:lang w:val="es-ES"/>
         </w:rPr>
+      </w:pPr>
+      <w:r>
+        <w:rPr>
+          <w:rFonts w:asciiTheme="majorHAnsi" w:hAnsiTheme="majorHAnsi"/>
+          <w:color w:val="DDD9C3" w:themeColor="background2" w:themeShade="E6"/>
+          <w:lang w:val="es-ES"/>
+        </w:rPr>
         <w:t>#IP DESTINO ACTIVEMQ</w:t>
       </w:r>
     </w:p>
@@ -1997,7 +1768,25 @@
           <w:color w:val="DDD9C3" w:themeColor="background2" w:themeShade="E6"/>
           <w:lang w:val="es-ES"/>
         </w:rPr>
-        <w:t>#Puerto del activemq.</w:t>
+        <w:t xml:space="preserve">#Puerto del </w:t>
+      </w:r>
+      <w:proofErr w:type="spellStart"/>
+      <w:r>
+        <w:rPr>
+          <w:rFonts w:asciiTheme="majorHAnsi" w:hAnsiTheme="majorHAnsi"/>
+          <w:color w:val="DDD9C3" w:themeColor="background2" w:themeShade="E6"/>
+          <w:lang w:val="es-ES"/>
+        </w:rPr>
+        <w:t>activemq</w:t>
+      </w:r>
+      <w:proofErr w:type="spellEnd"/>
+      <w:r>
+        <w:rPr>
+          <w:rFonts w:asciiTheme="majorHAnsi" w:hAnsiTheme="majorHAnsi"/>
+          <w:color w:val="DDD9C3" w:themeColor="background2" w:themeShade="E6"/>
+          <w:lang w:val="es-ES"/>
+        </w:rPr>
+        <w:t>.</w:t>
       </w:r>
     </w:p>
     <w:p>
@@ -2065,7 +1854,43 @@
           <w:color w:val="DDD9C3" w:themeColor="background2" w:themeShade="E6"/>
           <w:lang w:val="es-ES"/>
         </w:rPr>
-        <w:t>#cantidad maxima de intentos de reenvio, -1 indica infinitas veces.</w:t>
+        <w:t xml:space="preserve">#cantidad </w:t>
+      </w:r>
+      <w:proofErr w:type="spellStart"/>
+      <w:r>
+        <w:rPr>
+          <w:rFonts w:asciiTheme="majorHAnsi" w:hAnsiTheme="majorHAnsi"/>
+          <w:color w:val="DDD9C3" w:themeColor="background2" w:themeShade="E6"/>
+          <w:lang w:val="es-ES"/>
+        </w:rPr>
+        <w:t>maxima</w:t>
+      </w:r>
+      <w:proofErr w:type="spellEnd"/>
+      <w:r>
+        <w:rPr>
+          <w:rFonts w:asciiTheme="majorHAnsi" w:hAnsiTheme="majorHAnsi"/>
+          <w:color w:val="DDD9C3" w:themeColor="background2" w:themeShade="E6"/>
+          <w:lang w:val="es-ES"/>
+        </w:rPr>
+        <w:t xml:space="preserve"> de intentos de </w:t>
+      </w:r>
+      <w:proofErr w:type="spellStart"/>
+      <w:r>
+        <w:rPr>
+          <w:rFonts w:asciiTheme="majorHAnsi" w:hAnsiTheme="majorHAnsi"/>
+          <w:color w:val="DDD9C3" w:themeColor="background2" w:themeShade="E6"/>
+          <w:lang w:val="es-ES"/>
+        </w:rPr>
+        <w:t>reenvio</w:t>
+      </w:r>
+      <w:proofErr w:type="spellEnd"/>
+      <w:r>
+        <w:rPr>
+          <w:rFonts w:asciiTheme="majorHAnsi" w:hAnsiTheme="majorHAnsi"/>
+          <w:color w:val="DDD9C3" w:themeColor="background2" w:themeShade="E6"/>
+          <w:lang w:val="es-ES"/>
+        </w:rPr>
+        <w:t>, -1 indica infinitas veces.</w:t>
       </w:r>
     </w:p>
     <w:p>
@@ -2099,25 +1924,125 @@
           <w:color w:val="DDD9C3" w:themeColor="background2" w:themeShade="E6"/>
           <w:lang w:val="es-ES"/>
         </w:rPr>
-        <w:t>#Es una lista de las clases y los metodos que realizan la integracion con el continente o galapagos segun sea el caso</w:t>
-      </w:r>
-    </w:p>
-    <w:p>
-      <w:pPr>
+        <w:t xml:space="preserve">#Es una lista de las clases y los </w:t>
+      </w:r>
+      <w:proofErr w:type="spellStart"/>
+      <w:r>
         <w:rPr>
           <w:rFonts w:asciiTheme="majorHAnsi" w:hAnsiTheme="majorHAnsi"/>
           <w:color w:val="DDD9C3" w:themeColor="background2" w:themeShade="E6"/>
           <w:lang w:val="es-ES"/>
         </w:rPr>
-      </w:pPr>
+        <w:t>metodos</w:t>
+      </w:r>
+      <w:proofErr w:type="spellEnd"/>
       <w:r>
         <w:rPr>
           <w:rFonts w:asciiTheme="majorHAnsi" w:hAnsiTheme="majorHAnsi"/>
           <w:color w:val="DDD9C3" w:themeColor="background2" w:themeShade="E6"/>
           <w:lang w:val="es-ES"/>
         </w:rPr>
-        <w:t># el formato es // separador de clases,  = separador entre la clase y sus metodos, / separador de los metodos</w:t>
-      </w:r>
+        <w:t xml:space="preserve"> que realizan la </w:t>
+      </w:r>
+      <w:proofErr w:type="spellStart"/>
+      <w:r>
+        <w:rPr>
+          <w:rFonts w:asciiTheme="majorHAnsi" w:hAnsiTheme="majorHAnsi"/>
+          <w:color w:val="DDD9C3" w:themeColor="background2" w:themeShade="E6"/>
+          <w:lang w:val="es-ES"/>
+        </w:rPr>
+        <w:t>integracion</w:t>
+      </w:r>
+      <w:proofErr w:type="spellEnd"/>
+      <w:r>
+        <w:rPr>
+          <w:rFonts w:asciiTheme="majorHAnsi" w:hAnsiTheme="majorHAnsi"/>
+          <w:color w:val="DDD9C3" w:themeColor="background2" w:themeShade="E6"/>
+          <w:lang w:val="es-ES"/>
+        </w:rPr>
+        <w:t xml:space="preserve"> con el continente o </w:t>
+      </w:r>
+      <w:proofErr w:type="spellStart"/>
+      <w:r>
+        <w:rPr>
+          <w:rFonts w:asciiTheme="majorHAnsi" w:hAnsiTheme="majorHAnsi"/>
+          <w:color w:val="DDD9C3" w:themeColor="background2" w:themeShade="E6"/>
+          <w:lang w:val="es-ES"/>
+        </w:rPr>
+        <w:t>galapagos</w:t>
+      </w:r>
+      <w:proofErr w:type="spellEnd"/>
+      <w:r>
+        <w:rPr>
+          <w:rFonts w:asciiTheme="majorHAnsi" w:hAnsiTheme="majorHAnsi"/>
+          <w:color w:val="DDD9C3" w:themeColor="background2" w:themeShade="E6"/>
+          <w:lang w:val="es-ES"/>
+        </w:rPr>
+        <w:t xml:space="preserve"> </w:t>
+      </w:r>
+      <w:proofErr w:type="spellStart"/>
+      <w:r>
+        <w:rPr>
+          <w:rFonts w:asciiTheme="majorHAnsi" w:hAnsiTheme="majorHAnsi"/>
+          <w:color w:val="DDD9C3" w:themeColor="background2" w:themeShade="E6"/>
+          <w:lang w:val="es-ES"/>
+        </w:rPr>
+        <w:t>segun</w:t>
+      </w:r>
+      <w:proofErr w:type="spellEnd"/>
+      <w:r>
+        <w:rPr>
+          <w:rFonts w:asciiTheme="majorHAnsi" w:hAnsiTheme="majorHAnsi"/>
+          <w:color w:val="DDD9C3" w:themeColor="background2" w:themeShade="E6"/>
+          <w:lang w:val="es-ES"/>
+        </w:rPr>
+        <w:t xml:space="preserve"> sea el caso</w:t>
+      </w:r>
+    </w:p>
+    <w:p>
+      <w:pPr>
+        <w:rPr>
+          <w:rFonts w:asciiTheme="majorHAnsi" w:hAnsiTheme="majorHAnsi"/>
+          <w:color w:val="DDD9C3" w:themeColor="background2" w:themeShade="E6"/>
+          <w:lang w:val="es-ES"/>
+        </w:rPr>
+      </w:pPr>
+      <w:r>
+        <w:rPr>
+          <w:rFonts w:asciiTheme="majorHAnsi" w:hAnsiTheme="majorHAnsi"/>
+          <w:color w:val="DDD9C3" w:themeColor="background2" w:themeShade="E6"/>
+          <w:lang w:val="es-ES"/>
+        </w:rPr>
+        <w:t xml:space="preserve"># el formato es // separador de clases,  = separador entre la clase y sus </w:t>
+      </w:r>
+      <w:proofErr w:type="spellStart"/>
+      <w:r>
+        <w:rPr>
+          <w:rFonts w:asciiTheme="majorHAnsi" w:hAnsiTheme="majorHAnsi"/>
+          <w:color w:val="DDD9C3" w:themeColor="background2" w:themeShade="E6"/>
+          <w:lang w:val="es-ES"/>
+        </w:rPr>
+        <w:t>metodos</w:t>
+      </w:r>
+      <w:proofErr w:type="spellEnd"/>
+      <w:r>
+        <w:rPr>
+          <w:rFonts w:asciiTheme="majorHAnsi" w:hAnsiTheme="majorHAnsi"/>
+          <w:color w:val="DDD9C3" w:themeColor="background2" w:themeShade="E6"/>
+          <w:lang w:val="es-ES"/>
+        </w:rPr>
+        <w:t xml:space="preserve">, / separador de los </w:t>
+      </w:r>
+      <w:proofErr w:type="spellStart"/>
+      <w:r>
+        <w:rPr>
+          <w:rFonts w:asciiTheme="majorHAnsi" w:hAnsiTheme="majorHAnsi"/>
+          <w:color w:val="DDD9C3" w:themeColor="background2" w:themeShade="E6"/>
+          <w:lang w:val="es-ES"/>
+        </w:rPr>
+        <w:t>metodos</w:t>
+      </w:r>
+      <w:proofErr w:type="spellEnd"/>
     </w:p>
     <w:p>
       <w:pPr>
@@ -2166,30 +2091,94 @@
           <w:rFonts w:asciiTheme="majorHAnsi" w:hAnsiTheme="majorHAnsi"/>
           <w:lang w:val="es-ES"/>
         </w:rPr>
-        <w:t xml:space="preserve">DESTINO -&gt; Ip del activemq destino. </w:t>
-      </w:r>
-    </w:p>
-    <w:p>
-      <w:pPr>
-        <w:rPr>
-          <w:rFonts w:asciiTheme="majorHAnsi" w:hAnsiTheme="majorHAnsi"/>
-          <w:lang w:val="es-ES"/>
-        </w:rPr>
-      </w:pPr>
-    </w:p>
-    <w:p>
-      <w:pPr>
-        <w:rPr>
-          <w:rFonts w:asciiTheme="majorHAnsi" w:hAnsiTheme="majorHAnsi"/>
-          <w:lang w:val="es-ES"/>
-        </w:rPr>
-      </w:pPr>
-      <w:r>
-        <w:rPr>
-          <w:rFonts w:asciiTheme="majorHAnsi" w:hAnsiTheme="majorHAnsi"/>
-          <w:lang w:val="es-ES"/>
-        </w:rPr>
-        <w:t>ACTIVEMQ_PORT -&gt; Este indica el puerto que fue levantado el activemq. El de defecto es el 61616. Si no se modifica la configuración del activemq.</w:t>
+        <w:t xml:space="preserve">DESTINO -&gt; </w:t>
+      </w:r>
+      <w:proofErr w:type="spellStart"/>
+      <w:r>
+        <w:rPr>
+          <w:rFonts w:asciiTheme="majorHAnsi" w:hAnsiTheme="majorHAnsi"/>
+          <w:lang w:val="es-ES"/>
+        </w:rPr>
+        <w:t>Ip</w:t>
+      </w:r>
+      <w:proofErr w:type="spellEnd"/>
+      <w:r>
+        <w:rPr>
+          <w:rFonts w:asciiTheme="majorHAnsi" w:hAnsiTheme="majorHAnsi"/>
+          <w:lang w:val="es-ES"/>
+        </w:rPr>
+        <w:t xml:space="preserve"> del </w:t>
+      </w:r>
+      <w:proofErr w:type="spellStart"/>
+      <w:r>
+        <w:rPr>
+          <w:rFonts w:asciiTheme="majorHAnsi" w:hAnsiTheme="majorHAnsi"/>
+          <w:lang w:val="es-ES"/>
+        </w:rPr>
+        <w:t>activemq</w:t>
+      </w:r>
+      <w:proofErr w:type="spellEnd"/>
+      <w:r>
+        <w:rPr>
+          <w:rFonts w:asciiTheme="majorHAnsi" w:hAnsiTheme="majorHAnsi"/>
+          <w:lang w:val="es-ES"/>
+        </w:rPr>
+        <w:t xml:space="preserve"> destino. </w:t>
+      </w:r>
+    </w:p>
+    <w:p>
+      <w:pPr>
+        <w:rPr>
+          <w:rFonts w:asciiTheme="majorHAnsi" w:hAnsiTheme="majorHAnsi"/>
+          <w:lang w:val="es-ES"/>
+        </w:rPr>
+      </w:pPr>
+    </w:p>
+    <w:p>
+      <w:pPr>
+        <w:rPr>
+          <w:rFonts w:asciiTheme="majorHAnsi" w:hAnsiTheme="majorHAnsi"/>
+          <w:lang w:val="es-ES"/>
+        </w:rPr>
+      </w:pPr>
+      <w:r>
+        <w:rPr>
+          <w:rFonts w:asciiTheme="majorHAnsi" w:hAnsiTheme="majorHAnsi"/>
+          <w:lang w:val="es-ES"/>
+        </w:rPr>
+        <w:t xml:space="preserve">ACTIVEMQ_PORT -&gt; Este indica el puerto que fue levantado el </w:t>
+      </w:r>
+      <w:proofErr w:type="spellStart"/>
+      <w:r>
+        <w:rPr>
+          <w:rFonts w:asciiTheme="majorHAnsi" w:hAnsiTheme="majorHAnsi"/>
+          <w:lang w:val="es-ES"/>
+        </w:rPr>
+        <w:t>activemq</w:t>
+      </w:r>
+      <w:proofErr w:type="spellEnd"/>
+      <w:r>
+        <w:rPr>
+          <w:rFonts w:asciiTheme="majorHAnsi" w:hAnsiTheme="majorHAnsi"/>
+          <w:lang w:val="es-ES"/>
+        </w:rPr>
+        <w:t xml:space="preserve">. El de defecto es el 61616. Si no se modifica la configuración del </w:t>
+      </w:r>
+      <w:proofErr w:type="spellStart"/>
+      <w:r>
+        <w:rPr>
+          <w:rFonts w:asciiTheme="majorHAnsi" w:hAnsiTheme="majorHAnsi"/>
+          <w:lang w:val="es-ES"/>
+        </w:rPr>
+        <w:t>activemq</w:t>
+      </w:r>
+      <w:proofErr w:type="spellEnd"/>
+      <w:r>
+        <w:rPr>
+          <w:rFonts w:asciiTheme="majorHAnsi" w:hAnsiTheme="majorHAnsi"/>
+          <w:lang w:val="es-ES"/>
+        </w:rPr>
+        <w:t>.</w:t>
       </w:r>
     </w:p>
     <w:p>
@@ -2214,36 +2203,70 @@
         </w:rPr>
         <w:t xml:space="preserve">ORIGEN -&gt; </w:t>
       </w:r>
-      <w:r>
-        <w:rPr>
-          <w:rFonts w:asciiTheme="majorHAnsi" w:hAnsiTheme="majorHAnsi"/>
-          <w:lang w:val="es-ES"/>
-        </w:rPr>
-        <w:t>Ip del activemq origen</w:t>
-      </w:r>
-    </w:p>
-    <w:p>
-      <w:pPr>
-        <w:rPr>
-          <w:rFonts w:asciiTheme="majorHAnsi" w:hAnsiTheme="majorHAnsi"/>
-          <w:lang w:val="es-ES"/>
-        </w:rPr>
-      </w:pPr>
-    </w:p>
-    <w:p>
-      <w:pPr>
-        <w:rPr>
-          <w:rFonts w:asciiTheme="majorHAnsi" w:hAnsiTheme="majorHAnsi"/>
-          <w:lang w:val="es-ES"/>
-        </w:rPr>
-      </w:pPr>
-      <w:r>
-        <w:rPr>
-          <w:rFonts w:asciiTheme="majorHAnsi" w:hAnsiTheme="majorHAnsi"/>
-          <w:lang w:val="es-ES"/>
-        </w:rPr>
-        <w:t>REDELIVERY_DELAY -&gt; Tiempo en milisegundos que demora entre reenvíos al ocurrir un error de envio</w:t>
-      </w:r>
+      <w:proofErr w:type="spellStart"/>
+      <w:r>
+        <w:rPr>
+          <w:rFonts w:asciiTheme="majorHAnsi" w:hAnsiTheme="majorHAnsi"/>
+          <w:lang w:val="es-ES"/>
+        </w:rPr>
+        <w:t>Ip</w:t>
+      </w:r>
+      <w:proofErr w:type="spellEnd"/>
+      <w:r>
+        <w:rPr>
+          <w:rFonts w:asciiTheme="majorHAnsi" w:hAnsiTheme="majorHAnsi"/>
+          <w:lang w:val="es-ES"/>
+        </w:rPr>
+        <w:t xml:space="preserve"> del </w:t>
+      </w:r>
+      <w:proofErr w:type="spellStart"/>
+      <w:r>
+        <w:rPr>
+          <w:rFonts w:asciiTheme="majorHAnsi" w:hAnsiTheme="majorHAnsi"/>
+          <w:lang w:val="es-ES"/>
+        </w:rPr>
+        <w:t>activemq</w:t>
+      </w:r>
+      <w:proofErr w:type="spellEnd"/>
+      <w:r>
+        <w:rPr>
+          <w:rFonts w:asciiTheme="majorHAnsi" w:hAnsiTheme="majorHAnsi"/>
+          <w:lang w:val="es-ES"/>
+        </w:rPr>
+        <w:t xml:space="preserve"> origen</w:t>
+      </w:r>
+    </w:p>
+    <w:p>
+      <w:pPr>
+        <w:rPr>
+          <w:rFonts w:asciiTheme="majorHAnsi" w:hAnsiTheme="majorHAnsi"/>
+          <w:lang w:val="es-ES"/>
+        </w:rPr>
+      </w:pPr>
+    </w:p>
+    <w:p>
+      <w:pPr>
+        <w:rPr>
+          <w:rFonts w:asciiTheme="majorHAnsi" w:hAnsiTheme="majorHAnsi"/>
+          <w:lang w:val="es-ES"/>
+        </w:rPr>
+      </w:pPr>
+      <w:r>
+        <w:rPr>
+          <w:rFonts w:asciiTheme="majorHAnsi" w:hAnsiTheme="majorHAnsi"/>
+          <w:lang w:val="es-ES"/>
+        </w:rPr>
+        <w:t xml:space="preserve">REDELIVERY_DELAY -&gt; Tiempo en milisegundos que demora entre reenvíos al ocurrir un error de </w:t>
+      </w:r>
+      <w:proofErr w:type="spellStart"/>
+      <w:r>
+        <w:rPr>
+          <w:rFonts w:asciiTheme="majorHAnsi" w:hAnsiTheme="majorHAnsi"/>
+          <w:lang w:val="es-ES"/>
+        </w:rPr>
+        <w:t>envio</w:t>
+      </w:r>
+      <w:proofErr w:type="spellEnd"/>
     </w:p>
     <w:p>
       <w:pPr>
@@ -2297,44 +2320,62 @@
           <w:color w:val="000000" w:themeColor="text1"/>
           <w:lang w:val="es-ES"/>
         </w:rPr>
-        <w:t>-&gt; Indica la clase y métodos soap que van a ser integrados y replicados en el destino.</w:t>
-      </w:r>
-    </w:p>
-    <w:p>
-      <w:pPr>
-        <w:rPr>
-          <w:rFonts w:asciiTheme="majorHAnsi" w:hAnsiTheme="majorHAnsi"/>
-          <w:lang w:val="es-ES"/>
-        </w:rPr>
-      </w:pPr>
-    </w:p>
-    <w:p>
-      <w:pPr>
-        <w:rPr>
-          <w:rFonts w:asciiTheme="majorHAnsi" w:hAnsiTheme="majorHAnsi"/>
-          <w:lang w:val="es-ES"/>
-        </w:rPr>
-      </w:pPr>
-    </w:p>
-    <w:p>
-      <w:pPr>
-        <w:rPr>
-          <w:rFonts w:asciiTheme="majorHAnsi" w:hAnsiTheme="majorHAnsi"/>
-          <w:lang w:val="es-ES"/>
-        </w:rPr>
-      </w:pPr>
-    </w:p>
-    <w:p>
-      <w:pPr>
-        <w:rPr>
-          <w:rFonts w:asciiTheme="majorHAnsi" w:hAnsiTheme="majorHAnsi"/>
-          <w:lang w:val="es-ES"/>
-        </w:rPr>
-      </w:pPr>
-    </w:p>
-    <w:p>
-      <w:pPr>
-        <w:pStyle w:val="ListParagraph"/>
+        <w:t xml:space="preserve">-&gt; Indica la clase y métodos </w:t>
+      </w:r>
+      <w:proofErr w:type="spellStart"/>
+      <w:r>
+        <w:rPr>
+          <w:rFonts w:asciiTheme="majorHAnsi" w:hAnsiTheme="majorHAnsi"/>
+          <w:color w:val="000000" w:themeColor="text1"/>
+          <w:lang w:val="es-ES"/>
+        </w:rPr>
+        <w:t>soap</w:t>
+      </w:r>
+      <w:proofErr w:type="spellEnd"/>
+      <w:r>
+        <w:rPr>
+          <w:rFonts w:asciiTheme="majorHAnsi" w:hAnsiTheme="majorHAnsi"/>
+          <w:color w:val="000000" w:themeColor="text1"/>
+          <w:lang w:val="es-ES"/>
+        </w:rPr>
+        <w:t xml:space="preserve"> que van a ser integrados y replicados en el destino.</w:t>
+      </w:r>
+    </w:p>
+    <w:p>
+      <w:pPr>
+        <w:rPr>
+          <w:rFonts w:asciiTheme="majorHAnsi" w:hAnsiTheme="majorHAnsi"/>
+          <w:lang w:val="es-ES"/>
+        </w:rPr>
+      </w:pPr>
+    </w:p>
+    <w:p>
+      <w:pPr>
+        <w:rPr>
+          <w:rFonts w:asciiTheme="majorHAnsi" w:hAnsiTheme="majorHAnsi"/>
+          <w:lang w:val="es-ES"/>
+        </w:rPr>
+      </w:pPr>
+    </w:p>
+    <w:p>
+      <w:pPr>
+        <w:rPr>
+          <w:rFonts w:asciiTheme="majorHAnsi" w:hAnsiTheme="majorHAnsi"/>
+          <w:lang w:val="es-ES"/>
+        </w:rPr>
+      </w:pPr>
+    </w:p>
+    <w:p>
+      <w:pPr>
+        <w:rPr>
+          <w:rFonts w:asciiTheme="majorHAnsi" w:hAnsiTheme="majorHAnsi"/>
+          <w:lang w:val="es-ES"/>
+        </w:rPr>
+      </w:pPr>
+    </w:p>
+    <w:p>
+      <w:pPr>
+        <w:pStyle w:val="Prrafodelista"/>
         <w:numPr>
           <w:ilvl w:val="0"/>
           <w:numId w:val="20"/>
@@ -2348,7 +2389,6 @@
         <w:rPr>
           <w:rFonts w:asciiTheme="majorHAnsi" w:hAnsiTheme="majorHAnsi"/>
         </w:rPr>
-        <w:lastRenderedPageBreak/>
         <w:t xml:space="preserve"> INICIO DEL SERVIDOR.</w:t>
       </w:r>
     </w:p>
@@ -2362,7 +2402,7 @@
     </w:p>
     <w:p>
       <w:pPr>
-        <w:pStyle w:val="ListParagraph"/>
+        <w:pStyle w:val="Prrafodelista"/>
         <w:numPr>
           <w:ilvl w:val="0"/>
           <w:numId w:val="19"/>
@@ -2376,7 +2416,21 @@
         <w:rPr>
           <w:rFonts w:asciiTheme="majorHAnsi" w:hAnsiTheme="majorHAnsi"/>
         </w:rPr>
-        <w:t>Se debe iniciar siempre el activeMq. Este es un ejemplo del archivo de inicio :</w:t>
+        <w:t xml:space="preserve">Se debe iniciar siempre el </w:t>
+      </w:r>
+      <w:proofErr w:type="spellStart"/>
+      <w:r>
+        <w:rPr>
+          <w:rFonts w:asciiTheme="majorHAnsi" w:hAnsiTheme="majorHAnsi"/>
+        </w:rPr>
+        <w:t>activeMq</w:t>
+      </w:r>
+      <w:proofErr w:type="spellEnd"/>
+      <w:r>
+        <w:rPr>
+          <w:rFonts w:asciiTheme="majorHAnsi" w:hAnsiTheme="majorHAnsi"/>
+        </w:rPr>
+        <w:t>. Este es un ejemplo del archivo de inicio :</w:t>
       </w:r>
     </w:p>
     <w:p>
@@ -2395,6 +2449,7 @@
           <w:lang w:val="es-ES"/>
         </w:rPr>
       </w:pPr>
+      <w:proofErr w:type="spellStart"/>
       <w:r>
         <w:rPr>
           <w:rFonts w:asciiTheme="majorHAnsi" w:hAnsiTheme="majorHAnsi"/>
@@ -2403,20 +2458,57 @@
         </w:rPr>
         <w:t>export</w:t>
       </w:r>
+      <w:proofErr w:type="spellEnd"/>
       <w:r>
         <w:rPr>
           <w:rFonts w:asciiTheme="majorHAnsi" w:hAnsiTheme="majorHAnsi"/>
           <w:i/>
           <w:lang w:val="es-ES"/>
         </w:rPr>
-        <w:t xml:space="preserve"> ACTIVE_MQ_DIR=/Users/User/java</w:t>
-      </w:r>
+        <w:t xml:space="preserve"> ACTIVE_MQ_DIR=/</w:t>
+      </w:r>
+      <w:proofErr w:type="spellStart"/>
       <w:r>
         <w:rPr>
           <w:rFonts w:asciiTheme="majorHAnsi" w:hAnsiTheme="majorHAnsi"/>
           <w:i/>
           <w:lang w:val="es-ES"/>
         </w:rPr>
+        <w:t>Users</w:t>
+      </w:r>
+      <w:proofErr w:type="spellEnd"/>
+      <w:r>
+        <w:rPr>
+          <w:rFonts w:asciiTheme="majorHAnsi" w:hAnsiTheme="majorHAnsi"/>
+          <w:i/>
+          <w:lang w:val="es-ES"/>
+        </w:rPr>
+        <w:t>/</w:t>
+      </w:r>
+      <w:proofErr w:type="spellStart"/>
+      <w:r>
+        <w:rPr>
+          <w:rFonts w:asciiTheme="majorHAnsi" w:hAnsiTheme="majorHAnsi"/>
+          <w:i/>
+          <w:lang w:val="es-ES"/>
+        </w:rPr>
+        <w:t>User</w:t>
+      </w:r>
+      <w:proofErr w:type="spellEnd"/>
+      <w:r>
+        <w:rPr>
+          <w:rFonts w:asciiTheme="majorHAnsi" w:hAnsiTheme="majorHAnsi"/>
+          <w:i/>
+          <w:lang w:val="es-ES"/>
+        </w:rPr>
+        <w:t>/java</w:t>
+      </w:r>
+      <w:r>
+        <w:rPr>
+          <w:rFonts w:asciiTheme="majorHAnsi" w:hAnsiTheme="majorHAnsi"/>
+          <w:i/>
+          <w:lang w:val="es-ES"/>
+        </w:rPr>
         <w:t xml:space="preserve"> </w:t>
       </w:r>
       <w:r>
@@ -2445,91 +2537,241 @@
           <w:lang w:val="es-ES"/>
         </w:rPr>
       </w:pPr>
+      <w:proofErr w:type="spellStart"/>
       <w:r>
         <w:rPr>
           <w:rFonts w:asciiTheme="majorHAnsi" w:hAnsiTheme="majorHAnsi"/>
           <w:i/>
           <w:lang w:val="es-ES"/>
         </w:rPr>
-        <w:t>sh ${ACTIVE_MQ_DIR}/bin/activemq stop</w:t>
-      </w:r>
-    </w:p>
-    <w:p>
-      <w:pPr>
+        <w:t>sh</w:t>
+      </w:r>
+      <w:proofErr w:type="spellEnd"/>
+      <w:r>
         <w:rPr>
           <w:rFonts w:asciiTheme="majorHAnsi" w:hAnsiTheme="majorHAnsi"/>
           <w:i/>
           <w:lang w:val="es-ES"/>
         </w:rPr>
-      </w:pPr>
+        <w:t xml:space="preserve"> ${ACTIVE_MQ_DIR}/</w:t>
+      </w:r>
+      <w:proofErr w:type="spellStart"/>
       <w:r>
         <w:rPr>
           <w:rFonts w:asciiTheme="majorHAnsi" w:hAnsiTheme="majorHAnsi"/>
           <w:i/>
           <w:lang w:val="es-ES"/>
         </w:rPr>
-        <w:t>rm -Rf ${ACTIVE_MQ_DIR}/data</w:t>
-      </w:r>
-    </w:p>
-    <w:p>
-      <w:pPr>
+        <w:t>bin</w:t>
+      </w:r>
+      <w:proofErr w:type="spellEnd"/>
+      <w:r>
         <w:rPr>
           <w:rFonts w:asciiTheme="majorHAnsi" w:hAnsiTheme="majorHAnsi"/>
           <w:i/>
           <w:lang w:val="es-ES"/>
         </w:rPr>
-      </w:pPr>
+        <w:t>/</w:t>
+      </w:r>
+      <w:proofErr w:type="spellStart"/>
       <w:r>
         <w:rPr>
           <w:rFonts w:asciiTheme="majorHAnsi" w:hAnsiTheme="majorHAnsi"/>
           <w:i/>
           <w:lang w:val="es-ES"/>
         </w:rPr>
-        <w:t>${ACTIVE_MQ_DIR}/bin/activemq start</w:t>
-      </w:r>
-    </w:p>
-    <w:p>
-      <w:pPr>
-        <w:rPr>
-          <w:rFonts w:asciiTheme="majorHAnsi" w:hAnsiTheme="majorHAnsi"/>
-          <w:lang w:val="es-ES"/>
-        </w:rPr>
-      </w:pPr>
-    </w:p>
-    <w:p>
-      <w:pPr>
-        <w:rPr>
-          <w:rFonts w:asciiTheme="majorHAnsi" w:hAnsiTheme="majorHAnsi"/>
-          <w:lang w:val="es-ES"/>
-        </w:rPr>
-      </w:pPr>
-      <w:r>
-        <w:rPr>
-          <w:rFonts w:asciiTheme="majorHAnsi" w:hAnsiTheme="majorHAnsi"/>
-          <w:lang w:val="es-ES"/>
-        </w:rPr>
-        <w:t xml:space="preserve">Se observa que se exporta el directorio de activemq, se para cualquier otra instancia esto para evitar conflictos, se elimina la data previa. Y se inicia con activemq start. </w:t>
-      </w:r>
-    </w:p>
-    <w:p>
-      <w:pPr>
-        <w:rPr>
-          <w:rFonts w:asciiTheme="majorHAnsi" w:hAnsiTheme="majorHAnsi"/>
-          <w:lang w:val="es-ES"/>
-        </w:rPr>
-      </w:pPr>
-    </w:p>
-    <w:p>
-      <w:pPr>
-        <w:rPr>
-          <w:rFonts w:asciiTheme="majorHAnsi" w:hAnsiTheme="majorHAnsi"/>
-          <w:lang w:val="es-ES"/>
-        </w:rPr>
-      </w:pPr>
-    </w:p>
-    <w:p>
-      <w:pPr>
-        <w:pStyle w:val="ListParagraph"/>
+        <w:t>activemq</w:t>
+      </w:r>
+      <w:proofErr w:type="spellEnd"/>
+      <w:r>
+        <w:rPr>
+          <w:rFonts w:asciiTheme="majorHAnsi" w:hAnsiTheme="majorHAnsi"/>
+          <w:i/>
+          <w:lang w:val="es-ES"/>
+        </w:rPr>
+        <w:t xml:space="preserve"> stop</w:t>
+      </w:r>
+    </w:p>
+    <w:p>
+      <w:pPr>
+        <w:rPr>
+          <w:rFonts w:asciiTheme="majorHAnsi" w:hAnsiTheme="majorHAnsi"/>
+          <w:i/>
+          <w:lang w:val="es-ES"/>
+        </w:rPr>
+      </w:pPr>
+      <w:proofErr w:type="spellStart"/>
+      <w:r>
+        <w:rPr>
+          <w:rFonts w:asciiTheme="majorHAnsi" w:hAnsiTheme="majorHAnsi"/>
+          <w:i/>
+          <w:lang w:val="es-ES"/>
+        </w:rPr>
+        <w:t>rm</w:t>
+      </w:r>
+      <w:proofErr w:type="spellEnd"/>
+      <w:r>
+        <w:rPr>
+          <w:rFonts w:asciiTheme="majorHAnsi" w:hAnsiTheme="majorHAnsi"/>
+          <w:i/>
+          <w:lang w:val="es-ES"/>
+        </w:rPr>
+        <w:t xml:space="preserve"> -Rf ${ACTIVE_MQ_DIR}/data</w:t>
+      </w:r>
+    </w:p>
+    <w:p>
+      <w:pPr>
+        <w:rPr>
+          <w:rFonts w:asciiTheme="majorHAnsi" w:hAnsiTheme="majorHAnsi"/>
+          <w:i/>
+          <w:lang w:val="es-ES"/>
+        </w:rPr>
+      </w:pPr>
+      <w:r>
+        <w:rPr>
+          <w:rFonts w:asciiTheme="majorHAnsi" w:hAnsiTheme="majorHAnsi"/>
+          <w:i/>
+          <w:lang w:val="es-ES"/>
+        </w:rPr>
+        <w:t>${ACTIVE_MQ_DIR}/</w:t>
+      </w:r>
+      <w:proofErr w:type="spellStart"/>
+      <w:r>
+        <w:rPr>
+          <w:rFonts w:asciiTheme="majorHAnsi" w:hAnsiTheme="majorHAnsi"/>
+          <w:i/>
+          <w:lang w:val="es-ES"/>
+        </w:rPr>
+        <w:t>bin</w:t>
+      </w:r>
+      <w:proofErr w:type="spellEnd"/>
+      <w:r>
+        <w:rPr>
+          <w:rFonts w:asciiTheme="majorHAnsi" w:hAnsiTheme="majorHAnsi"/>
+          <w:i/>
+          <w:lang w:val="es-ES"/>
+        </w:rPr>
+        <w:t>/</w:t>
+      </w:r>
+      <w:proofErr w:type="spellStart"/>
+      <w:r>
+        <w:rPr>
+          <w:rFonts w:asciiTheme="majorHAnsi" w:hAnsiTheme="majorHAnsi"/>
+          <w:i/>
+          <w:lang w:val="es-ES"/>
+        </w:rPr>
+        <w:t>activemq</w:t>
+      </w:r>
+      <w:proofErr w:type="spellEnd"/>
+      <w:r>
+        <w:rPr>
+          <w:rFonts w:asciiTheme="majorHAnsi" w:hAnsiTheme="majorHAnsi"/>
+          <w:i/>
+          <w:lang w:val="es-ES"/>
+        </w:rPr>
+        <w:t xml:space="preserve"> </w:t>
+      </w:r>
+      <w:proofErr w:type="spellStart"/>
+      <w:r>
+        <w:rPr>
+          <w:rFonts w:asciiTheme="majorHAnsi" w:hAnsiTheme="majorHAnsi"/>
+          <w:i/>
+          <w:lang w:val="es-ES"/>
+        </w:rPr>
+        <w:t>start</w:t>
+      </w:r>
+      <w:proofErr w:type="spellEnd"/>
+    </w:p>
+    <w:p>
+      <w:pPr>
+        <w:rPr>
+          <w:rFonts w:asciiTheme="majorHAnsi" w:hAnsiTheme="majorHAnsi"/>
+          <w:lang w:val="es-ES"/>
+        </w:rPr>
+      </w:pPr>
+    </w:p>
+    <w:p>
+      <w:pPr>
+        <w:rPr>
+          <w:rFonts w:asciiTheme="majorHAnsi" w:hAnsiTheme="majorHAnsi"/>
+          <w:lang w:val="es-ES"/>
+        </w:rPr>
+      </w:pPr>
+      <w:r>
+        <w:rPr>
+          <w:rFonts w:asciiTheme="majorHAnsi" w:hAnsiTheme="majorHAnsi"/>
+          <w:lang w:val="es-ES"/>
+        </w:rPr>
+        <w:t xml:space="preserve">Se observa que se exporta el directorio de </w:t>
+      </w:r>
+      <w:proofErr w:type="spellStart"/>
+      <w:r>
+        <w:rPr>
+          <w:rFonts w:asciiTheme="majorHAnsi" w:hAnsiTheme="majorHAnsi"/>
+          <w:lang w:val="es-ES"/>
+        </w:rPr>
+        <w:t>activemq</w:t>
+      </w:r>
+      <w:proofErr w:type="spellEnd"/>
+      <w:r>
+        <w:rPr>
+          <w:rFonts w:asciiTheme="majorHAnsi" w:hAnsiTheme="majorHAnsi"/>
+          <w:lang w:val="es-ES"/>
+        </w:rPr>
+        <w:t xml:space="preserve">, se para cualquier otra instancia esto para evitar conflictos, se elimina la data previa. Y se inicia con </w:t>
+      </w:r>
+      <w:proofErr w:type="spellStart"/>
+      <w:r>
+        <w:rPr>
+          <w:rFonts w:asciiTheme="majorHAnsi" w:hAnsiTheme="majorHAnsi"/>
+          <w:lang w:val="es-ES"/>
+        </w:rPr>
+        <w:t>activemq</w:t>
+      </w:r>
+      <w:proofErr w:type="spellEnd"/>
+      <w:r>
+        <w:rPr>
+          <w:rFonts w:asciiTheme="majorHAnsi" w:hAnsiTheme="majorHAnsi"/>
+          <w:lang w:val="es-ES"/>
+        </w:rPr>
+        <w:t xml:space="preserve"> </w:t>
+      </w:r>
+      <w:proofErr w:type="spellStart"/>
+      <w:r>
+        <w:rPr>
+          <w:rFonts w:asciiTheme="majorHAnsi" w:hAnsiTheme="majorHAnsi"/>
+          <w:lang w:val="es-ES"/>
+        </w:rPr>
+        <w:t>start</w:t>
+      </w:r>
+      <w:proofErr w:type="spellEnd"/>
+      <w:r>
+        <w:rPr>
+          <w:rFonts w:asciiTheme="majorHAnsi" w:hAnsiTheme="majorHAnsi"/>
+          <w:lang w:val="es-ES"/>
+        </w:rPr>
+        <w:t xml:space="preserve">. </w:t>
+      </w:r>
+    </w:p>
+    <w:p>
+      <w:pPr>
+        <w:rPr>
+          <w:rFonts w:asciiTheme="majorHAnsi" w:hAnsiTheme="majorHAnsi"/>
+          <w:lang w:val="es-ES"/>
+        </w:rPr>
+      </w:pPr>
+    </w:p>
+    <w:p>
+      <w:pPr>
+        <w:rPr>
+          <w:rFonts w:asciiTheme="majorHAnsi" w:hAnsiTheme="majorHAnsi"/>
+          <w:lang w:val="es-ES"/>
+        </w:rPr>
+      </w:pPr>
+    </w:p>
+    <w:p>
+      <w:pPr>
+        <w:pStyle w:val="Prrafodelista"/>
         <w:numPr>
           <w:ilvl w:val="0"/>
           <w:numId w:val="19"/>
@@ -2543,8 +2785,16 @@
         <w:rPr>
           <w:rFonts w:asciiTheme="majorHAnsi" w:hAnsiTheme="majorHAnsi"/>
         </w:rPr>
-        <w:t>Luego se procederá a iniciar el jboss</w:t>
-      </w:r>
+        <w:t xml:space="preserve">Luego se procederá a iniciar el </w:t>
+      </w:r>
+      <w:proofErr w:type="spellStart"/>
+      <w:r>
+        <w:rPr>
+          <w:rFonts w:asciiTheme="majorHAnsi" w:hAnsiTheme="majorHAnsi"/>
+        </w:rPr>
+        <w:t>jboss</w:t>
+      </w:r>
+      <w:proofErr w:type="spellEnd"/>
       <w:r>
         <w:rPr>
           <w:rFonts w:asciiTheme="majorHAnsi" w:hAnsiTheme="majorHAnsi"/>
@@ -2561,7 +2811,7 @@
     </w:p>
     <w:p>
       <w:pPr>
-        <w:pStyle w:val="Heading2"/>
+        <w:pStyle w:val="Ttulo2"/>
         <w:rPr>
           <w:rFonts w:asciiTheme="majorHAnsi" w:hAnsiTheme="majorHAnsi"/>
           <w:b w:val="0"/>
@@ -2571,9 +2821,10 @@
         </w:rPr>
       </w:pPr>
     </w:p>
-    <w:p>
-      <w:pPr>
-        <w:pStyle w:val="Heading2"/>
+    <w:bookmarkStart w:id="4" w:name="_Toc333487859"/>
+    <w:p>
+      <w:pPr>
+        <w:pStyle w:val="Ttulo2"/>
         <w:numPr>
           <w:ilvl w:val="0"/>
           <w:numId w:val="2"/>
@@ -2587,7 +2838,7 @@
         <w:rPr>
           <w:rFonts w:asciiTheme="majorHAnsi" w:hAnsiTheme="majorHAnsi"/>
           <w:noProof/>
-          <w:lang w:eastAsia="en-US" w:bidi="ar-SA"/>
+          <w:lang w:val="es-ES" w:eastAsia="es-ES" w:bidi="ar-SA"/>
         </w:rPr>
         <mc:AlternateContent>
           <mc:Choice Requires="wps">
@@ -2631,7 +2882,7 @@
                           <a:tailEnd/>
                         </a:ln>
                         <a:extLst>
-                          <a:ext uri="{909E8E84-426E-40DD-AFC4-6F175D3DCCD1}">
+                          <a:ext uri="{909E8E84-426E-40dd-AFC4-6F175D3DCCD1}">
                             <a14:hiddenFill xmlns:a14="http://schemas.microsoft.com/office/drawing/2010/main">
                               <a:noFill/>
                             </a14:hiddenFill>
@@ -2651,7 +2902,7 @@
               </wp:anchor>
             </w:drawing>
           </mc:Choice>
-          <mc:Fallback>
+          <mc:Fallback xmlns:w15="http://schemas.microsoft.com/office/word/2012/wordml">
             <w:pict>
               <v:line w14:anchorId="0307904F" id="Line 12" o:spid="_x0000_s1026" style="position:absolute;z-index:251667456;visibility:visible;mso-wrap-style:square;mso-width-percent:0;mso-height-percent:0;mso-wrap-distance-left:9pt;mso-wrap-distance-top:0;mso-wrap-distance-right:9pt;mso-wrap-distance-bottom:0;mso-position-horizontal:absolute;mso-position-horizontal-relative:text;mso-position-vertical:absolute;mso-position-vertical-relative:text;mso-width-percent:0;mso-height-percent:0;mso-width-relative:page;mso-height-relative:page" from="-1.3pt,31pt" to="444.25pt,31pt" o:gfxdata="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" strokecolor="#bfbfbf" strokeweight=".88mm"/>
             </w:pict>
@@ -2665,10 +2916,11 @@
         </w:rPr>
         <w:t>Verificación de Colas</w:t>
       </w:r>
-    </w:p>
-    <w:p>
-      <w:pPr>
-        <w:pStyle w:val="NoSpacing"/>
+      <w:bookmarkEnd w:id="4"/>
+    </w:p>
+    <w:p>
+      <w:pPr>
+        <w:pStyle w:val="Sinespaciado"/>
         <w:rPr>
           <w:rFonts w:asciiTheme="majorHAnsi" w:hAnsiTheme="majorHAnsi"/>
           <w:b/>
@@ -2695,7 +2947,23 @@
           <w:rFonts w:asciiTheme="majorHAnsi" w:hAnsiTheme="majorHAnsi"/>
           <w:lang w:val="es-ES"/>
         </w:rPr>
-        <w:t>Se puede verificar las rutas en la siguiente ip:</w:t>
+        <w:t xml:space="preserve">Se puede verificar las rutas en la siguiente </w:t>
+      </w:r>
+      <w:proofErr w:type="spellStart"/>
+      <w:r>
+        <w:rPr>
+          <w:rFonts w:asciiTheme="majorHAnsi" w:hAnsiTheme="majorHAnsi"/>
+          <w:lang w:val="es-ES"/>
+        </w:rPr>
+        <w:t>ip</w:t>
+      </w:r>
+      <w:proofErr w:type="spellEnd"/>
+      <w:r>
+        <w:rPr>
+          <w:rFonts w:asciiTheme="majorHAnsi" w:hAnsiTheme="majorHAnsi"/>
+          <w:lang w:val="es-ES"/>
+        </w:rPr>
+        <w:t>:</w:t>
       </w:r>
     </w:p>
     <w:p>
@@ -2725,7 +2993,7 @@
       <w:hyperlink r:id="rId10" w:history="1">
         <w:r>
           <w:rPr>
-            <w:rStyle w:val="Hyperlink"/>
+            <w:rStyle w:val="Hipervnculo"/>
             <w:rFonts w:asciiTheme="majorHAnsi" w:hAnsiTheme="majorHAnsi"/>
             <w:b/>
             <w:lang w:val="es-ES"/>
@@ -2763,7 +3031,7 @@
         <w:rPr>
           <w:rFonts w:asciiTheme="majorHAnsi" w:hAnsiTheme="majorHAnsi"/>
           <w:noProof/>
-          <w:lang w:eastAsia="en-US" w:bidi="ar-SA"/>
+          <w:lang w:val="es-ES" w:eastAsia="es-ES" w:bidi="ar-SA"/>
         </w:rPr>
         <w:drawing>
           <wp:inline distT="0" distB="0" distL="0" distR="0" wp14:anchorId="7CF8C51D" wp14:editId="7D0E731A">
@@ -2865,7 +3133,7 @@
         <w:rPr>
           <w:rFonts w:asciiTheme="majorHAnsi" w:hAnsiTheme="majorHAnsi" w:cs="Tahoma"/>
           <w:noProof/>
-          <w:lang w:eastAsia="en-US" w:bidi="ar-SA"/>
+          <w:lang w:val="es-ES" w:eastAsia="es-ES" w:bidi="ar-SA"/>
         </w:rPr>
         <w:drawing>
           <wp:inline distT="0" distB="0" distL="0" distR="0" wp14:anchorId="29543B31" wp14:editId="4194144A">
@@ -2937,7 +3205,23 @@
           <w:rFonts w:asciiTheme="majorHAnsi" w:hAnsiTheme="majorHAnsi" w:cs="Tahoma"/>
           <w:lang w:val="es-ES_tradnl"/>
         </w:rPr>
-        <w:t>En el origen se indicara si se envio el mensaje.</w:t>
+        <w:t xml:space="preserve">En el origen se indicara si se </w:t>
+      </w:r>
+      <w:proofErr w:type="spellStart"/>
+      <w:r>
+        <w:rPr>
+          <w:rFonts w:asciiTheme="majorHAnsi" w:hAnsiTheme="majorHAnsi" w:cs="Tahoma"/>
+          <w:lang w:val="es-ES_tradnl"/>
+        </w:rPr>
+        <w:t>envio</w:t>
+      </w:r>
+      <w:proofErr w:type="spellEnd"/>
+      <w:r>
+        <w:rPr>
+          <w:rFonts w:asciiTheme="majorHAnsi" w:hAnsiTheme="majorHAnsi" w:cs="Tahoma"/>
+          <w:lang w:val="es-ES_tradnl"/>
+        </w:rPr>
+        <w:t xml:space="preserve"> el mensaje.</w:t>
       </w:r>
     </w:p>
     <w:p>
@@ -2959,7 +3243,7 @@
         <w:rPr>
           <w:rFonts w:asciiTheme="majorHAnsi" w:hAnsiTheme="majorHAnsi" w:cs="Tahoma"/>
           <w:noProof/>
-          <w:lang w:eastAsia="en-US" w:bidi="ar-SA"/>
+          <w:lang w:val="es-ES" w:eastAsia="es-ES" w:bidi="ar-SA"/>
         </w:rPr>
         <w:drawing>
           <wp:inline distT="0" distB="0" distL="0" distR="0" wp14:anchorId="34062B51" wp14:editId="6858E7BB">
@@ -3031,7 +3315,23 @@
           <w:rFonts w:asciiTheme="majorHAnsi" w:hAnsiTheme="majorHAnsi" w:cs="Tahoma"/>
           <w:lang w:val="es-ES_tradnl"/>
         </w:rPr>
-        <w:t>En el caso de que existen errores de envio se guardar el registro de los mensajes no enviados en la carpeta errores del SII_HOME</w:t>
+        <w:t xml:space="preserve">En el caso de que existen errores de </w:t>
+      </w:r>
+      <w:proofErr w:type="spellStart"/>
+      <w:r>
+        <w:rPr>
+          <w:rFonts w:asciiTheme="majorHAnsi" w:hAnsiTheme="majorHAnsi" w:cs="Tahoma"/>
+          <w:lang w:val="es-ES_tradnl"/>
+        </w:rPr>
+        <w:t>envio</w:t>
+      </w:r>
+      <w:proofErr w:type="spellEnd"/>
+      <w:r>
+        <w:rPr>
+          <w:rFonts w:asciiTheme="majorHAnsi" w:hAnsiTheme="majorHAnsi" w:cs="Tahoma"/>
+          <w:lang w:val="es-ES_tradnl"/>
+        </w:rPr>
+        <w:t xml:space="preserve"> se guardar el registro de los mensajes no enviados en la carpeta errores del SII_HOME</w:t>
       </w:r>
     </w:p>
     <w:p>
@@ -3053,7 +3353,7 @@
         <w:rPr>
           <w:rFonts w:asciiTheme="majorHAnsi" w:hAnsiTheme="majorHAnsi" w:cs="Tahoma"/>
           <w:noProof/>
-          <w:lang w:eastAsia="en-US" w:bidi="ar-SA"/>
+          <w:lang w:val="es-ES" w:eastAsia="es-ES" w:bidi="ar-SA"/>
         </w:rPr>
         <w:drawing>
           <wp:inline distT="0" distB="0" distL="0" distR="0" wp14:anchorId="02BD5078" wp14:editId="4782FEA0">
@@ -3155,31 +3455,86 @@
           <w:rFonts w:asciiTheme="majorHAnsi" w:hAnsiTheme="majorHAnsi" w:cs="Tahoma"/>
           <w:lang w:val="es-ES_tradnl"/>
         </w:rPr>
-        <w:t>ICE: Cgg_res_persona CON EL MET</w:t>
-      </w:r>
-      <w:bookmarkStart w:id="0" w:name="_GoBack"/>
-      <w:bookmarkEnd w:id="0"/>
-      <w:r>
-        <w:rPr>
-          <w:rFonts w:asciiTheme="majorHAnsi" w:hAnsiTheme="majorHAnsi" w:cs="Tahoma"/>
-          <w:lang w:val="es-ES_tradnl"/>
-        </w:rPr>
-        <w:t>ODO:  selectDatosAuspiciante</w:t>
-      </w:r>
-    </w:p>
-    <w:p>
-      <w:pPr>
-        <w:rPr>
-          <w:rFonts w:asciiTheme="majorHAnsi" w:hAnsiTheme="majorHAnsi" w:cs="Tahoma"/>
-          <w:lang w:val="es-ES_tradnl"/>
-        </w:rPr>
-      </w:pPr>
-      <w:r>
-        <w:rPr>
-          <w:rFonts w:asciiTheme="majorHAnsi" w:hAnsiTheme="majorHAnsi" w:cs="Tahoma"/>
-          <w:lang w:val="es-ES_tradnl"/>
-        </w:rPr>
-        <w:t xml:space="preserve"> A LAS : Fri Aug 19 13:12:05 ECT 2016</w:t>
+        <w:t xml:space="preserve">ICE: </w:t>
+      </w:r>
+      <w:proofErr w:type="spellStart"/>
+      <w:r>
+        <w:rPr>
+          <w:rFonts w:asciiTheme="majorHAnsi" w:hAnsiTheme="majorHAnsi" w:cs="Tahoma"/>
+          <w:lang w:val="es-ES_tradnl"/>
+        </w:rPr>
+        <w:t>Cgg_res_persona</w:t>
+      </w:r>
+      <w:proofErr w:type="spellEnd"/>
+      <w:r>
+        <w:rPr>
+          <w:rFonts w:asciiTheme="majorHAnsi" w:hAnsiTheme="majorHAnsi" w:cs="Tahoma"/>
+          <w:lang w:val="es-ES_tradnl"/>
+        </w:rPr>
+        <w:t xml:space="preserve"> CON EL MET</w:t>
+      </w:r>
+      <w:r>
+        <w:rPr>
+          <w:rFonts w:asciiTheme="majorHAnsi" w:hAnsiTheme="majorHAnsi" w:cs="Tahoma"/>
+          <w:lang w:val="es-ES_tradnl"/>
+        </w:rPr>
+        <w:t xml:space="preserve">ODO:  </w:t>
+      </w:r>
+      <w:proofErr w:type="spellStart"/>
+      <w:r>
+        <w:rPr>
+          <w:rFonts w:asciiTheme="majorHAnsi" w:hAnsiTheme="majorHAnsi" w:cs="Tahoma"/>
+          <w:lang w:val="es-ES_tradnl"/>
+        </w:rPr>
+        <w:t>selectDatosAuspiciante</w:t>
+      </w:r>
+      <w:proofErr w:type="spellEnd"/>
+    </w:p>
+    <w:p>
+      <w:pPr>
+        <w:rPr>
+          <w:rFonts w:asciiTheme="majorHAnsi" w:hAnsiTheme="majorHAnsi" w:cs="Tahoma"/>
+          <w:lang w:val="es-ES_tradnl"/>
+        </w:rPr>
+      </w:pPr>
+      <w:r>
+        <w:rPr>
+          <w:rFonts w:asciiTheme="majorHAnsi" w:hAnsiTheme="majorHAnsi" w:cs="Tahoma"/>
+          <w:lang w:val="es-ES_tradnl"/>
+        </w:rPr>
+        <w:t xml:space="preserve"> A LAS : </w:t>
+      </w:r>
+      <w:proofErr w:type="spellStart"/>
+      <w:r>
+        <w:rPr>
+          <w:rFonts w:asciiTheme="majorHAnsi" w:hAnsiTheme="majorHAnsi" w:cs="Tahoma"/>
+          <w:lang w:val="es-ES_tradnl"/>
+        </w:rPr>
+        <w:t>Fri</w:t>
+      </w:r>
+      <w:proofErr w:type="spellEnd"/>
+      <w:r>
+        <w:rPr>
+          <w:rFonts w:asciiTheme="majorHAnsi" w:hAnsiTheme="majorHAnsi" w:cs="Tahoma"/>
+          <w:lang w:val="es-ES_tradnl"/>
+        </w:rPr>
+        <w:t xml:space="preserve"> </w:t>
+      </w:r>
+      <w:proofErr w:type="spellStart"/>
+      <w:r>
+        <w:rPr>
+          <w:rFonts w:asciiTheme="majorHAnsi" w:hAnsiTheme="majorHAnsi" w:cs="Tahoma"/>
+          <w:lang w:val="es-ES_tradnl"/>
+        </w:rPr>
+        <w:t>Aug</w:t>
+      </w:r>
+      <w:proofErr w:type="spellEnd"/>
+      <w:r>
+        <w:rPr>
+          <w:rFonts w:asciiTheme="majorHAnsi" w:hAnsiTheme="majorHAnsi" w:cs="Tahoma"/>
+          <w:lang w:val="es-ES_tradnl"/>
+        </w:rPr>
+        <w:t xml:space="preserve"> 19 13:12:05 ECT 2016</w:t>
       </w:r>
     </w:p>
     <w:p>
@@ -3209,7 +3564,103 @@
           <w:rFonts w:asciiTheme="majorHAnsi" w:hAnsiTheme="majorHAnsi" w:cs="Tahoma"/>
           <w:lang w:val="es-ES_tradnl"/>
         </w:rPr>
-        <w:t>&lt;?xml version="1.0" encoding="utf-8"?&gt;&lt;soapenv:Envelope xmlns:soapenv="http://schemas.xmlsoap.org/soap/envelope/" xmlns:ns1="http://ws.sii.besixplus.com/" xmlns:xsi="http://www.w3.org/2001/XMLSchema-instance" &gt;&lt;soapenv:Header/&gt;&lt;soapenv:Body&gt;&lt;ns1:selectDatosAuspiciante&gt;&lt;format&gt;JSON&lt;/format&gt;&lt;/ns1:selectDatosAuspiciante&gt;&lt;/soapenv:Body&gt;&lt;/soapenv:Envelope&gt;</w:t>
+        <w:t>&lt;?</w:t>
+      </w:r>
+      <w:proofErr w:type="spellStart"/>
+      <w:r>
+        <w:rPr>
+          <w:rFonts w:asciiTheme="majorHAnsi" w:hAnsiTheme="majorHAnsi" w:cs="Tahoma"/>
+          <w:lang w:val="es-ES_tradnl"/>
+        </w:rPr>
+        <w:t>xml</w:t>
+      </w:r>
+      <w:proofErr w:type="spellEnd"/>
+      <w:r>
+        <w:rPr>
+          <w:rFonts w:asciiTheme="majorHAnsi" w:hAnsiTheme="majorHAnsi" w:cs="Tahoma"/>
+          <w:lang w:val="es-ES_tradnl"/>
+        </w:rPr>
+        <w:t xml:space="preserve"> </w:t>
+      </w:r>
+      <w:proofErr w:type="spellStart"/>
+      <w:r>
+        <w:rPr>
+          <w:rFonts w:asciiTheme="majorHAnsi" w:hAnsiTheme="majorHAnsi" w:cs="Tahoma"/>
+          <w:lang w:val="es-ES_tradnl"/>
+        </w:rPr>
+        <w:t>version</w:t>
+      </w:r>
+      <w:proofErr w:type="spellEnd"/>
+      <w:r>
+        <w:rPr>
+          <w:rFonts w:asciiTheme="majorHAnsi" w:hAnsiTheme="majorHAnsi" w:cs="Tahoma"/>
+          <w:lang w:val="es-ES_tradnl"/>
+        </w:rPr>
+        <w:t xml:space="preserve">="1.0" </w:t>
+      </w:r>
+      <w:proofErr w:type="spellStart"/>
+      <w:r>
+        <w:rPr>
+          <w:rFonts w:asciiTheme="majorHAnsi" w:hAnsiTheme="majorHAnsi" w:cs="Tahoma"/>
+          <w:lang w:val="es-ES_tradnl"/>
+        </w:rPr>
+        <w:t>encoding</w:t>
+      </w:r>
+      <w:proofErr w:type="spellEnd"/>
+      <w:r>
+        <w:rPr>
+          <w:rFonts w:asciiTheme="majorHAnsi" w:hAnsiTheme="majorHAnsi" w:cs="Tahoma"/>
+          <w:lang w:val="es-ES_tradnl"/>
+        </w:rPr>
+        <w:t>="utf-8"?&gt;&lt;</w:t>
+      </w:r>
+      <w:proofErr w:type="spellStart"/>
+      <w:r>
+        <w:rPr>
+          <w:rFonts w:asciiTheme="majorHAnsi" w:hAnsiTheme="majorHAnsi" w:cs="Tahoma"/>
+          <w:lang w:val="es-ES_tradnl"/>
+        </w:rPr>
+        <w:t>soapenv:Envelope</w:t>
+      </w:r>
+      <w:proofErr w:type="spellEnd"/>
+      <w:r>
+        <w:rPr>
+          <w:rFonts w:asciiTheme="majorHAnsi" w:hAnsiTheme="majorHAnsi" w:cs="Tahoma"/>
+          <w:lang w:val="es-ES_tradnl"/>
+        </w:rPr>
+        <w:t xml:space="preserve"> </w:t>
+      </w:r>
+      <w:proofErr w:type="spellStart"/>
+      <w:r>
+        <w:rPr>
+          <w:rFonts w:asciiTheme="majorHAnsi" w:hAnsiTheme="majorHAnsi" w:cs="Tahoma"/>
+          <w:lang w:val="es-ES_tradnl"/>
+        </w:rPr>
+        <w:t>xmlns:soapenv</w:t>
+      </w:r>
+      <w:proofErr w:type="spellEnd"/>
+      <w:r>
+        <w:rPr>
+          <w:rFonts w:asciiTheme="majorHAnsi" w:hAnsiTheme="majorHAnsi" w:cs="Tahoma"/>
+          <w:lang w:val="es-ES_tradnl"/>
+        </w:rPr>
+        <w:t xml:space="preserve">="http://schemas.xmlsoap.org/soap/envelope/" xmlns:ns1="http://ws.sii.besixplus.com/" </w:t>
+      </w:r>
+      <w:proofErr w:type="spellStart"/>
+      <w:r>
+        <w:rPr>
+          <w:rFonts w:asciiTheme="majorHAnsi" w:hAnsiTheme="majorHAnsi" w:cs="Tahoma"/>
+          <w:lang w:val="es-ES_tradnl"/>
+        </w:rPr>
+        <w:t>xmlns:xsi</w:t>
+      </w:r>
+      <w:proofErr w:type="spellEnd"/>
+      <w:r>
+        <w:rPr>
+          <w:rFonts w:asciiTheme="majorHAnsi" w:hAnsiTheme="majorHAnsi" w:cs="Tahoma"/>
+          <w:lang w:val="es-ES_tradnl"/>
+        </w:rPr>
+        <w:t>="http://www.w3.org/2001/XMLSchema-instance" &gt;&lt;soapenv:Header/&gt;&lt;soapenv:Body&gt;&lt;ns1:selectDatosAuspiciante&gt;&lt;format&gt;JSON&lt;/format&gt;&lt;/ns1:selectDatosAuspiciante&gt;&lt;/soapenv:Body&gt;&lt;/soapenv:Envelope&gt;</w:t>
       </w:r>
     </w:p>
     <w:sectPr>
@@ -3228,7 +3679,7 @@
 </file>
 
 <file path=word/endnotes.xml><?xml version="1.0" encoding="utf-8"?>
-<w:endnotes xmlns:wpc="http://schemas.microsoft.com/office/word/2010/wordprocessingCanvas" xmlns:mo="http://schemas.microsoft.com/office/mac/office/2008/main" xmlns:mc="http://schemas.openxmlformats.org/markup-compatibility/2006" xmlns:mv="urn:schemas-microsoft-com:mac:vml" xmlns:o="urn:schemas-microsoft-com:office:office" xmlns:r="http://schemas.openxmlformats.org/officeDocument/2006/relationships" xmlns:m="http://schemas.openxmlformats.org/officeDocument/2006/math" xmlns:v="urn:schemas-microsoft-com:vml" xmlns:wp14="http://schemas.microsoft.com/office/word/2010/wordprocessingDrawing" xmlns:wp="http://schemas.openxmlformats.org/drawingml/2006/wordprocessingDrawing" xmlns:w10="urn:schemas-microsoft-com:office:word" xmlns:w="http://schemas.openxmlformats.org/wordprocessingml/2006/main" xmlns:w14="http://schemas.microsoft.com/office/word/2010/wordml" xmlns:w15="http://schemas.microsoft.com/office/word/2012/wordml" xmlns:wpg="http://schemas.microsoft.com/office/word/2010/wordprocessingGroup" xmlns:wpi="http://schemas.microsoft.com/office/word/2010/wordprocessingInk" xmlns:wne="http://schemas.microsoft.com/office/word/2006/wordml" xmlns:wps="http://schemas.microsoft.com/office/word/2010/wordprocessingShape" mc:Ignorable="w14 w15 wp14">
+<w:endnotes xmlns:wpc="http://schemas.microsoft.com/office/word/2010/wordprocessingCanvas" xmlns:mo="http://schemas.microsoft.com/office/mac/office/2008/main" xmlns:mc="http://schemas.openxmlformats.org/markup-compatibility/2006" xmlns:mv="urn:schemas-microsoft-com:mac:vml" xmlns:o="urn:schemas-microsoft-com:office:office" xmlns:r="http://schemas.openxmlformats.org/officeDocument/2006/relationships" xmlns:m="http://schemas.openxmlformats.org/officeDocument/2006/math" xmlns:v="urn:schemas-microsoft-com:vml" xmlns:wp14="http://schemas.microsoft.com/office/word/2010/wordprocessingDrawing" xmlns:wp="http://schemas.openxmlformats.org/drawingml/2006/wordprocessingDrawing" xmlns:w10="urn:schemas-microsoft-com:office:word" xmlns:w="http://schemas.openxmlformats.org/wordprocessingml/2006/main" xmlns:w14="http://schemas.microsoft.com/office/word/2010/wordml" xmlns:wpg="http://schemas.microsoft.com/office/word/2010/wordprocessingGroup" xmlns:wpi="http://schemas.microsoft.com/office/word/2010/wordprocessingInk" xmlns:wne="http://schemas.microsoft.com/office/word/2006/wordml" xmlns:wps="http://schemas.microsoft.com/office/word/2010/wordprocessingShape" mc:Ignorable="w14 wp14">
   <w:endnote w:type="separator" w:id="-1">
     <w:p>
       <w:r>
@@ -3247,7 +3698,7 @@
 </file>
 
 <file path=word/footer1.xml><?xml version="1.0" encoding="utf-8"?>
-<w:ftr xmlns:wpc="http://schemas.microsoft.com/office/word/2010/wordprocessingCanvas" xmlns:mo="http://schemas.microsoft.com/office/mac/office/2008/main" xmlns:mc="http://schemas.openxmlformats.org/markup-compatibility/2006" xmlns:mv="urn:schemas-microsoft-com:mac:vml" xmlns:o="urn:schemas-microsoft-com:office:office" xmlns:r="http://schemas.openxmlformats.org/officeDocument/2006/relationships" xmlns:m="http://schemas.openxmlformats.org/officeDocument/2006/math" xmlns:v="urn:schemas-microsoft-com:vml" xmlns:wp14="http://schemas.microsoft.com/office/word/2010/wordprocessingDrawing" xmlns:wp="http://schemas.openxmlformats.org/drawingml/2006/wordprocessingDrawing" xmlns:w10="urn:schemas-microsoft-com:office:word" xmlns:w="http://schemas.openxmlformats.org/wordprocessingml/2006/main" xmlns:w14="http://schemas.microsoft.com/office/word/2010/wordml" xmlns:w15="http://schemas.microsoft.com/office/word/2012/wordml" xmlns:wpg="http://schemas.microsoft.com/office/word/2010/wordprocessingGroup" xmlns:wpi="http://schemas.microsoft.com/office/word/2010/wordprocessingInk" xmlns:wne="http://schemas.microsoft.com/office/word/2006/wordml" xmlns:wps="http://schemas.microsoft.com/office/word/2010/wordprocessingShape" mc:Ignorable="w14 w15 wp14">
+<w:ftr xmlns:wpc="http://schemas.microsoft.com/office/word/2010/wordprocessingCanvas" xmlns:mo="http://schemas.microsoft.com/office/mac/office/2008/main" xmlns:mc="http://schemas.openxmlformats.org/markup-compatibility/2006" xmlns:mv="urn:schemas-microsoft-com:mac:vml" xmlns:o="urn:schemas-microsoft-com:office:office" xmlns:r="http://schemas.openxmlformats.org/officeDocument/2006/relationships" xmlns:m="http://schemas.openxmlformats.org/officeDocument/2006/math" xmlns:v="urn:schemas-microsoft-com:vml" xmlns:wp14="http://schemas.microsoft.com/office/word/2010/wordprocessingDrawing" xmlns:wp="http://schemas.openxmlformats.org/drawingml/2006/wordprocessingDrawing" xmlns:w10="urn:schemas-microsoft-com:office:word" xmlns:w="http://schemas.openxmlformats.org/wordprocessingml/2006/main" xmlns:w14="http://schemas.microsoft.com/office/word/2010/wordml" xmlns:wpg="http://schemas.microsoft.com/office/word/2010/wordprocessingGroup" xmlns:wpi="http://schemas.microsoft.com/office/word/2010/wordprocessingInk" xmlns:wne="http://schemas.microsoft.com/office/word/2006/wordml" xmlns:wps="http://schemas.microsoft.com/office/word/2010/wordprocessingShape" mc:Ignorable="w14 wp14">
   <w:tbl>
     <w:tblPr>
       <w:tblW w:w="0" w:type="auto"/>
@@ -3285,7 +3736,7 @@
         </w:tcPr>
         <w:p>
           <w:pPr>
-            <w:pStyle w:val="Footer"/>
+            <w:pStyle w:val="Piedepgina"/>
             <w:jc w:val="right"/>
           </w:pPr>
           <w:r>
@@ -3301,7 +3752,7 @@
             <w:rPr>
               <w:noProof/>
             </w:rPr>
-            <w:t>6</w:t>
+            <w:t>2</w:t>
           </w:r>
           <w:r>
             <w:rPr>
@@ -3327,7 +3778,7 @@
         </w:tcPr>
         <w:p>
           <w:pPr>
-            <w:pStyle w:val="Footer"/>
+            <w:pStyle w:val="Piedepgina"/>
             <w:rPr>
               <w:rFonts w:cs="Tahoma"/>
               <w:color w:val="4F81BD"/>
@@ -3338,7 +3789,14 @@
               <w:rFonts w:cs="Tahoma"/>
               <w:color w:val="000000" w:themeColor="text1"/>
             </w:rPr>
-            <w:t xml:space="preserve"> Manual Técnico de </w:t>
+            <w:t xml:space="preserve"> </w:t>
+          </w:r>
+          <w:r>
+            <w:rPr>
+              <w:rFonts w:cs="Tahoma"/>
+              <w:color w:val="000000" w:themeColor="text1"/>
+            </w:rPr>
+            <w:t xml:space="preserve">Manual Técnico de </w:t>
           </w:r>
           <w:r>
             <w:rPr>
@@ -3360,14 +3818,14 @@
   </w:tbl>
   <w:p>
     <w:pPr>
-      <w:pStyle w:val="Footer"/>
+      <w:pStyle w:val="Piedepgina"/>
     </w:pPr>
   </w:p>
 </w:ftr>
 </file>
 
 <file path=word/footer2.xml><?xml version="1.0" encoding="utf-8"?>
-<w:ftr xmlns:wpc="http://schemas.microsoft.com/office/word/2010/wordprocessingCanvas" xmlns:mo="http://schemas.microsoft.com/office/mac/office/2008/main" xmlns:mc="http://schemas.openxmlformats.org/markup-compatibility/2006" xmlns:mv="urn:schemas-microsoft-com:mac:vml" xmlns:o="urn:schemas-microsoft-com:office:office" xmlns:r="http://schemas.openxmlformats.org/officeDocument/2006/relationships" xmlns:m="http://schemas.openxmlformats.org/officeDocument/2006/math" xmlns:v="urn:schemas-microsoft-com:vml" xmlns:wp14="http://schemas.microsoft.com/office/word/2010/wordprocessingDrawing" xmlns:wp="http://schemas.openxmlformats.org/drawingml/2006/wordprocessingDrawing" xmlns:w10="urn:schemas-microsoft-com:office:word" xmlns:w="http://schemas.openxmlformats.org/wordprocessingml/2006/main" xmlns:w14="http://schemas.microsoft.com/office/word/2010/wordml" xmlns:w15="http://schemas.microsoft.com/office/word/2012/wordml" xmlns:wpg="http://schemas.microsoft.com/office/word/2010/wordprocessingGroup" xmlns:wpi="http://schemas.microsoft.com/office/word/2010/wordprocessingInk" xmlns:wne="http://schemas.microsoft.com/office/word/2006/wordml" xmlns:wps="http://schemas.microsoft.com/office/word/2010/wordprocessingShape" mc:Ignorable="w14 w15 wp14">
+<w:ftr xmlns:wpc="http://schemas.microsoft.com/office/word/2010/wordprocessingCanvas" xmlns:mo="http://schemas.microsoft.com/office/mac/office/2008/main" xmlns:mc="http://schemas.openxmlformats.org/markup-compatibility/2006" xmlns:mv="urn:schemas-microsoft-com:mac:vml" xmlns:o="urn:schemas-microsoft-com:office:office" xmlns:r="http://schemas.openxmlformats.org/officeDocument/2006/relationships" xmlns:m="http://schemas.openxmlformats.org/officeDocument/2006/math" xmlns:v="urn:schemas-microsoft-com:vml" xmlns:wp14="http://schemas.microsoft.com/office/word/2010/wordprocessingDrawing" xmlns:wp="http://schemas.openxmlformats.org/drawingml/2006/wordprocessingDrawing" xmlns:w10="urn:schemas-microsoft-com:office:word" xmlns:w="http://schemas.openxmlformats.org/wordprocessingml/2006/main" xmlns:w14="http://schemas.microsoft.com/office/word/2010/wordml" xmlns:wpg="http://schemas.microsoft.com/office/word/2010/wordprocessingGroup" xmlns:wpi="http://schemas.microsoft.com/office/word/2010/wordprocessingInk" xmlns:wne="http://schemas.microsoft.com/office/word/2006/wordml" xmlns:wps="http://schemas.microsoft.com/office/word/2010/wordprocessingShape" mc:Ignorable="w14 wp14">
   <w:tbl>
     <w:tblPr>
       <w:tblW w:w="0" w:type="auto"/>
@@ -3405,7 +3863,7 @@
         </w:tcPr>
         <w:p>
           <w:pPr>
-            <w:pStyle w:val="Footer"/>
+            <w:pStyle w:val="Piedepgina"/>
             <w:jc w:val="right"/>
             <w:rPr>
               <w:color w:val="000000" w:themeColor="text1"/>
@@ -3466,7 +3924,7 @@
         </w:tcPr>
         <w:p>
           <w:pPr>
-            <w:pStyle w:val="Footer"/>
+            <w:pStyle w:val="Piedepgina"/>
             <w:rPr>
               <w:rFonts w:cs="Tahoma"/>
               <w:color w:val="000000" w:themeColor="text1"/>
@@ -3499,14 +3957,14 @@
   </w:tbl>
   <w:p>
     <w:pPr>
-      <w:pStyle w:val="Footer"/>
+      <w:pStyle w:val="Piedepgina"/>
     </w:pPr>
   </w:p>
 </w:ftr>
 </file>
 
 <file path=word/footnotes.xml><?xml version="1.0" encoding="utf-8"?>
-<w:footnotes xmlns:wpc="http://schemas.microsoft.com/office/word/2010/wordprocessingCanvas" xmlns:mo="http://schemas.microsoft.com/office/mac/office/2008/main" xmlns:mc="http://schemas.openxmlformats.org/markup-compatibility/2006" xmlns:mv="urn:schemas-microsoft-com:mac:vml" xmlns:o="urn:schemas-microsoft-com:office:office" xmlns:r="http://schemas.openxmlformats.org/officeDocument/2006/relationships" xmlns:m="http://schemas.openxmlformats.org/officeDocument/2006/math" xmlns:v="urn:schemas-microsoft-com:vml" xmlns:wp14="http://schemas.microsoft.com/office/word/2010/wordprocessingDrawing" xmlns:wp="http://schemas.openxmlformats.org/drawingml/2006/wordprocessingDrawing" xmlns:w10="urn:schemas-microsoft-com:office:word" xmlns:w="http://schemas.openxmlformats.org/wordprocessingml/2006/main" xmlns:w14="http://schemas.microsoft.com/office/word/2010/wordml" xmlns:w15="http://schemas.microsoft.com/office/word/2012/wordml" xmlns:wpg="http://schemas.microsoft.com/office/word/2010/wordprocessingGroup" xmlns:wpi="http://schemas.microsoft.com/office/word/2010/wordprocessingInk" xmlns:wne="http://schemas.microsoft.com/office/word/2006/wordml" xmlns:wps="http://schemas.microsoft.com/office/word/2010/wordprocessingShape" mc:Ignorable="w14 w15 wp14">
+<w:footnotes xmlns:wpc="http://schemas.microsoft.com/office/word/2010/wordprocessingCanvas" xmlns:mo="http://schemas.microsoft.com/office/mac/office/2008/main" xmlns:mc="http://schemas.openxmlformats.org/markup-compatibility/2006" xmlns:mv="urn:schemas-microsoft-com:mac:vml" xmlns:o="urn:schemas-microsoft-com:office:office" xmlns:r="http://schemas.openxmlformats.org/officeDocument/2006/relationships" xmlns:m="http://schemas.openxmlformats.org/officeDocument/2006/math" xmlns:v="urn:schemas-microsoft-com:vml" xmlns:wp14="http://schemas.microsoft.com/office/word/2010/wordprocessingDrawing" xmlns:wp="http://schemas.openxmlformats.org/drawingml/2006/wordprocessingDrawing" xmlns:w10="urn:schemas-microsoft-com:office:word" xmlns:w="http://schemas.openxmlformats.org/wordprocessingml/2006/main" xmlns:w14="http://schemas.microsoft.com/office/word/2010/wordml" xmlns:wpg="http://schemas.microsoft.com/office/word/2010/wordprocessingGroup" xmlns:wpi="http://schemas.microsoft.com/office/word/2010/wordprocessingInk" xmlns:wne="http://schemas.microsoft.com/office/word/2006/wordml" xmlns:wps="http://schemas.microsoft.com/office/word/2010/wordprocessingShape" mc:Ignorable="w14 wp14">
   <w:footnote w:type="separator" w:id="-1">
     <w:p>
       <w:r>
@@ -3525,10 +3983,10 @@
 </file>
 
 <file path=word/header1.xml><?xml version="1.0" encoding="utf-8"?>
-<w:hdr xmlns:wpc="http://schemas.microsoft.com/office/word/2010/wordprocessingCanvas" xmlns:mo="http://schemas.microsoft.com/office/mac/office/2008/main" xmlns:mc="http://schemas.openxmlformats.org/markup-compatibility/2006" xmlns:mv="urn:schemas-microsoft-com:mac:vml" xmlns:o="urn:schemas-microsoft-com:office:office" xmlns:r="http://schemas.openxmlformats.org/officeDocument/2006/relationships" xmlns:m="http://schemas.openxmlformats.org/officeDocument/2006/math" xmlns:v="urn:schemas-microsoft-com:vml" xmlns:wp14="http://schemas.microsoft.com/office/word/2010/wordprocessingDrawing" xmlns:wp="http://schemas.openxmlformats.org/drawingml/2006/wordprocessingDrawing" xmlns:w10="urn:schemas-microsoft-com:office:word" xmlns:w="http://schemas.openxmlformats.org/wordprocessingml/2006/main" xmlns:w14="http://schemas.microsoft.com/office/word/2010/wordml" xmlns:w15="http://schemas.microsoft.com/office/word/2012/wordml" xmlns:wpg="http://schemas.microsoft.com/office/word/2010/wordprocessingGroup" xmlns:wpi="http://schemas.microsoft.com/office/word/2010/wordprocessingInk" xmlns:wne="http://schemas.microsoft.com/office/word/2006/wordml" xmlns:wps="http://schemas.microsoft.com/office/word/2010/wordprocessingShape" mc:Ignorable="w14 w15 wp14">
+<w:hdr xmlns:wpc="http://schemas.microsoft.com/office/word/2010/wordprocessingCanvas" xmlns:mo="http://schemas.microsoft.com/office/mac/office/2008/main" xmlns:mc="http://schemas.openxmlformats.org/markup-compatibility/2006" xmlns:mv="urn:schemas-microsoft-com:mac:vml" xmlns:o="urn:schemas-microsoft-com:office:office" xmlns:r="http://schemas.openxmlformats.org/officeDocument/2006/relationships" xmlns:m="http://schemas.openxmlformats.org/officeDocument/2006/math" xmlns:v="urn:schemas-microsoft-com:vml" xmlns:wp14="http://schemas.microsoft.com/office/word/2010/wordprocessingDrawing" xmlns:wp="http://schemas.openxmlformats.org/drawingml/2006/wordprocessingDrawing" xmlns:w10="urn:schemas-microsoft-com:office:word" xmlns:w="http://schemas.openxmlformats.org/wordprocessingml/2006/main" xmlns:w14="http://schemas.microsoft.com/office/word/2010/wordml" xmlns:wpg="http://schemas.microsoft.com/office/word/2010/wordprocessingGroup" xmlns:wpi="http://schemas.microsoft.com/office/word/2010/wordprocessingInk" xmlns:wne="http://schemas.microsoft.com/office/word/2006/wordml" xmlns:wps="http://schemas.microsoft.com/office/word/2010/wordprocessingShape" mc:Ignorable="w14 wp14">
   <w:p>
     <w:pPr>
-      <w:pStyle w:val="Header"/>
+      <w:pStyle w:val="Encabezado"/>
       <w:rPr>
         <w:lang w:val="es-ES_tradnl"/>
       </w:rPr>
@@ -3552,8 +4010,8 @@
       <w:tblLook w:val="04A0" w:firstRow="1" w:lastRow="0" w:firstColumn="1" w:lastColumn="0" w:noHBand="0" w:noVBand="1"/>
     </w:tblPr>
     <w:tblGrid>
-      <w:gridCol w:w="6357"/>
-      <w:gridCol w:w="2503"/>
+      <w:gridCol w:w="6518"/>
+      <w:gridCol w:w="2548"/>
     </w:tblGrid>
     <w:tr>
       <w:tc>
@@ -3572,7 +4030,7 @@
         </w:tcPr>
         <w:p>
           <w:pPr>
-            <w:pStyle w:val="Header"/>
+            <w:pStyle w:val="Encabezado"/>
             <w:rPr>
               <w:color w:val="808080" w:themeColor="background1" w:themeShade="80"/>
               <w:lang w:val="es-ES_tradnl"/>
@@ -3653,7 +4111,34 @@
               <w:i/>
               <w:color w:val="808080" w:themeColor="background1" w:themeShade="80"/>
             </w:rPr>
-            <w:t>Manual Técnico de In</w:t>
+            <w:t xml:space="preserve">Manual </w:t>
+          </w:r>
+          <w:proofErr w:type="spellStart"/>
+          <w:r>
+            <w:rPr>
+              <w:rFonts w:cs="Tahoma"/>
+              <w:i/>
+              <w:color w:val="808080" w:themeColor="background1" w:themeShade="80"/>
+            </w:rPr>
+            <w:t>Técnico</w:t>
+          </w:r>
+          <w:proofErr w:type="spellEnd"/>
+          <w:r>
+            <w:rPr>
+              <w:rFonts w:cs="Tahoma"/>
+              <w:i/>
+              <w:color w:val="808080" w:themeColor="background1" w:themeShade="80"/>
+            </w:rPr>
+            <w:t xml:space="preserve"> de </w:t>
+          </w:r>
+          <w:proofErr w:type="spellStart"/>
+          <w:r>
+            <w:rPr>
+              <w:rFonts w:cs="Tahoma"/>
+              <w:i/>
+              <w:color w:val="808080" w:themeColor="background1" w:themeShade="80"/>
+            </w:rPr>
+            <w:t>In</w:t>
           </w:r>
           <w:r>
             <w:rPr>
@@ -3661,7 +4146,34 @@
               <w:i/>
               <w:color w:val="808080" w:themeColor="background1" w:themeShade="80"/>
             </w:rPr>
-            <w:t>stalación de Integración SII</w:t>
+            <w:t>stalación</w:t>
+          </w:r>
+          <w:proofErr w:type="spellEnd"/>
+          <w:r>
+            <w:rPr>
+              <w:rFonts w:cs="Tahoma"/>
+              <w:i/>
+              <w:color w:val="808080" w:themeColor="background1" w:themeShade="80"/>
+            </w:rPr>
+            <w:t xml:space="preserve"> de </w:t>
+          </w:r>
+          <w:proofErr w:type="spellStart"/>
+          <w:r>
+            <w:rPr>
+              <w:rFonts w:cs="Tahoma"/>
+              <w:i/>
+              <w:color w:val="808080" w:themeColor="background1" w:themeShade="80"/>
+            </w:rPr>
+            <w:t>Integración</w:t>
+          </w:r>
+          <w:proofErr w:type="spellEnd"/>
+          <w:r>
+            <w:rPr>
+              <w:rFonts w:cs="Tahoma"/>
+              <w:i/>
+              <w:color w:val="808080" w:themeColor="background1" w:themeShade="80"/>
+            </w:rPr>
+            <w:t xml:space="preserve"> SII</w:t>
           </w:r>
         </w:p>
       </w:tc>
@@ -3715,7 +4227,7 @@
 </file>
 
 <file path=word/numbering.xml><?xml version="1.0" encoding="utf-8"?>
-<w:numbering xmlns:wpc="http://schemas.microsoft.com/office/word/2010/wordprocessingCanvas" xmlns:mo="http://schemas.microsoft.com/office/mac/office/2008/main" xmlns:mc="http://schemas.openxmlformats.org/markup-compatibility/2006" xmlns:mv="urn:schemas-microsoft-com:mac:vml" xmlns:o="urn:schemas-microsoft-com:office:office" xmlns:r="http://schemas.openxmlformats.org/officeDocument/2006/relationships" xmlns:m="http://schemas.openxmlformats.org/officeDocument/2006/math" xmlns:v="urn:schemas-microsoft-com:vml" xmlns:wp14="http://schemas.microsoft.com/office/word/2010/wordprocessingDrawing" xmlns:wp="http://schemas.openxmlformats.org/drawingml/2006/wordprocessingDrawing" xmlns:w10="urn:schemas-microsoft-com:office:word" xmlns:w="http://schemas.openxmlformats.org/wordprocessingml/2006/main" xmlns:w14="http://schemas.microsoft.com/office/word/2010/wordml" xmlns:w15="http://schemas.microsoft.com/office/word/2012/wordml" xmlns:wpg="http://schemas.microsoft.com/office/word/2010/wordprocessingGroup" xmlns:wpi="http://schemas.microsoft.com/office/word/2010/wordprocessingInk" xmlns:wne="http://schemas.microsoft.com/office/word/2006/wordml" xmlns:wps="http://schemas.microsoft.com/office/word/2010/wordprocessingShape" mc:Ignorable="w14 w15 wp14">
+<w:numbering xmlns:wpc="http://schemas.microsoft.com/office/word/2010/wordprocessingCanvas" xmlns:mo="http://schemas.microsoft.com/office/mac/office/2008/main" xmlns:mc="http://schemas.openxmlformats.org/markup-compatibility/2006" xmlns:mv="urn:schemas-microsoft-com:mac:vml" xmlns:o="urn:schemas-microsoft-com:office:office" xmlns:r="http://schemas.openxmlformats.org/officeDocument/2006/relationships" xmlns:m="http://schemas.openxmlformats.org/officeDocument/2006/math" xmlns:v="urn:schemas-microsoft-com:vml" xmlns:wp14="http://schemas.microsoft.com/office/word/2010/wordprocessingDrawing" xmlns:wp="http://schemas.openxmlformats.org/drawingml/2006/wordprocessingDrawing" xmlns:w10="urn:schemas-microsoft-com:office:word" xmlns:w="http://schemas.openxmlformats.org/wordprocessingml/2006/main" xmlns:w14="http://schemas.microsoft.com/office/word/2010/wordml" xmlns:wpg="http://schemas.microsoft.com/office/word/2010/wordprocessingGroup" xmlns:wpi="http://schemas.microsoft.com/office/word/2010/wordprocessingInk" xmlns:wne="http://schemas.microsoft.com/office/word/2006/wordml" xmlns:wps="http://schemas.microsoft.com/office/word/2010/wordprocessingShape" mc:Ignorable="w14 wp14">
   <w:abstractNum w:abstractNumId="0">
     <w:nsid w:val="06F355DB"/>
     <w:multiLevelType w:val="multilevel"/>
@@ -6097,7 +6609,7 @@
 </file>
 
 <file path=word/styles.xml><?xml version="1.0" encoding="utf-8"?>
-<w:styles xmlns:mc="http://schemas.openxmlformats.org/markup-compatibility/2006" xmlns:r="http://schemas.openxmlformats.org/officeDocument/2006/relationships" xmlns:w="http://schemas.openxmlformats.org/wordprocessingml/2006/main" xmlns:w14="http://schemas.microsoft.com/office/word/2010/wordml" xmlns:w15="http://schemas.microsoft.com/office/word/2012/wordml" mc:Ignorable="w14 w15">
+<w:styles xmlns:mc="http://schemas.openxmlformats.org/markup-compatibility/2006" xmlns:r="http://schemas.openxmlformats.org/officeDocument/2006/relationships" xmlns:w="http://schemas.openxmlformats.org/wordprocessingml/2006/main" xmlns:w14="http://schemas.microsoft.com/office/word/2010/wordml" mc:Ignorable="w14">
   <w:docDefaults>
     <w:rPrDefault>
       <w:rPr>
@@ -6109,387 +6621,144 @@
     </w:rPrDefault>
     <w:pPrDefault/>
   </w:docDefaults>
-  <w:latentStyles w:defLockedState="0" w:defUIPriority="99" w:defSemiHidden="0" w:defUnhideWhenUsed="0" w:defQFormat="0" w:count="380">
-    <w:lsdException w:name="Normal" w:uiPriority="0" w:qFormat="1"/>
-    <w:lsdException w:name="heading 1" w:uiPriority="9" w:qFormat="1"/>
-    <w:lsdException w:name="heading 2" w:semiHidden="1" w:uiPriority="9" w:unhideWhenUsed="1" w:qFormat="1"/>
-    <w:lsdException w:name="heading 3" w:semiHidden="1" w:uiPriority="9" w:unhideWhenUsed="1" w:qFormat="1"/>
-    <w:lsdException w:name="heading 4" w:semiHidden="1" w:uiPriority="9" w:unhideWhenUsed="1" w:qFormat="1"/>
-    <w:lsdException w:name="heading 5" w:semiHidden="1" w:uiPriority="9" w:unhideWhenUsed="1" w:qFormat="1"/>
-    <w:lsdException w:name="heading 6" w:semiHidden="1" w:uiPriority="9" w:unhideWhenUsed="1" w:qFormat="1"/>
-    <w:lsdException w:name="heading 7" w:semiHidden="1" w:uiPriority="9" w:unhideWhenUsed="1" w:qFormat="1"/>
-    <w:lsdException w:name="heading 8" w:semiHidden="1" w:uiPriority="9" w:unhideWhenUsed="1" w:qFormat="1"/>
-    <w:lsdException w:name="heading 9" w:semiHidden="1" w:uiPriority="9" w:unhideWhenUsed="1" w:qFormat="1"/>
-    <w:lsdException w:name="index 1" w:semiHidden="1" w:unhideWhenUsed="1"/>
-    <w:lsdException w:name="index 2" w:semiHidden="1" w:unhideWhenUsed="1"/>
-    <w:lsdException w:name="index 3" w:semiHidden="1" w:unhideWhenUsed="1"/>
-    <w:lsdException w:name="index 4" w:semiHidden="1" w:unhideWhenUsed="1"/>
-    <w:lsdException w:name="index 5" w:semiHidden="1" w:unhideWhenUsed="1"/>
-    <w:lsdException w:name="index 6" w:semiHidden="1" w:unhideWhenUsed="1"/>
-    <w:lsdException w:name="index 7" w:semiHidden="1" w:unhideWhenUsed="1"/>
-    <w:lsdException w:name="index 8" w:semiHidden="1" w:unhideWhenUsed="1"/>
-    <w:lsdException w:name="index 9" w:semiHidden="1" w:unhideWhenUsed="1"/>
-    <w:lsdException w:name="toc 1" w:semiHidden="1" w:uiPriority="39" w:unhideWhenUsed="1"/>
-    <w:lsdException w:name="toc 2" w:semiHidden="1" w:uiPriority="39" w:unhideWhenUsed="1"/>
-    <w:lsdException w:name="toc 3" w:semiHidden="1" w:uiPriority="39" w:unhideWhenUsed="1"/>
-    <w:lsdException w:name="toc 4" w:semiHidden="1" w:uiPriority="39" w:unhideWhenUsed="1"/>
-    <w:lsdException w:name="toc 5" w:semiHidden="1" w:uiPriority="39" w:unhideWhenUsed="1"/>
-    <w:lsdException w:name="toc 6" w:semiHidden="1" w:uiPriority="39" w:unhideWhenUsed="1"/>
-    <w:lsdException w:name="toc 7" w:semiHidden="1" w:uiPriority="39" w:unhideWhenUsed="1"/>
-    <w:lsdException w:name="toc 8" w:semiHidden="1" w:uiPriority="39" w:unhideWhenUsed="1"/>
-    <w:lsdException w:name="toc 9" w:semiHidden="1" w:uiPriority="39" w:unhideWhenUsed="1"/>
-    <w:lsdException w:name="Normal Indent" w:semiHidden="1" w:unhideWhenUsed="1"/>
-    <w:lsdException w:name="footnote text" w:semiHidden="1" w:unhideWhenUsed="1"/>
-    <w:lsdException w:name="annotation text" w:semiHidden="1" w:unhideWhenUsed="1"/>
-    <w:lsdException w:name="header" w:semiHidden="1" w:unhideWhenUsed="1"/>
-    <w:lsdException w:name="footer" w:semiHidden="1" w:unhideWhenUsed="1"/>
-    <w:lsdException w:name="index heading" w:semiHidden="1" w:unhideWhenUsed="1"/>
-    <w:lsdException w:name="caption" w:semiHidden="1" w:uiPriority="35" w:unhideWhenUsed="1" w:qFormat="1"/>
-    <w:lsdException w:name="table of figures" w:semiHidden="1" w:unhideWhenUsed="1"/>
-    <w:lsdException w:name="envelope address" w:semiHidden="1" w:unhideWhenUsed="1"/>
-    <w:lsdException w:name="envelope return" w:semiHidden="1" w:unhideWhenUsed="1"/>
-    <w:lsdException w:name="footnote reference" w:semiHidden="1" w:unhideWhenUsed="1"/>
-    <w:lsdException w:name="annotation reference" w:semiHidden="1" w:unhideWhenUsed="1"/>
-    <w:lsdException w:name="line number" w:semiHidden="1" w:unhideWhenUsed="1"/>
-    <w:lsdException w:name="page number" w:semiHidden="1" w:unhideWhenUsed="1"/>
-    <w:lsdException w:name="endnote reference" w:semiHidden="1" w:unhideWhenUsed="1"/>
-    <w:lsdException w:name="endnote text" w:semiHidden="1" w:unhideWhenUsed="1"/>
-    <w:lsdException w:name="table of authorities" w:semiHidden="1" w:unhideWhenUsed="1"/>
-    <w:lsdException w:name="macro" w:semiHidden="1" w:unhideWhenUsed="1"/>
-    <w:lsdException w:name="toa heading" w:semiHidden="1" w:unhideWhenUsed="1"/>
-    <w:lsdException w:name="List" w:semiHidden="1" w:unhideWhenUsed="1"/>
-    <w:lsdException w:name="List Bullet" w:semiHidden="1" w:unhideWhenUsed="1"/>
-    <w:lsdException w:name="List Number" w:semiHidden="1" w:unhideWhenUsed="1"/>
-    <w:lsdException w:name="List 2" w:semiHidden="1" w:unhideWhenUsed="1"/>
-    <w:lsdException w:name="List 3" w:semiHidden="1" w:unhideWhenUsed="1"/>
-    <w:lsdException w:name="List 4" w:semiHidden="1" w:unhideWhenUsed="1"/>
-    <w:lsdException w:name="List 5" w:semiHidden="1" w:unhideWhenUsed="1"/>
-    <w:lsdException w:name="List Bullet 2" w:semiHidden="1" w:unhideWhenUsed="1"/>
-    <w:lsdException w:name="List Bullet 3" w:semiHidden="1" w:unhideWhenUsed="1"/>
-    <w:lsdException w:name="List Bullet 4" w:semiHidden="1" w:unhideWhenUsed="1"/>
-    <w:lsdException w:name="List Bullet 5" w:semiHidden="1" w:unhideWhenUsed="1"/>
-    <w:lsdException w:name="List Number 2" w:semiHidden="1" w:unhideWhenUsed="1"/>
-    <w:lsdException w:name="List Number 3" w:semiHidden="1" w:unhideWhenUsed="1"/>
-    <w:lsdException w:name="List Number 4" w:semiHidden="1" w:unhideWhenUsed="1"/>
-    <w:lsdException w:name="List Number 5" w:semiHidden="1" w:unhideWhenUsed="1"/>
-    <w:lsdException w:name="Title" w:uiPriority="10" w:qFormat="1"/>
-    <w:lsdException w:name="Closing" w:semiHidden="1" w:unhideWhenUsed="1"/>
-    <w:lsdException w:name="Signature" w:semiHidden="1" w:unhideWhenUsed="1"/>
-    <w:lsdException w:name="Default Paragraph Font" w:semiHidden="1" w:uiPriority="1" w:unhideWhenUsed="1"/>
-    <w:lsdException w:name="Body Text" w:semiHidden="1" w:unhideWhenUsed="1"/>
-    <w:lsdException w:name="Body Text Indent" w:semiHidden="1" w:unhideWhenUsed="1"/>
-    <w:lsdException w:name="List Continue" w:semiHidden="1" w:unhideWhenUsed="1"/>
-    <w:lsdException w:name="List Continue 2" w:semiHidden="1" w:unhideWhenUsed="1"/>
-    <w:lsdException w:name="List Continue 3" w:semiHidden="1" w:unhideWhenUsed="1"/>
-    <w:lsdException w:name="List Continue 4" w:semiHidden="1" w:unhideWhenUsed="1"/>
-    <w:lsdException w:name="List Continue 5" w:semiHidden="1" w:unhideWhenUsed="1"/>
-    <w:lsdException w:name="Message Header" w:semiHidden="1" w:unhideWhenUsed="1"/>
-    <w:lsdException w:name="Subtitle" w:uiPriority="11" w:qFormat="1"/>
-    <w:lsdException w:name="Salutation" w:semiHidden="1" w:unhideWhenUsed="1"/>
-    <w:lsdException w:name="Date" w:semiHidden="1" w:unhideWhenUsed="1"/>
-    <w:lsdException w:name="Body Text First Indent" w:semiHidden="1" w:unhideWhenUsed="1"/>
-    <w:lsdException w:name="Body Text First Indent 2" w:semiHidden="1" w:unhideWhenUsed="1"/>
-    <w:lsdException w:name="Note Heading" w:semiHidden="1" w:unhideWhenUsed="1"/>
-    <w:lsdException w:name="Body Text 2" w:semiHidden="1" w:unhideWhenUsed="1"/>
-    <w:lsdException w:name="Body Text 3" w:semiHidden="1" w:unhideWhenUsed="1"/>
-    <w:lsdException w:name="Body Text Indent 2" w:semiHidden="1" w:unhideWhenUsed="1"/>
-    <w:lsdException w:name="Body Text Indent 3" w:semiHidden="1" w:unhideWhenUsed="1"/>
-    <w:lsdException w:name="Block Text" w:semiHidden="1" w:unhideWhenUsed="1"/>
-    <w:lsdException w:name="Hyperlink" w:semiHidden="1" w:unhideWhenUsed="1"/>
-    <w:lsdException w:name="FollowedHyperlink" w:semiHidden="1" w:unhideWhenUsed="1"/>
-    <w:lsdException w:name="Strong" w:uiPriority="22" w:qFormat="1"/>
-    <w:lsdException w:name="Emphasis" w:uiPriority="20" w:qFormat="1"/>
-    <w:lsdException w:name="Document Map" w:semiHidden="1" w:unhideWhenUsed="1"/>
-    <w:lsdException w:name="Plain Text" w:semiHidden="1" w:unhideWhenUsed="1"/>
-    <w:lsdException w:name="E-mail Signature" w:semiHidden="1" w:unhideWhenUsed="1"/>
-    <w:lsdException w:name="HTML Top of Form" w:semiHidden="1" w:unhideWhenUsed="1"/>
-    <w:lsdException w:name="HTML Bottom of Form" w:semiHidden="1" w:unhideWhenUsed="1"/>
-    <w:lsdException w:name="Normal (Web)" w:semiHidden="1" w:unhideWhenUsed="1"/>
-    <w:lsdException w:name="HTML Acronym" w:semiHidden="1" w:unhideWhenUsed="1"/>
-    <w:lsdException w:name="HTML Address" w:semiHidden="1" w:unhideWhenUsed="1"/>
-    <w:lsdException w:name="HTML Cite" w:semiHidden="1" w:unhideWhenUsed="1"/>
-    <w:lsdException w:name="HTML Code" w:semiHidden="1" w:unhideWhenUsed="1"/>
-    <w:lsdException w:name="HTML Definition" w:semiHidden="1" w:unhideWhenUsed="1"/>
-    <w:lsdException w:name="HTML Keyboard" w:semiHidden="1" w:unhideWhenUsed="1"/>
-    <w:lsdException w:name="HTML Preformatted" w:semiHidden="1" w:unhideWhenUsed="1"/>
-    <w:lsdException w:name="HTML Sample" w:semiHidden="1" w:unhideWhenUsed="1"/>
-    <w:lsdException w:name="HTML Typewriter" w:semiHidden="1" w:unhideWhenUsed="1"/>
-    <w:lsdException w:name="HTML Variable" w:semiHidden="1" w:unhideWhenUsed="1"/>
-    <w:lsdException w:name="Normal Table" w:semiHidden="1" w:unhideWhenUsed="1"/>
-    <w:lsdException w:name="annotation subject" w:semiHidden="1" w:unhideWhenUsed="1"/>
-    <w:lsdException w:name="No List" w:semiHidden="1" w:unhideWhenUsed="1"/>
-    <w:lsdException w:name="Outline List 1" w:semiHidden="1" w:unhideWhenUsed="1"/>
-    <w:lsdException w:name="Outline List 2" w:semiHidden="1" w:unhideWhenUsed="1"/>
-    <w:lsdException w:name="Outline List 3" w:semiHidden="1" w:unhideWhenUsed="1"/>
-    <w:lsdException w:name="Table Simple 1" w:semiHidden="1" w:unhideWhenUsed="1"/>
-    <w:lsdException w:name="Table Simple 2" w:semiHidden="1" w:unhideWhenUsed="1"/>
-    <w:lsdException w:name="Table Simple 3" w:semiHidden="1" w:unhideWhenUsed="1"/>
-    <w:lsdException w:name="Table Classic 1" w:semiHidden="1" w:unhideWhenUsed="1"/>
-    <w:lsdException w:name="Table Classic 2" w:semiHidden="1" w:unhideWhenUsed="1"/>
-    <w:lsdException w:name="Table Classic 3" w:semiHidden="1" w:unhideWhenUsed="1"/>
-    <w:lsdException w:name="Table Classic 4" w:semiHidden="1" w:unhideWhenUsed="1"/>
-    <w:lsdException w:name="Table Colorful 1" w:semiHidden="1" w:unhideWhenUsed="1"/>
-    <w:lsdException w:name="Table Colorful 2" w:semiHidden="1" w:unhideWhenUsed="1"/>
-    <w:lsdException w:name="Table Colorful 3" w:semiHidden="1" w:unhideWhenUsed="1"/>
-    <w:lsdException w:name="Table Columns 1" w:semiHidden="1" w:unhideWhenUsed="1"/>
-    <w:lsdException w:name="Table Columns 2" w:semiHidden="1" w:unhideWhenUsed="1"/>
-    <w:lsdException w:name="Table Columns 3" w:semiHidden="1" w:unhideWhenUsed="1"/>
-    <w:lsdException w:name="Table Columns 4" w:semiHidden="1" w:unhideWhenUsed="1"/>
-    <w:lsdException w:name="Table Columns 5" w:semiHidden="1" w:unhideWhenUsed="1"/>
-    <w:lsdException w:name="Table Grid 1" w:semiHidden="1" w:unhideWhenUsed="1"/>
-    <w:lsdException w:name="Table Grid 2" w:semiHidden="1" w:unhideWhenUsed="1"/>
-    <w:lsdException w:name="Table Grid 3" w:semiHidden="1" w:unhideWhenUsed="1"/>
-    <w:lsdException w:name="Table Grid 4" w:semiHidden="1" w:unhideWhenUsed="1"/>
-    <w:lsdException w:name="Table Grid 5" w:semiHidden="1" w:unhideWhenUsed="1"/>
-    <w:lsdException w:name="Table Grid 6" w:semiHidden="1" w:unhideWhenUsed="1"/>
-    <w:lsdException w:name="Table Grid 7" w:semiHidden="1" w:unhideWhenUsed="1"/>
-    <w:lsdException w:name="Table Grid 8" w:semiHidden="1" w:unhideWhenUsed="1"/>
-    <w:lsdException w:name="Table List 1" w:semiHidden="1" w:unhideWhenUsed="1"/>
-    <w:lsdException w:name="Table List 2" w:semiHidden="1" w:unhideWhenUsed="1"/>
-    <w:lsdException w:name="Table List 3" w:semiHidden="1" w:unhideWhenUsed="1"/>
-    <w:lsdException w:name="Table List 4" w:semiHidden="1" w:unhideWhenUsed="1"/>
-    <w:lsdException w:name="Table List 5" w:semiHidden="1" w:unhideWhenUsed="1"/>
-    <w:lsdException w:name="Table List 6" w:semiHidden="1" w:unhideWhenUsed="1"/>
-    <w:lsdException w:name="Table List 7" w:semiHidden="1" w:unhideWhenUsed="1"/>
-    <w:lsdException w:name="Table List 8" w:semiHidden="1" w:unhideWhenUsed="1"/>
-    <w:lsdException w:name="Table 3D effects 1" w:semiHidden="1" w:unhideWhenUsed="1"/>
-    <w:lsdException w:name="Table 3D effects 2" w:semiHidden="1" w:unhideWhenUsed="1"/>
-    <w:lsdException w:name="Table 3D effects 3" w:semiHidden="1" w:unhideWhenUsed="1"/>
-    <w:lsdException w:name="Table Contemporary" w:semiHidden="1" w:unhideWhenUsed="1"/>
-    <w:lsdException w:name="Table Elegant" w:semiHidden="1" w:unhideWhenUsed="1"/>
-    <w:lsdException w:name="Table Professional" w:semiHidden="1" w:unhideWhenUsed="1"/>
-    <w:lsdException w:name="Table Subtle 1" w:semiHidden="1" w:unhideWhenUsed="1"/>
-    <w:lsdException w:name="Table Subtle 2" w:semiHidden="1" w:unhideWhenUsed="1"/>
-    <w:lsdException w:name="Table Web 1" w:semiHidden="1" w:unhideWhenUsed="1"/>
-    <w:lsdException w:name="Table Web 2" w:semiHidden="1" w:unhideWhenUsed="1"/>
-    <w:lsdException w:name="Table Web 3" w:semiHidden="1" w:unhideWhenUsed="1"/>
-    <w:lsdException w:name="Balloon Text" w:semiHidden="1" w:unhideWhenUsed="1"/>
-    <w:lsdException w:name="Table Grid" w:uiPriority="59"/>
-    <w:lsdException w:name="Table Theme" w:semiHidden="1" w:unhideWhenUsed="1"/>
-    <w:lsdException w:name="Note Level 1" w:semiHidden="1" w:unhideWhenUsed="1"/>
-    <w:lsdException w:name="Note Level 2" w:semiHidden="1" w:unhideWhenUsed="1"/>
-    <w:lsdException w:name="Note Level 3" w:semiHidden="1" w:unhideWhenUsed="1"/>
-    <w:lsdException w:name="Note Level 4" w:semiHidden="1" w:unhideWhenUsed="1"/>
-    <w:lsdException w:name="Note Level 5" w:semiHidden="1" w:unhideWhenUsed="1"/>
-    <w:lsdException w:name="Note Level 6" w:semiHidden="1" w:unhideWhenUsed="1"/>
-    <w:lsdException w:name="Note Level 7" w:semiHidden="1" w:unhideWhenUsed="1"/>
-    <w:lsdException w:name="Note Level 8" w:semiHidden="1" w:unhideWhenUsed="1"/>
-    <w:lsdException w:name="Note Level 9" w:semiHidden="1" w:unhideWhenUsed="1"/>
-    <w:lsdException w:name="Placeholder Text" w:semiHidden="1"/>
-    <w:lsdException w:name="No Spacing" w:uiPriority="1" w:qFormat="1"/>
-    <w:lsdException w:name="Light Shading" w:uiPriority="60"/>
-    <w:lsdException w:name="Light List" w:uiPriority="61"/>
-    <w:lsdException w:name="Light Grid" w:uiPriority="62"/>
-    <w:lsdException w:name="Medium Shading 1" w:uiPriority="63"/>
-    <w:lsdException w:name="Medium Shading 2" w:uiPriority="64"/>
-    <w:lsdException w:name="Medium List 1" w:uiPriority="65"/>
-    <w:lsdException w:name="Medium List 2" w:uiPriority="66"/>
-    <w:lsdException w:name="Medium Grid 1" w:uiPriority="67"/>
-    <w:lsdException w:name="Medium Grid 2" w:uiPriority="68"/>
-    <w:lsdException w:name="Medium Grid 3" w:uiPriority="69"/>
-    <w:lsdException w:name="Dark List" w:uiPriority="70"/>
-    <w:lsdException w:name="Colorful Shading" w:uiPriority="71"/>
-    <w:lsdException w:name="Colorful List" w:uiPriority="72"/>
-    <w:lsdException w:name="Colorful Grid" w:uiPriority="73"/>
-    <w:lsdException w:name="Light Shading Accent 1" w:uiPriority="60"/>
-    <w:lsdException w:name="Light List Accent 1" w:uiPriority="61"/>
-    <w:lsdException w:name="Light Grid Accent 1" w:uiPriority="62"/>
-    <w:lsdException w:name="Medium Shading 1 Accent 1" w:uiPriority="63"/>
-    <w:lsdException w:name="Medium Shading 2 Accent 1" w:uiPriority="64"/>
-    <w:lsdException w:name="Medium List 1 Accent 1" w:uiPriority="65"/>
-    <w:lsdException w:name="Revision" w:semiHidden="1"/>
-    <w:lsdException w:name="List Paragraph" w:uiPriority="34" w:qFormat="1"/>
-    <w:lsdException w:name="Quote" w:uiPriority="29" w:qFormat="1"/>
-    <w:lsdException w:name="Intense Quote" w:uiPriority="30" w:qFormat="1"/>
-    <w:lsdException w:name="Medium List 2 Accent 1" w:uiPriority="66"/>
-    <w:lsdException w:name="Medium Grid 1 Accent 1" w:uiPriority="67"/>
-    <w:lsdException w:name="Medium Grid 2 Accent 1" w:uiPriority="68"/>
-    <w:lsdException w:name="Medium Grid 3 Accent 1" w:uiPriority="69"/>
-    <w:lsdException w:name="Dark List Accent 1" w:uiPriority="70"/>
-    <w:lsdException w:name="Colorful Shading Accent 1" w:uiPriority="71"/>
-    <w:lsdException w:name="Colorful List Accent 1" w:uiPriority="72"/>
-    <w:lsdException w:name="Colorful Grid Accent 1" w:uiPriority="73"/>
-    <w:lsdException w:name="Light Shading Accent 2" w:uiPriority="60"/>
-    <w:lsdException w:name="Light List Accent 2" w:uiPriority="61"/>
-    <w:lsdException w:name="Light Grid Accent 2" w:uiPriority="62"/>
-    <w:lsdException w:name="Medium Shading 1 Accent 2" w:uiPriority="63"/>
-    <w:lsdException w:name="Medium Shading 2 Accent 2" w:uiPriority="64"/>
-    <w:lsdException w:name="Medium List 1 Accent 2" w:uiPriority="65"/>
-    <w:lsdException w:name="Medium List 2 Accent 2" w:uiPriority="66"/>
-    <w:lsdException w:name="Medium Grid 1 Accent 2" w:uiPriority="67"/>
-    <w:lsdException w:name="Medium Grid 2 Accent 2" w:uiPriority="68"/>
-    <w:lsdException w:name="Medium Grid 3 Accent 2" w:uiPriority="69"/>
-    <w:lsdException w:name="Dark List Accent 2" w:uiPriority="70"/>
-    <w:lsdException w:name="Colorful Shading Accent 2" w:uiPriority="71"/>
-    <w:lsdException w:name="Colorful List Accent 2" w:uiPriority="72"/>
-    <w:lsdException w:name="Colorful Grid Accent 2" w:uiPriority="73"/>
-    <w:lsdException w:name="Light Shading Accent 3" w:uiPriority="60"/>
-    <w:lsdException w:name="Light List Accent 3" w:uiPriority="61"/>
-    <w:lsdException w:name="Light Grid Accent 3" w:uiPriority="62"/>
-    <w:lsdException w:name="Medium Shading 1 Accent 3" w:uiPriority="63"/>
-    <w:lsdException w:name="Medium Shading 2 Accent 3" w:uiPriority="64"/>
-    <w:lsdException w:name="Medium List 1 Accent 3" w:uiPriority="65"/>
-    <w:lsdException w:name="Medium List 2 Accent 3" w:uiPriority="66"/>
-    <w:lsdException w:name="Medium Grid 1 Accent 3" w:uiPriority="67"/>
-    <w:lsdException w:name="Medium Grid 2 Accent 3" w:uiPriority="68"/>
-    <w:lsdException w:name="Medium Grid 3 Accent 3" w:uiPriority="69"/>
-    <w:lsdException w:name="Dark List Accent 3" w:uiPriority="70"/>
-    <w:lsdException w:name="Colorful Shading Accent 3" w:uiPriority="71"/>
-    <w:lsdException w:name="Colorful List Accent 3" w:uiPriority="72"/>
-    <w:lsdException w:name="Colorful Grid Accent 3" w:uiPriority="73"/>
-    <w:lsdException w:name="Light Shading Accent 4" w:uiPriority="60"/>
-    <w:lsdException w:name="Light List Accent 4" w:uiPriority="61"/>
-    <w:lsdException w:name="Light Grid Accent 4" w:uiPriority="62"/>
-    <w:lsdException w:name="Medium Shading 1 Accent 4" w:uiPriority="63"/>
-    <w:lsdException w:name="Medium Shading 2 Accent 4" w:uiPriority="64"/>
-    <w:lsdException w:name="Medium List 1 Accent 4" w:uiPriority="65"/>
-    <w:lsdException w:name="Medium List 2 Accent 4" w:uiPriority="66"/>
-    <w:lsdException w:name="Medium Grid 1 Accent 4" w:uiPriority="67"/>
-    <w:lsdException w:name="Medium Grid 2 Accent 4" w:uiPriority="68"/>
-    <w:lsdException w:name="Medium Grid 3 Accent 4" w:uiPriority="69"/>
-    <w:lsdException w:name="Dark List Accent 4" w:uiPriority="70"/>
-    <w:lsdException w:name="Colorful Shading Accent 4" w:uiPriority="71"/>
-    <w:lsdException w:name="Colorful List Accent 4" w:uiPriority="72"/>
-    <w:lsdException w:name="Colorful Grid Accent 4" w:uiPriority="73"/>
-    <w:lsdException w:name="Light Shading Accent 5" w:uiPriority="60"/>
-    <w:lsdException w:name="Light List Accent 5" w:uiPriority="61"/>
-    <w:lsdException w:name="Light Grid Accent 5" w:uiPriority="62"/>
-    <w:lsdException w:name="Medium Shading 1 Accent 5" w:uiPriority="63"/>
-    <w:lsdException w:name="Medium Shading 2 Accent 5" w:uiPriority="64"/>
-    <w:lsdException w:name="Medium List 1 Accent 5" w:uiPriority="65"/>
-    <w:lsdException w:name="Medium List 2 Accent 5" w:uiPriority="66"/>
-    <w:lsdException w:name="Medium Grid 1 Accent 5" w:uiPriority="67"/>
-    <w:lsdException w:name="Medium Grid 2 Accent 5" w:uiPriority="68"/>
-    <w:lsdException w:name="Medium Grid 3 Accent 5" w:uiPriority="69"/>
-    <w:lsdException w:name="Dark List Accent 5" w:uiPriority="70"/>
-    <w:lsdException w:name="Colorful Shading Accent 5" w:uiPriority="71"/>
-    <w:lsdException w:name="Colorful List Accent 5" w:uiPriority="72"/>
-    <w:lsdException w:name="Colorful Grid Accent 5" w:uiPriority="73"/>
-    <w:lsdException w:name="Light Shading Accent 6" w:uiPriority="60"/>
-    <w:lsdException w:name="Light List Accent 6" w:uiPriority="61"/>
-    <w:lsdException w:name="Light Grid Accent 6" w:uiPriority="62"/>
-    <w:lsdException w:name="Medium Shading 1 Accent 6" w:uiPriority="63"/>
-    <w:lsdException w:name="Medium Shading 2 Accent 6" w:uiPriority="64"/>
-    <w:lsdException w:name="Medium List 1 Accent 6" w:uiPriority="65"/>
-    <w:lsdException w:name="Medium List 2 Accent 6" w:uiPriority="66"/>
-    <w:lsdException w:name="Medium Grid 1 Accent 6" w:uiPriority="67"/>
-    <w:lsdException w:name="Medium Grid 2 Accent 6" w:uiPriority="68"/>
-    <w:lsdException w:name="Medium Grid 3 Accent 6" w:uiPriority="69"/>
-    <w:lsdException w:name="Dark List Accent 6" w:uiPriority="70"/>
-    <w:lsdException w:name="Colorful Shading Accent 6" w:uiPriority="71"/>
-    <w:lsdException w:name="Colorful List Accent 6" w:uiPriority="72"/>
-    <w:lsdException w:name="Colorful Grid Accent 6" w:uiPriority="73"/>
-    <w:lsdException w:name="Subtle Emphasis" w:uiPriority="19" w:qFormat="1"/>
-    <w:lsdException w:name="Intense Emphasis" w:uiPriority="21" w:qFormat="1"/>
-    <w:lsdException w:name="Subtle Reference" w:uiPriority="31" w:qFormat="1"/>
-    <w:lsdException w:name="Intense Reference" w:uiPriority="32" w:qFormat="1"/>
-    <w:lsdException w:name="Book Title" w:uiPriority="33" w:qFormat="1"/>
-    <w:lsdException w:name="Bibliography" w:semiHidden="1" w:uiPriority="37" w:unhideWhenUsed="1"/>
-    <w:lsdException w:name="TOC Heading" w:semiHidden="1" w:uiPriority="39" w:unhideWhenUsed="1" w:qFormat="1"/>
-    <w:lsdException w:name="Plain Table 1" w:uiPriority="41"/>
-    <w:lsdException w:name="Plain Table 2" w:uiPriority="42"/>
-    <w:lsdException w:name="Plain Table 3" w:uiPriority="43"/>
-    <w:lsdException w:name="Plain Table 4" w:uiPriority="44"/>
-    <w:lsdException w:name="Plain Table 5" w:uiPriority="45"/>
-    <w:lsdException w:name="Grid Table Light" w:uiPriority="40"/>
-    <w:lsdException w:name="Grid Table 1 Light" w:uiPriority="46"/>
-    <w:lsdException w:name="Grid Table 2" w:uiPriority="47"/>
-    <w:lsdException w:name="Grid Table 3" w:uiPriority="48"/>
-    <w:lsdException w:name="Grid Table 4" w:uiPriority="49"/>
-    <w:lsdException w:name="Grid Table 5 Dark" w:uiPriority="50"/>
-    <w:lsdException w:name="Grid Table 6 Colorful" w:uiPriority="51"/>
-    <w:lsdException w:name="Grid Table 7 Colorful" w:uiPriority="52"/>
-    <w:lsdException w:name="Grid Table 1 Light Accent 1" w:uiPriority="46"/>
-    <w:lsdException w:name="Grid Table 2 Accent 1" w:uiPriority="47"/>
-    <w:lsdException w:name="Grid Table 3 Accent 1" w:uiPriority="48"/>
-    <w:lsdException w:name="Grid Table 4 Accent 1" w:uiPriority="49"/>
-    <w:lsdException w:name="Grid Table 5 Dark Accent 1" w:uiPriority="50"/>
-    <w:lsdException w:name="Grid Table 6 Colorful Accent 1" w:uiPriority="51"/>
-    <w:lsdException w:name="Grid Table 7 Colorful Accent 1" w:uiPriority="52"/>
-    <w:lsdException w:name="Grid Table 1 Light Accent 2" w:uiPriority="46"/>
-    <w:lsdException w:name="Grid Table 2 Accent 2" w:uiPriority="47"/>
-    <w:lsdException w:name="Grid Table 3 Accent 2" w:uiPriority="48"/>
-    <w:lsdException w:name="Grid Table 4 Accent 2" w:uiPriority="49"/>
-    <w:lsdException w:name="Grid Table 5 Dark Accent 2" w:uiPriority="50"/>
-    <w:lsdException w:name="Grid Table 6 Colorful Accent 2" w:uiPriority="51"/>
-    <w:lsdException w:name="Grid Table 7 Colorful Accent 2" w:uiPriority="52"/>
-    <w:lsdException w:name="Grid Table 1 Light Accent 3" w:uiPriority="46"/>
-    <w:lsdException w:name="Grid Table 2 Accent 3" w:uiPriority="47"/>
-    <w:lsdException w:name="Grid Table 3 Accent 3" w:uiPriority="48"/>
-    <w:lsdException w:name="Grid Table 4 Accent 3" w:uiPriority="49"/>
-    <w:lsdException w:name="Grid Table 5 Dark Accent 3" w:uiPriority="50"/>
-    <w:lsdException w:name="Grid Table 6 Colorful Accent 3" w:uiPriority="51"/>
-    <w:lsdException w:name="Grid Table 7 Colorful Accent 3" w:uiPriority="52"/>
-    <w:lsdException w:name="Grid Table 1 Light Accent 4" w:uiPriority="46"/>
-    <w:lsdException w:name="Grid Table 2 Accent 4" w:uiPriority="47"/>
-    <w:lsdException w:name="Grid Table 3 Accent 4" w:uiPriority="48"/>
-    <w:lsdException w:name="Grid Table 4 Accent 4" w:uiPriority="49"/>
-    <w:lsdException w:name="Grid Table 5 Dark Accent 4" w:uiPriority="50"/>
-    <w:lsdException w:name="Grid Table 6 Colorful Accent 4" w:uiPriority="51"/>
-    <w:lsdException w:name="Grid Table 7 Colorful Accent 4" w:uiPriority="52"/>
-    <w:lsdException w:name="Grid Table 1 Light Accent 5" w:uiPriority="46"/>
-    <w:lsdException w:name="Grid Table 2 Accent 5" w:uiPriority="47"/>
-    <w:lsdException w:name="Grid Table 3 Accent 5" w:uiPriority="48"/>
-    <w:lsdException w:name="Grid Table 4 Accent 5" w:uiPriority="49"/>
-    <w:lsdException w:name="Grid Table 5 Dark Accent 5" w:uiPriority="50"/>
-    <w:lsdException w:name="Grid Table 6 Colorful Accent 5" w:uiPriority="51"/>
-    <w:lsdException w:name="Grid Table 7 Colorful Accent 5" w:uiPriority="52"/>
-    <w:lsdException w:name="Grid Table 1 Light Accent 6" w:uiPriority="46"/>
-    <w:lsdException w:name="Grid Table 2 Accent 6" w:uiPriority="47"/>
-    <w:lsdException w:name="Grid Table 3 Accent 6" w:uiPriority="48"/>
-    <w:lsdException w:name="Grid Table 4 Accent 6" w:uiPriority="49"/>
-    <w:lsdException w:name="Grid Table 5 Dark Accent 6" w:uiPriority="50"/>
-    <w:lsdException w:name="Grid Table 6 Colorful Accent 6" w:uiPriority="51"/>
-    <w:lsdException w:name="Grid Table 7 Colorful Accent 6" w:uiPriority="52"/>
-    <w:lsdException w:name="List Table 1 Light" w:uiPriority="46"/>
-    <w:lsdException w:name="List Table 2" w:uiPriority="47"/>
-    <w:lsdException w:name="List Table 3" w:uiPriority="48"/>
-    <w:lsdException w:name="List Table 4" w:uiPriority="49"/>
-    <w:lsdException w:name="List Table 5 Dark" w:uiPriority="50"/>
-    <w:lsdException w:name="List Table 6 Colorful" w:uiPriority="51"/>
-    <w:lsdException w:name="List Table 7 Colorful" w:uiPriority="52"/>
-    <w:lsdException w:name="List Table 1 Light Accent 1" w:uiPriority="46"/>
-    <w:lsdException w:name="List Table 2 Accent 1" w:uiPriority="47"/>
-    <w:lsdException w:name="List Table 3 Accent 1" w:uiPriority="48"/>
-    <w:lsdException w:name="List Table 4 Accent 1" w:uiPriority="49"/>
-    <w:lsdException w:name="List Table 5 Dark Accent 1" w:uiPriority="50"/>
-    <w:lsdException w:name="List Table 6 Colorful Accent 1" w:uiPriority="51"/>
-    <w:lsdException w:name="List Table 7 Colorful Accent 1" w:uiPriority="52"/>
-    <w:lsdException w:name="List Table 1 Light Accent 2" w:uiPriority="46"/>
-    <w:lsdException w:name="List Table 2 Accent 2" w:uiPriority="47"/>
-    <w:lsdException w:name="List Table 3 Accent 2" w:uiPriority="48"/>
-    <w:lsdException w:name="List Table 4 Accent 2" w:uiPriority="49"/>
-    <w:lsdException w:name="List Table 5 Dark Accent 2" w:uiPriority="50"/>
-    <w:lsdException w:name="List Table 6 Colorful Accent 2" w:uiPriority="51"/>
-    <w:lsdException w:name="List Table 7 Colorful Accent 2" w:uiPriority="52"/>
-    <w:lsdException w:name="List Table 1 Light Accent 3" w:uiPriority="46"/>
-    <w:lsdException w:name="List Table 2 Accent 3" w:uiPriority="47"/>
-    <w:lsdException w:name="List Table 3 Accent 3" w:uiPriority="48"/>
-    <w:lsdException w:name="List Table 4 Accent 3" w:uiPriority="49"/>
-    <w:lsdException w:name="List Table 5 Dark Accent 3" w:uiPriority="50"/>
-    <w:lsdException w:name="List Table 6 Colorful Accent 3" w:uiPriority="51"/>
-    <w:lsdException w:name="List Table 7 Colorful Accent 3" w:uiPriority="52"/>
-    <w:lsdException w:name="List Table 1 Light Accent 4" w:uiPriority="46"/>
-    <w:lsdException w:name="List Table 2 Accent 4" w:uiPriority="47"/>
-    <w:lsdException w:name="List Table 3 Accent 4" w:uiPriority="48"/>
-    <w:lsdException w:name="List Table 4 Accent 4" w:uiPriority="49"/>
-    <w:lsdException w:name="List Table 5 Dark Accent 4" w:uiPriority="50"/>
-    <w:lsdException w:name="List Table 6 Colorful Accent 4" w:uiPriority="51"/>
-    <w:lsdException w:name="List Table 7 Colorful Accent 4" w:uiPriority="52"/>
-    <w:lsdException w:name="List Table 1 Light Accent 5" w:uiPriority="46"/>
-    <w:lsdException w:name="List Table 2 Accent 5" w:uiPriority="47"/>
-    <w:lsdException w:name="List Table 3 Accent 5" w:uiPriority="48"/>
-    <w:lsdException w:name="List Table 4 Accent 5" w:uiPriority="49"/>
-    <w:lsdException w:name="List Table 5 Dark Accent 5" w:uiPriority="50"/>
-    <w:lsdException w:name="List Table 6 Colorful Accent 5" w:uiPriority="51"/>
-    <w:lsdException w:name="List Table 7 Colorful Accent 5" w:uiPriority="52"/>
-    <w:lsdException w:name="List Table 1 Light Accent 6" w:uiPriority="46"/>
-    <w:lsdException w:name="List Table 2 Accent 6" w:uiPriority="47"/>
-    <w:lsdException w:name="List Table 3 Accent 6" w:uiPriority="48"/>
-    <w:lsdException w:name="List Table 4 Accent 6" w:uiPriority="49"/>
-    <w:lsdException w:name="List Table 5 Dark Accent 6" w:uiPriority="50"/>
-    <w:lsdException w:name="List Table 6 Colorful Accent 6" w:uiPriority="51"/>
-    <w:lsdException w:name="List Table 7 Colorful Accent 6" w:uiPriority="52"/>
+  <w:latentStyles w:defLockedState="0" w:defUIPriority="99" w:defSemiHidden="1" w:defUnhideWhenUsed="1" w:defQFormat="0" w:count="276">
+    <w:lsdException w:name="Normal" w:semiHidden="0" w:uiPriority="0" w:unhideWhenUsed="0" w:qFormat="1"/>
+    <w:lsdException w:name="heading 1" w:semiHidden="0" w:uiPriority="9" w:unhideWhenUsed="0" w:qFormat="1"/>
+    <w:lsdException w:name="heading 2" w:uiPriority="9" w:qFormat="1"/>
+    <w:lsdException w:name="heading 3" w:uiPriority="9" w:qFormat="1"/>
+    <w:lsdException w:name="heading 4" w:uiPriority="9" w:qFormat="1"/>
+    <w:lsdException w:name="heading 5" w:uiPriority="9" w:qFormat="1"/>
+    <w:lsdException w:name="heading 6" w:uiPriority="9" w:qFormat="1"/>
+    <w:lsdException w:name="heading 7" w:uiPriority="9" w:qFormat="1"/>
+    <w:lsdException w:name="heading 8" w:uiPriority="9" w:qFormat="1"/>
+    <w:lsdException w:name="heading 9" w:uiPriority="9" w:qFormat="1"/>
+    <w:lsdException w:name="toc 1" w:uiPriority="39"/>
+    <w:lsdException w:name="toc 2" w:uiPriority="39"/>
+    <w:lsdException w:name="toc 3" w:uiPriority="39"/>
+    <w:lsdException w:name="toc 4" w:uiPriority="39"/>
+    <w:lsdException w:name="toc 5" w:uiPriority="39"/>
+    <w:lsdException w:name="toc 6" w:uiPriority="39"/>
+    <w:lsdException w:name="toc 7" w:uiPriority="39"/>
+    <w:lsdException w:name="toc 8" w:uiPriority="39"/>
+    <w:lsdException w:name="toc 9" w:uiPriority="39"/>
+    <w:lsdException w:name="caption" w:uiPriority="35" w:qFormat="1"/>
+    <w:lsdException w:name="Title" w:semiHidden="0" w:uiPriority="10" w:unhideWhenUsed="0" w:qFormat="1"/>
+    <w:lsdException w:name="Default Paragraph Font" w:uiPriority="1"/>
+    <w:lsdException w:name="Subtitle" w:semiHidden="0" w:uiPriority="11" w:unhideWhenUsed="0" w:qFormat="1"/>
+    <w:lsdException w:name="Strong" w:semiHidden="0" w:uiPriority="22" w:unhideWhenUsed="0" w:qFormat="1"/>
+    <w:lsdException w:name="Emphasis" w:semiHidden="0" w:uiPriority="20" w:unhideWhenUsed="0" w:qFormat="1"/>
+    <w:lsdException w:name="Table Grid" w:semiHidden="0" w:uiPriority="59" w:unhideWhenUsed="0"/>
+    <w:lsdException w:name="Placeholder Text" w:unhideWhenUsed="0"/>
+    <w:lsdException w:name="No Spacing" w:semiHidden="0" w:uiPriority="1" w:unhideWhenUsed="0" w:qFormat="1"/>
+    <w:lsdException w:name="Light Shading" w:semiHidden="0" w:uiPriority="60" w:unhideWhenUsed="0"/>
+    <w:lsdException w:name="Light List" w:semiHidden="0" w:uiPriority="61" w:unhideWhenUsed="0"/>
+    <w:lsdException w:name="Light Grid" w:semiHidden="0" w:uiPriority="62" w:unhideWhenUsed="0"/>
+    <w:lsdException w:name="Medium Shading 1" w:semiHidden="0" w:uiPriority="63" w:unhideWhenUsed="0"/>
+    <w:lsdException w:name="Medium Shading 2" w:semiHidden="0" w:uiPriority="64" w:unhideWhenUsed="0"/>
+    <w:lsdException w:name="Medium List 1" w:semiHidden="0" w:uiPriority="65" w:unhideWhenUsed="0"/>
+    <w:lsdException w:name="Medium List 2" w:semiHidden="0" w:uiPriority="66" w:unhideWhenUsed="0"/>
+    <w:lsdException w:name="Medium Grid 1" w:semiHidden="0" w:uiPriority="67" w:unhideWhenUsed="0"/>
+    <w:lsdException w:name="Medium Grid 2" w:semiHidden="0" w:uiPriority="68" w:unhideWhenUsed="0"/>
+    <w:lsdException w:name="Medium Grid 3" w:semiHidden="0" w:uiPriority="69" w:unhideWhenUsed="0"/>
+    <w:lsdException w:name="Dark List" w:semiHidden="0" w:uiPriority="70" w:unhideWhenUsed="0"/>
+    <w:lsdException w:name="Colorful Shading" w:semiHidden="0" w:uiPriority="71" w:unhideWhenUsed="0"/>
+    <w:lsdException w:name="Colorful List" w:semiHidden="0" w:uiPriority="72" w:unhideWhenUsed="0"/>
+    <w:lsdException w:name="Colorful Grid" w:semiHidden="0" w:uiPriority="73" w:unhideWhenUsed="0"/>
+    <w:lsdException w:name="Light Shading Accent 1" w:semiHidden="0" w:uiPriority="60" w:unhideWhenUsed="0"/>
+    <w:lsdException w:name="Light List Accent 1" w:semiHidden="0" w:uiPriority="61" w:unhideWhenUsed="0"/>
+    <w:lsdException w:name="Light Grid Accent 1" w:semiHidden="0" w:uiPriority="62" w:unhideWhenUsed="0"/>
+    <w:lsdException w:name="Medium Shading 1 Accent 1" w:semiHidden="0" w:uiPriority="63" w:unhideWhenUsed="0"/>
+    <w:lsdException w:name="Medium Shading 2 Accent 1" w:semiHidden="0" w:uiPriority="64" w:unhideWhenUsed="0"/>
+    <w:lsdException w:name="Medium List 1 Accent 1" w:semiHidden="0" w:uiPriority="65" w:unhideWhenUsed="0"/>
+    <w:lsdException w:name="Revision" w:unhideWhenUsed="0"/>
+    <w:lsdException w:name="List Paragraph" w:semiHidden="0" w:uiPriority="34" w:unhideWhenUsed="0" w:qFormat="1"/>
+    <w:lsdException w:name="Quote" w:semiHidden="0" w:uiPriority="29" w:unhideWhenUsed="0" w:qFormat="1"/>
+    <w:lsdException w:name="Intense Quote" w:semiHidden="0" w:uiPriority="30" w:unhideWhenUsed="0" w:qFormat="1"/>
+    <w:lsdException w:name="Medium List 2 Accent 1" w:semiHidden="0" w:uiPriority="66" w:unhideWhenUsed="0"/>
+    <w:lsdException w:name="Medium Grid 1 Accent 1" w:semiHidden="0" w:uiPriority="67" w:unhideWhenUsed="0"/>
+    <w:lsdException w:name="Medium Grid 2 Accent 1" w:semiHidden="0" w:uiPriority="68" w:unhideWhenUsed="0"/>
+    <w:lsdException w:name="Medium Grid 3 Accent 1" w:semiHidden="0" w:uiPriority="69" w:unhideWhenUsed="0"/>
+    <w:lsdException w:name="Dark List Accent 1" w:semiHidden="0" w:uiPriority="70" w:unhideWhenUsed="0"/>
+    <w:lsdException w:name="Colorful Shading Accent 1" w:semiHidden="0" w:uiPriority="71" w:unhideWhenUsed="0"/>
+    <w:lsdException w:name="Colorful List Accent 1" w:semiHidden="0" w:uiPriority="72" w:unhideWhenUsed="0"/>
+    <w:lsdException w:name="Colorful Grid Accent 1" w:semiHidden="0" w:uiPriority="73" w:unhideWhenUsed="0"/>
+    <w:lsdException w:name="Light Shading Accent 2" w:semiHidden="0" w:uiPriority="60" w:unhideWhenUsed="0"/>
+    <w:lsdException w:name="Light List Accent 2" w:semiHidden="0" w:uiPriority="61" w:unhideWhenUsed="0"/>
+    <w:lsdException w:name="Light Grid Accent 2" w:semiHidden="0" w:uiPriority="62" w:unhideWhenUsed="0"/>
+    <w:lsdException w:name="Medium Shading 1 Accent 2" w:semiHidden="0" w:uiPriority="63" w:unhideWhenUsed="0"/>
+    <w:lsdException w:name="Medium Shading 2 Accent 2" w:semiHidden="0" w:uiPriority="64" w:unhideWhenUsed="0"/>
+    <w:lsdException w:name="Medium List 1 Accent 2" w:semiHidden="0" w:uiPriority="65" w:unhideWhenUsed="0"/>
+    <w:lsdException w:name="Medium List 2 Accent 2" w:semiHidden="0" w:uiPriority="66" w:unhideWhenUsed="0"/>
+    <w:lsdException w:name="Medium Grid 1 Accent 2" w:semiHidden="0" w:uiPriority="67" w:unhideWhenUsed="0"/>
+    <w:lsdException w:name="Medium Grid 2 Accent 2" w:semiHidden="0" w:uiPriority="68" w:unhideWhenUsed="0"/>
+    <w:lsdException w:name="Medium Grid 3 Accent 2" w:semiHidden="0" w:uiPriority="69" w:unhideWhenUsed="0"/>
+    <w:lsdException w:name="Dark List Accent 2" w:semiHidden="0" w:uiPriority="70" w:unhideWhenUsed="0"/>
+    <w:lsdException w:name="Colorful Shading Accent 2" w:semiHidden="0" w:uiPriority="71" w:unhideWhenUsed="0"/>
+    <w:lsdException w:name="Colorful List Accent 2" w:semiHidden="0" w:uiPriority="72" w:unhideWhenUsed="0"/>
+    <w:lsdException w:name="Colorful Grid Accent 2" w:semiHidden="0" w:uiPriority="73" w:unhideWhenUsed="0"/>
+    <w:lsdException w:name="Light Shading Accent 3" w:semiHidden="0" w:uiPriority="60" w:unhideWhenUsed="0"/>
+    <w:lsdException w:name="Light List Accent 3" w:semiHidden="0" w:uiPriority="61" w:unhideWhenUsed="0"/>
+    <w:lsdException w:name="Light Grid Accent 3" w:semiHidden="0" w:uiPriority="62" w:unhideWhenUsed="0"/>
+    <w:lsdException w:name="Medium Shading 1 Accent 3" w:semiHidden="0" w:uiPriority="63" w:unhideWhenUsed="0"/>
+    <w:lsdException w:name="Medium Shading 2 Accent 3" w:semiHidden="0" w:uiPriority="64" w:unhideWhenUsed="0"/>
+    <w:lsdException w:name="Medium List 1 Accent 3" w:semiHidden="0" w:uiPriority="65" w:unhideWhenUsed="0"/>
+    <w:lsdException w:name="Medium List 2 Accent 3" w:semiHidden="0" w:uiPriority="66" w:unhideWhenUsed="0"/>
+    <w:lsdException w:name="Medium Grid 1 Accent 3" w:semiHidden="0" w:uiPriority="67" w:unhideWhenUsed="0"/>
+    <w:lsdException w:name="Medium Grid 2 Accent 3" w:semiHidden="0" w:uiPriority="68" w:unhideWhenUsed="0"/>
+    <w:lsdException w:name="Medium Grid 3 Accent 3" w:semiHidden="0" w:uiPriority="69" w:unhideWhenUsed="0"/>
+    <w:lsdException w:name="Dark List Accent 3" w:semiHidden="0" w:uiPriority="70" w:unhideWhenUsed="0"/>
+    <w:lsdException w:name="Colorful Shading Accent 3" w:semiHidden="0" w:uiPriority="71" w:unhideWhenUsed="0"/>
+    <w:lsdException w:name="Colorful List Accent 3" w:semiHidden="0" w:uiPriority="72" w:unhideWhenUsed="0"/>
+    <w:lsdException w:name="Colorful Grid Accent 3" w:semiHidden="0" w:uiPriority="73" w:unhideWhenUsed="0"/>
+    <w:lsdException w:name="Light Shading Accent 4" w:semiHidden="0" w:uiPriority="60" w:unhideWhenUsed="0"/>
+    <w:lsdException w:name="Light List Accent 4" w:semiHidden="0" w:uiPriority="61" w:unhideWhenUsed="0"/>
+    <w:lsdException w:name="Light Grid Accent 4" w:semiHidden="0" w:uiPriority="62" w:unhideWhenUsed="0"/>
+    <w:lsdException w:name="Medium Shading 1 Accent 4" w:semiHidden="0" w:uiPriority="63" w:unhideWhenUsed="0"/>
+    <w:lsdException w:name="Medium Shading 2 Accent 4" w:semiHidden="0" w:uiPriority="64" w:unhideWhenUsed="0"/>
+    <w:lsdException w:name="Medium List 1 Accent 4" w:semiHidden="0" w:uiPriority="65" w:unhideWhenUsed="0"/>
+    <w:lsdException w:name="Medium List 2 Accent 4" w:semiHidden="0" w:uiPriority="66" w:unhideWhenUsed="0"/>
+    <w:lsdException w:name="Medium Grid 1 Accent 4" w:semiHidden="0" w:uiPriority="67" w:unhideWhenUsed="0"/>
+    <w:lsdException w:name="Medium Grid 2 Accent 4" w:semiHidden="0" w:uiPriority="68" w:unhideWhenUsed="0"/>
+    <w:lsdException w:name="Medium Grid 3 Accent 4" w:semiHidden="0" w:uiPriority="69" w:unhideWhenUsed="0"/>
+    <w:lsdException w:name="Dark List Accent 4" w:semiHidden="0" w:uiPriority="70" w:unhideWhenUsed="0"/>
+    <w:lsdException w:name="Colorful Shading Accent 4" w:semiHidden="0" w:uiPriority="71" w:unhideWhenUsed="0"/>
+    <w:lsdException w:name="Colorful List Accent 4" w:semiHidden="0" w:uiPriority="72" w:unhideWhenUsed="0"/>
+    <w:lsdException w:name="Colorful Grid Accent 4" w:semiHidden="0" w:uiPriority="73" w:unhideWhenUsed="0"/>
+    <w:lsdException w:name="Light Shading Accent 5" w:semiHidden="0" w:uiPriority="60" w:unhideWhenUsed="0"/>
+    <w:lsdException w:name="Light List Accent 5" w:semiHidden="0" w:uiPriority="61" w:unhideWhenUsed="0"/>
+    <w:lsdException w:name="Light Grid Accent 5" w:semiHidden="0" w:uiPriority="62" w:unhideWhenUsed="0"/>
+    <w:lsdException w:name="Medium Shading 1 Accent 5" w:semiHidden="0" w:uiPriority="63" w:unhideWhenUsed="0"/>
+    <w:lsdException w:name="Medium Shading 2 Accent 5" w:semiHidden="0" w:uiPriority="64" w:unhideWhenUsed="0"/>
+    <w:lsdException w:name="Medium List 1 Accent 5" w:semiHidden="0" w:uiPriority="65" w:unhideWhenUsed="0"/>
+    <w:lsdException w:name="Medium List 2 Accent 5" w:semiHidden="0" w:uiPriority="66" w:unhideWhenUsed="0"/>
+    <w:lsdException w:name="Medium Grid 1 Accent 5" w:semiHidden="0" w:uiPriority="67" w:unhideWhenUsed="0"/>
+    <w:lsdException w:name="Medium Grid 2 Accent 5" w:semiHidden="0" w:uiPriority="68" w:unhideWhenUsed="0"/>
+    <w:lsdException w:name="Medium Grid 3 Accent 5" w:semiHidden="0" w:uiPriority="69" w:unhideWhenUsed="0"/>
+    <w:lsdException w:name="Dark List Accent 5" w:semiHidden="0" w:uiPriority="70" w:unhideWhenUsed="0"/>
+    <w:lsdException w:name="Colorful Shading Accent 5" w:semiHidden="0" w:uiPriority="71" w:unhideWhenUsed="0"/>
+    <w:lsdException w:name="Colorful List Accent 5" w:semiHidden="0" w:uiPriority="72" w:unhideWhenUsed="0"/>
+    <w:lsdException w:name="Colorful Grid Accent 5" w:semiHidden="0" w:uiPriority="73" w:unhideWhenUsed="0"/>
+    <w:lsdException w:name="Light Shading Accent 6" w:semiHidden="0" w:uiPriority="60" w:unhideWhenUsed="0"/>
+    <w:lsdException w:name="Light List Accent 6" w:semiHidden="0" w:uiPriority="61" w:unhideWhenUsed="0"/>
+    <w:lsdException w:name="Light Grid Accent 6" w:semiHidden="0" w:uiPriority="62" w:unhideWhenUsed="0"/>
+    <w:lsdException w:name="Medium Shading 1 Accent 6" w:semiHidden="0" w:uiPriority="63" w:unhideWhenUsed="0"/>
+    <w:lsdException w:name="Medium Shading 2 Accent 6" w:semiHidden="0" w:uiPriority="64" w:unhideWhenUsed="0"/>
+    <w:lsdException w:name="Medium List 1 Accent 6" w:semiHidden="0" w:uiPriority="65" w:unhideWhenUsed="0"/>
+    <w:lsdException w:name="Medium List 2 Accent 6" w:semiHidden="0" w:uiPriority="66" w:unhideWhenUsed="0"/>
+    <w:lsdException w:name="Medium Grid 1 Accent 6" w:semiHidden="0" w:uiPriority="67" w:unhideWhenUsed="0"/>
+    <w:lsdException w:name="Medium Grid 2 Accent 6" w:semiHidden="0" w:uiPriority="68" w:unhideWhenUsed="0"/>
+    <w:lsdException w:name="Medium Grid 3 Accent 6" w:semiHidden="0" w:uiPriority="69" w:unhideWhenUsed="0"/>
+    <w:lsdException w:name="Dark List Accent 6" w:semiHidden="0" w:uiPriority="70" w:unhideWhenUsed="0"/>
+    <w:lsdException w:name="Colorful Shading Accent 6" w:semiHidden="0" w:uiPriority="71" w:unhideWhenUsed="0"/>
+    <w:lsdException w:name="Colorful List Accent 6" w:semiHidden="0" w:uiPriority="72" w:unhideWhenUsed="0"/>
+    <w:lsdException w:name="Colorful Grid Accent 6" w:semiHidden="0" w:uiPriority="73" w:unhideWhenUsed="0"/>
+    <w:lsdException w:name="Subtle Emphasis" w:semiHidden="0" w:uiPriority="19" w:unhideWhenUsed="0" w:qFormat="1"/>
+    <w:lsdException w:name="Intense Emphasis" w:semiHidden="0" w:uiPriority="21" w:unhideWhenUsed="0" w:qFormat="1"/>
+    <w:lsdException w:name="Subtle Reference" w:semiHidden="0" w:uiPriority="31" w:unhideWhenUsed="0" w:qFormat="1"/>
+    <w:lsdException w:name="Intense Reference" w:semiHidden="0" w:uiPriority="32" w:unhideWhenUsed="0" w:qFormat="1"/>
+    <w:lsdException w:name="Book Title" w:semiHidden="0" w:uiPriority="33" w:unhideWhenUsed="0" w:qFormat="1"/>
+    <w:lsdException w:name="Bibliography" w:uiPriority="37"/>
+    <w:lsdException w:name="TOC Heading" w:uiPriority="39" w:qFormat="1"/>
   </w:latentStyles>
   <w:style w:type="paragraph" w:default="1" w:styleId="Normal">
     <w:name w:val="Normal"/>
@@ -6503,7 +6772,7 @@
       <w:color w:val="00000A"/>
     </w:rPr>
   </w:style>
-  <w:style w:type="paragraph" w:styleId="Heading1">
+  <w:style w:type="paragraph" w:styleId="Ttulo1">
     <w:name w:val="heading 1"/>
     <w:basedOn w:val="Normal"/>
     <w:next w:val="Normal"/>
@@ -6521,7 +6790,7 @@
       <w:szCs w:val="32"/>
     </w:rPr>
   </w:style>
-  <w:style w:type="paragraph" w:styleId="Heading2">
+  <w:style w:type="paragraph" w:styleId="Ttulo2">
     <w:name w:val="heading 2"/>
     <w:basedOn w:val="Heading"/>
     <w:rsid w:val="007D7ED7"/>
@@ -6536,7 +6805,7 @@
       <w:szCs w:val="32"/>
     </w:rPr>
   </w:style>
-  <w:style w:type="paragraph" w:styleId="Heading3">
+  <w:style w:type="paragraph" w:styleId="Ttulo3">
     <w:name w:val="heading 3"/>
     <w:basedOn w:val="Heading"/>
     <w:rsid w:val="007D7ED7"/>
@@ -6550,11 +6819,11 @@
       <w:color w:val="808080"/>
     </w:rPr>
   </w:style>
-  <w:style w:type="paragraph" w:styleId="Heading4">
+  <w:style w:type="paragraph" w:styleId="Ttulo4">
     <w:name w:val="heading 4"/>
     <w:basedOn w:val="Normal"/>
     <w:next w:val="Normal"/>
-    <w:link w:val="Heading4Char"/>
+    <w:link w:val="Ttulo4Car"/>
     <w:uiPriority w:val="9"/>
     <w:unhideWhenUsed/>
     <w:qFormat/>
@@ -6580,13 +6849,12 @@
       <w:lang w:val="es-ES" w:eastAsia="en-US" w:bidi="ar-SA"/>
     </w:rPr>
   </w:style>
-  <w:style w:type="character" w:default="1" w:styleId="DefaultParagraphFont">
+  <w:style w:type="character" w:default="1" w:styleId="Fuentedeprrafopredeter">
     <w:name w:val="Default Paragraph Font"/>
     <w:uiPriority w:val="1"/>
-    <w:semiHidden/>
     <w:unhideWhenUsed/>
   </w:style>
-  <w:style w:type="table" w:default="1" w:styleId="TableNormal">
+  <w:style w:type="table" w:default="1" w:styleId="Tablanormal">
     <w:name w:val="Normal Table"/>
     <w:uiPriority w:val="99"/>
     <w:semiHidden/>
@@ -6601,13 +6869,13 @@
       </w:tblCellMar>
     </w:tblPr>
   </w:style>
-  <w:style w:type="numbering" w:default="1" w:styleId="NoList">
+  <w:style w:type="numbering" w:default="1" w:styleId="Sinlista">
     <w:name w:val="No List"/>
     <w:uiPriority w:val="99"/>
     <w:semiHidden/>
     <w:unhideWhenUsed/>
   </w:style>
-  <w:style w:type="character" w:styleId="HTMLTypewriter">
+  <w:style w:type="character" w:styleId="MquinadeescribirHTML">
     <w:name w:val="HTML Typewriter"/>
     <w:uiPriority w:val="99"/>
     <w:rsid w:val="007D7ED7"/>
@@ -6905,12 +7173,12 @@
       <w:spacing w:after="140" w:line="288" w:lineRule="auto"/>
     </w:pPr>
   </w:style>
-  <w:style w:type="paragraph" w:styleId="List">
+  <w:style w:type="paragraph" w:styleId="Lista">
     <w:name w:val="List"/>
     <w:basedOn w:val="TextBody"/>
     <w:rsid w:val="007D7ED7"/>
   </w:style>
-  <w:style w:type="paragraph" w:styleId="Caption">
+  <w:style w:type="paragraph" w:styleId="Epgrafe">
     <w:name w:val="caption"/>
     <w:basedOn w:val="Normal"/>
     <w:rsid w:val="007D7ED7"/>
@@ -6931,7 +7199,7 @@
       <w:suppressLineNumbers/>
     </w:pPr>
   </w:style>
-  <w:style w:type="paragraph" w:styleId="Footer">
+  <w:style w:type="paragraph" w:styleId="Piedepgina">
     <w:name w:val="footer"/>
     <w:basedOn w:val="Normal"/>
     <w:rsid w:val="007D7ED7"/>
@@ -6980,7 +7248,7 @@
       <w:sz w:val="16"/>
     </w:rPr>
   </w:style>
-  <w:style w:type="paragraph" w:styleId="ListBullet">
+  <w:style w:type="paragraph" w:styleId="Listaconvietas">
     <w:name w:val="List Bullet"/>
     <w:basedOn w:val="Normal"/>
     <w:rsid w:val="007D7ED7"/>
@@ -7006,7 +7274,7 @@
       <w:ind w:left="567" w:right="567"/>
     </w:pPr>
   </w:style>
-  <w:style w:type="paragraph" w:styleId="Title">
+  <w:style w:type="paragraph" w:styleId="Ttulo">
     <w:name w:val="Title"/>
     <w:basedOn w:val="Heading"/>
     <w:rsid w:val="007D7ED7"/>
@@ -7020,7 +7288,7 @@
       <w:szCs w:val="56"/>
     </w:rPr>
   </w:style>
-  <w:style w:type="paragraph" w:styleId="Subtitle">
+  <w:style w:type="paragraph" w:styleId="Subttulo">
     <w:name w:val="Subtitle"/>
     <w:basedOn w:val="Heading"/>
     <w:rsid w:val="007D7ED7"/>
@@ -7087,7 +7355,7 @@
       <w:ind w:left="566"/>
     </w:pPr>
   </w:style>
-  <w:style w:type="paragraph" w:styleId="Header">
+  <w:style w:type="paragraph" w:styleId="Encabezado">
     <w:name w:val="header"/>
     <w:basedOn w:val="Normal"/>
     <w:rsid w:val="007D7ED7"/>
@@ -7097,10 +7365,10 @@
     <w:basedOn w:val="TableContents"/>
     <w:rsid w:val="007D7ED7"/>
   </w:style>
-  <w:style w:type="paragraph" w:styleId="BalloonText">
+  <w:style w:type="paragraph" w:styleId="Textodeglobo">
     <w:name w:val="Balloon Text"/>
     <w:basedOn w:val="Normal"/>
-    <w:link w:val="BalloonTextChar"/>
+    <w:link w:val="TextodegloboCar"/>
     <w:uiPriority w:val="99"/>
     <w:semiHidden/>
     <w:unhideWhenUsed/>
@@ -7111,10 +7379,10 @@
       <w:szCs w:val="18"/>
     </w:rPr>
   </w:style>
-  <w:style w:type="character" w:customStyle="1" w:styleId="BalloonTextChar">
-    <w:name w:val="Balloon Text Char"/>
-    <w:basedOn w:val="DefaultParagraphFont"/>
-    <w:link w:val="BalloonText"/>
+  <w:style w:type="character" w:customStyle="1" w:styleId="TextodegloboCar">
+    <w:name w:val="Texto de globo Car"/>
+    <w:basedOn w:val="Fuentedeprrafopredeter"/>
+    <w:link w:val="Textodeglobo"/>
     <w:uiPriority w:val="99"/>
     <w:semiHidden/>
     <w:rsid w:val="00CF5947"/>
@@ -7125,7 +7393,7 @@
       <w:szCs w:val="18"/>
     </w:rPr>
   </w:style>
-  <w:style w:type="paragraph" w:styleId="TOC1">
+  <w:style w:type="paragraph" w:styleId="TDC1">
     <w:name w:val="toc 1"/>
     <w:basedOn w:val="Normal"/>
     <w:next w:val="Normal"/>
@@ -7137,7 +7405,7 @@
       <w:spacing w:after="100"/>
     </w:pPr>
   </w:style>
-  <w:style w:type="paragraph" w:styleId="TOC2">
+  <w:style w:type="paragraph" w:styleId="TDC2">
     <w:name w:val="toc 2"/>
     <w:basedOn w:val="Normal"/>
     <w:next w:val="Normal"/>
@@ -7150,7 +7418,7 @@
       <w:ind w:left="240"/>
     </w:pPr>
   </w:style>
-  <w:style w:type="paragraph" w:styleId="ListParagraph">
+  <w:style w:type="paragraph" w:styleId="Prrafodelista">
     <w:name w:val="List Paragraph"/>
     <w:basedOn w:val="Normal"/>
     <w:uiPriority w:val="34"/>
@@ -7172,10 +7440,10 @@
       <w:lang w:val="es-ES" w:eastAsia="en-US" w:bidi="ar-SA"/>
     </w:rPr>
   </w:style>
-  <w:style w:type="character" w:customStyle="1" w:styleId="Heading4Char">
-    <w:name w:val="Heading 4 Char"/>
-    <w:basedOn w:val="DefaultParagraphFont"/>
-    <w:link w:val="Heading4"/>
+  <w:style w:type="character" w:customStyle="1" w:styleId="Ttulo4Car">
+    <w:name w:val="Título 4 Car"/>
+    <w:basedOn w:val="Fuentedeprrafopredeter"/>
+    <w:link w:val="Ttulo4"/>
     <w:uiPriority w:val="9"/>
     <w:rsid w:val="00A52B44"/>
     <w:rPr>
@@ -7190,9 +7458,9 @@
       <w:lang w:val="es-ES" w:eastAsia="en-US" w:bidi="ar-SA"/>
     </w:rPr>
   </w:style>
-  <w:style w:type="table" w:styleId="TableGrid">
+  <w:style w:type="table" w:styleId="Tablaconcuadrcula">
     <w:name w:val="Table Grid"/>
-    <w:basedOn w:val="TableNormal"/>
+    <w:basedOn w:val="Tablanormal"/>
     <w:uiPriority w:val="59"/>
     <w:rsid w:val="00A52B44"/>
     <w:rPr>
@@ -7219,7 +7487,7 @@
       </w:tblCellMar>
     </w:tblPr>
   </w:style>
-  <w:style w:type="paragraph" w:styleId="NoSpacing">
+  <w:style w:type="paragraph" w:styleId="Sinespaciado">
     <w:name w:val="No Spacing"/>
     <w:uiPriority w:val="1"/>
     <w:qFormat/>
@@ -7231,9 +7499,914 @@
       <w:lang w:val="es-ES" w:eastAsia="en-US" w:bidi="ar-SA"/>
     </w:rPr>
   </w:style>
-  <w:style w:type="character" w:styleId="Hyperlink">
+  <w:style w:type="character" w:styleId="Hipervnculo">
     <w:name w:val="Hyperlink"/>
-    <w:basedOn w:val="DefaultParagraphFont"/>
+    <w:basedOn w:val="Fuentedeprrafopredeter"/>
+    <w:uiPriority w:val="99"/>
+    <w:unhideWhenUsed/>
+    <w:rsid w:val="00A52B44"/>
+    <w:rPr>
+      <w:color w:val="0000FF" w:themeColor="hyperlink"/>
+      <w:u w:val="single"/>
+    </w:rPr>
+  </w:style>
+</w:styles>
+</file>
+
+<file path=word/stylesWithEffects.xml><?xml version="1.0" encoding="utf-8"?>
+<w:styles xmlns:wpc="http://schemas.microsoft.com/office/word/2010/wordprocessingCanvas" xmlns:mo="http://schemas.microsoft.com/office/mac/office/2008/main" xmlns:mc="http://schemas.openxmlformats.org/markup-compatibility/2006" xmlns:mv="urn:schemas-microsoft-com:mac:vml" xmlns:o="urn:schemas-microsoft-com:office:office" xmlns:r="http://schemas.openxmlformats.org/officeDocument/2006/relationships" xmlns:m="http://schemas.openxmlformats.org/officeDocument/2006/math" xmlns:v="urn:schemas-microsoft-com:vml" xmlns:wp14="http://schemas.microsoft.com/office/word/2010/wordprocessingDrawing" xmlns:wp="http://schemas.openxmlformats.org/drawingml/2006/wordprocessingDrawing" xmlns:w10="urn:schemas-microsoft-com:office:word" xmlns:w="http://schemas.openxmlformats.org/wordprocessingml/2006/main" xmlns:w14="http://schemas.microsoft.com/office/word/2010/wordml" xmlns:wpg="http://schemas.microsoft.com/office/word/2010/wordprocessingGroup" xmlns:wpi="http://schemas.microsoft.com/office/word/2010/wordprocessingInk" xmlns:wne="http://schemas.microsoft.com/office/word/2006/wordml" xmlns:wps="http://schemas.microsoft.com/office/word/2010/wordprocessingShape" mc:Ignorable="w14 wp14">
+  <w:docDefaults>
+    <w:rPrDefault>
+      <w:rPr>
+        <w:rFonts w:ascii="Liberation Serif" w:eastAsia="Droid Sans Fallback" w:hAnsi="Liberation Serif" w:cs="FreeSans"/>
+        <w:sz w:val="24"/>
+        <w:szCs w:val="24"/>
+        <w:lang w:val="en-US" w:eastAsia="zh-CN" w:bidi="hi-IN"/>
+      </w:rPr>
+    </w:rPrDefault>
+    <w:pPrDefault/>
+  </w:docDefaults>
+  <w:latentStyles w:defLockedState="0" w:defUIPriority="99" w:defSemiHidden="1" w:defUnhideWhenUsed="1" w:defQFormat="0" w:count="276">
+    <w:lsdException w:name="Normal" w:semiHidden="0" w:uiPriority="0" w:unhideWhenUsed="0" w:qFormat="1"/>
+    <w:lsdException w:name="heading 1" w:semiHidden="0" w:uiPriority="9" w:unhideWhenUsed="0" w:qFormat="1"/>
+    <w:lsdException w:name="heading 2" w:uiPriority="9" w:qFormat="1"/>
+    <w:lsdException w:name="heading 3" w:uiPriority="9" w:qFormat="1"/>
+    <w:lsdException w:name="heading 4" w:uiPriority="9" w:qFormat="1"/>
+    <w:lsdException w:name="heading 5" w:uiPriority="9" w:qFormat="1"/>
+    <w:lsdException w:name="heading 6" w:uiPriority="9" w:qFormat="1"/>
+    <w:lsdException w:name="heading 7" w:uiPriority="9" w:qFormat="1"/>
+    <w:lsdException w:name="heading 8" w:uiPriority="9" w:qFormat="1"/>
+    <w:lsdException w:name="heading 9" w:uiPriority="9" w:qFormat="1"/>
+    <w:lsdException w:name="toc 1" w:uiPriority="39"/>
+    <w:lsdException w:name="toc 2" w:uiPriority="39"/>
+    <w:lsdException w:name="toc 3" w:uiPriority="39"/>
+    <w:lsdException w:name="toc 4" w:uiPriority="39"/>
+    <w:lsdException w:name="toc 5" w:uiPriority="39"/>
+    <w:lsdException w:name="toc 6" w:uiPriority="39"/>
+    <w:lsdException w:name="toc 7" w:uiPriority="39"/>
+    <w:lsdException w:name="toc 8" w:uiPriority="39"/>
+    <w:lsdException w:name="toc 9" w:uiPriority="39"/>
+    <w:lsdException w:name="caption" w:uiPriority="35" w:qFormat="1"/>
+    <w:lsdException w:name="Title" w:semiHidden="0" w:uiPriority="10" w:unhideWhenUsed="0" w:qFormat="1"/>
+    <w:lsdException w:name="Default Paragraph Font" w:uiPriority="1"/>
+    <w:lsdException w:name="Subtitle" w:semiHidden="0" w:uiPriority="11" w:unhideWhenUsed="0" w:qFormat="1"/>
+    <w:lsdException w:name="Strong" w:semiHidden="0" w:uiPriority="22" w:unhideWhenUsed="0" w:qFormat="1"/>
+    <w:lsdException w:name="Emphasis" w:semiHidden="0" w:uiPriority="20" w:unhideWhenUsed="0" w:qFormat="1"/>
+    <w:lsdException w:name="Table Grid" w:semiHidden="0" w:uiPriority="59" w:unhideWhenUsed="0"/>
+    <w:lsdException w:name="Placeholder Text" w:unhideWhenUsed="0"/>
+    <w:lsdException w:name="No Spacing" w:semiHidden="0" w:uiPriority="1" w:unhideWhenUsed="0" w:qFormat="1"/>
+    <w:lsdException w:name="Light Shading" w:semiHidden="0" w:uiPriority="60" w:unhideWhenUsed="0"/>
+    <w:lsdException w:name="Light List" w:semiHidden="0" w:uiPriority="61" w:unhideWhenUsed="0"/>
+    <w:lsdException w:name="Light Grid" w:semiHidden="0" w:uiPriority="62" w:unhideWhenUsed="0"/>
+    <w:lsdException w:name="Medium Shading 1" w:semiHidden="0" w:uiPriority="63" w:unhideWhenUsed="0"/>
+    <w:lsdException w:name="Medium Shading 2" w:semiHidden="0" w:uiPriority="64" w:unhideWhenUsed="0"/>
+    <w:lsdException w:name="Medium List 1" w:semiHidden="0" w:uiPriority="65" w:unhideWhenUsed="0"/>
+    <w:lsdException w:name="Medium List 2" w:semiHidden="0" w:uiPriority="66" w:unhideWhenUsed="0"/>
+    <w:lsdException w:name="Medium Grid 1" w:semiHidden="0" w:uiPriority="67" w:unhideWhenUsed="0"/>
+    <w:lsdException w:name="Medium Grid 2" w:semiHidden="0" w:uiPriority="68" w:unhideWhenUsed="0"/>
+    <w:lsdException w:name="Medium Grid 3" w:semiHidden="0" w:uiPriority="69" w:unhideWhenUsed="0"/>
+    <w:lsdException w:name="Dark List" w:semiHidden="0" w:uiPriority="70" w:unhideWhenUsed="0"/>
+    <w:lsdException w:name="Colorful Shading" w:semiHidden="0" w:uiPriority="71" w:unhideWhenUsed="0"/>
+    <w:lsdException w:name="Colorful List" w:semiHidden="0" w:uiPriority="72" w:unhideWhenUsed="0"/>
+    <w:lsdException w:name="Colorful Grid" w:semiHidden="0" w:uiPriority="73" w:unhideWhenUsed="0"/>
+    <w:lsdException w:name="Light Shading Accent 1" w:semiHidden="0" w:uiPriority="60" w:unhideWhenUsed="0"/>
+    <w:lsdException w:name="Light List Accent 1" w:semiHidden="0" w:uiPriority="61" w:unhideWhenUsed="0"/>
+    <w:lsdException w:name="Light Grid Accent 1" w:semiHidden="0" w:uiPriority="62" w:unhideWhenUsed="0"/>
+    <w:lsdException w:name="Medium Shading 1 Accent 1" w:semiHidden="0" w:uiPriority="63" w:unhideWhenUsed="0"/>
+    <w:lsdException w:name="Medium Shading 2 Accent 1" w:semiHidden="0" w:uiPriority="64" w:unhideWhenUsed="0"/>
+    <w:lsdException w:name="Medium List 1 Accent 1" w:semiHidden="0" w:uiPriority="65" w:unhideWhenUsed="0"/>
+    <w:lsdException w:name="Revision" w:unhideWhenUsed="0"/>
+    <w:lsdException w:name="List Paragraph" w:semiHidden="0" w:uiPriority="34" w:unhideWhenUsed="0" w:qFormat="1"/>
+    <w:lsdException w:name="Quote" w:semiHidden="0" w:uiPriority="29" w:unhideWhenUsed="0" w:qFormat="1"/>
+    <w:lsdException w:name="Intense Quote" w:semiHidden="0" w:uiPriority="30" w:unhideWhenUsed="0" w:qFormat="1"/>
+    <w:lsdException w:name="Medium List 2 Accent 1" w:semiHidden="0" w:uiPriority="66" w:unhideWhenUsed="0"/>
+    <w:lsdException w:name="Medium Grid 1 Accent 1" w:semiHidden="0" w:uiPriority="67" w:unhideWhenUsed="0"/>
+    <w:lsdException w:name="Medium Grid 2 Accent 1" w:semiHidden="0" w:uiPriority="68" w:unhideWhenUsed="0"/>
+    <w:lsdException w:name="Medium Grid 3 Accent 1" w:semiHidden="0" w:uiPriority="69" w:unhideWhenUsed="0"/>
+    <w:lsdException w:name="Dark List Accent 1" w:semiHidden="0" w:uiPriority="70" w:unhideWhenUsed="0"/>
+    <w:lsdException w:name="Colorful Shading Accent 1" w:semiHidden="0" w:uiPriority="71" w:unhideWhenUsed="0"/>
+    <w:lsdException w:name="Colorful List Accent 1" w:semiHidden="0" w:uiPriority="72" w:unhideWhenUsed="0"/>
+    <w:lsdException w:name="Colorful Grid Accent 1" w:semiHidden="0" w:uiPriority="73" w:unhideWhenUsed="0"/>
+    <w:lsdException w:name="Light Shading Accent 2" w:semiHidden="0" w:uiPriority="60" w:unhideWhenUsed="0"/>
+    <w:lsdException w:name="Light List Accent 2" w:semiHidden="0" w:uiPriority="61" w:unhideWhenUsed="0"/>
+    <w:lsdException w:name="Light Grid Accent 2" w:semiHidden="0" w:uiPriority="62" w:unhideWhenUsed="0"/>
+    <w:lsdException w:name="Medium Shading 1 Accent 2" w:semiHidden="0" w:uiPriority="63" w:unhideWhenUsed="0"/>
+    <w:lsdException w:name="Medium Shading 2 Accent 2" w:semiHidden="0" w:uiPriority="64" w:unhideWhenUsed="0"/>
+    <w:lsdException w:name="Medium List 1 Accent 2" w:semiHidden="0" w:uiPriority="65" w:unhideWhenUsed="0"/>
+    <w:lsdException w:name="Medium List 2 Accent 2" w:semiHidden="0" w:uiPriority="66" w:unhideWhenUsed="0"/>
+    <w:lsdException w:name="Medium Grid 1 Accent 2" w:semiHidden="0" w:uiPriority="67" w:unhideWhenUsed="0"/>
+    <w:lsdException w:name="Medium Grid 2 Accent 2" w:semiHidden="0" w:uiPriority="68" w:unhideWhenUsed="0"/>
+    <w:lsdException w:name="Medium Grid 3 Accent 2" w:semiHidden="0" w:uiPriority="69" w:unhideWhenUsed="0"/>
+    <w:lsdException w:name="Dark List Accent 2" w:semiHidden="0" w:uiPriority="70" w:unhideWhenUsed="0"/>
+    <w:lsdException w:name="Colorful Shading Accent 2" w:semiHidden="0" w:uiPriority="71" w:unhideWhenUsed="0"/>
+    <w:lsdException w:name="Colorful List Accent 2" w:semiHidden="0" w:uiPriority="72" w:unhideWhenUsed="0"/>
+    <w:lsdException w:name="Colorful Grid Accent 2" w:semiHidden="0" w:uiPriority="73" w:unhideWhenUsed="0"/>
+    <w:lsdException w:name="Light Shading Accent 3" w:semiHidden="0" w:uiPriority="60" w:unhideWhenUsed="0"/>
+    <w:lsdException w:name="Light List Accent 3" w:semiHidden="0" w:uiPriority="61" w:unhideWhenUsed="0"/>
+    <w:lsdException w:name="Light Grid Accent 3" w:semiHidden="0" w:uiPriority="62" w:unhideWhenUsed="0"/>
+    <w:lsdException w:name="Medium Shading 1 Accent 3" w:semiHidden="0" w:uiPriority="63" w:unhideWhenUsed="0"/>
+    <w:lsdException w:name="Medium Shading 2 Accent 3" w:semiHidden="0" w:uiPriority="64" w:unhideWhenUsed="0"/>
+    <w:lsdException w:name="Medium List 1 Accent 3" w:semiHidden="0" w:uiPriority="65" w:unhideWhenUsed="0"/>
+    <w:lsdException w:name="Medium List 2 Accent 3" w:semiHidden="0" w:uiPriority="66" w:unhideWhenUsed="0"/>
+    <w:lsdException w:name="Medium Grid 1 Accent 3" w:semiHidden="0" w:uiPriority="67" w:unhideWhenUsed="0"/>
+    <w:lsdException w:name="Medium Grid 2 Accent 3" w:semiHidden="0" w:uiPriority="68" w:unhideWhenUsed="0"/>
+    <w:lsdException w:name="Medium Grid 3 Accent 3" w:semiHidden="0" w:uiPriority="69" w:unhideWhenUsed="0"/>
+    <w:lsdException w:name="Dark List Accent 3" w:semiHidden="0" w:uiPriority="70" w:unhideWhenUsed="0"/>
+    <w:lsdException w:name="Colorful Shading Accent 3" w:semiHidden="0" w:uiPriority="71" w:unhideWhenUsed="0"/>
+    <w:lsdException w:name="Colorful List Accent 3" w:semiHidden="0" w:uiPriority="72" w:unhideWhenUsed="0"/>
+    <w:lsdException w:name="Colorful Grid Accent 3" w:semiHidden="0" w:uiPriority="73" w:unhideWhenUsed="0"/>
+    <w:lsdException w:name="Light Shading Accent 4" w:semiHidden="0" w:uiPriority="60" w:unhideWhenUsed="0"/>
+    <w:lsdException w:name="Light List Accent 4" w:semiHidden="0" w:uiPriority="61" w:unhideWhenUsed="0"/>
+    <w:lsdException w:name="Light Grid Accent 4" w:semiHidden="0" w:uiPriority="62" w:unhideWhenUsed="0"/>
+    <w:lsdException w:name="Medium Shading 1 Accent 4" w:semiHidden="0" w:uiPriority="63" w:unhideWhenUsed="0"/>
+    <w:lsdException w:name="Medium Shading 2 Accent 4" w:semiHidden="0" w:uiPriority="64" w:unhideWhenUsed="0"/>
+    <w:lsdException w:name="Medium List 1 Accent 4" w:semiHidden="0" w:uiPriority="65" w:unhideWhenUsed="0"/>
+    <w:lsdException w:name="Medium List 2 Accent 4" w:semiHidden="0" w:uiPriority="66" w:unhideWhenUsed="0"/>
+    <w:lsdException w:name="Medium Grid 1 Accent 4" w:semiHidden="0" w:uiPriority="67" w:unhideWhenUsed="0"/>
+    <w:lsdException w:name="Medium Grid 2 Accent 4" w:semiHidden="0" w:uiPriority="68" w:unhideWhenUsed="0"/>
+    <w:lsdException w:name="Medium Grid 3 Accent 4" w:semiHidden="0" w:uiPriority="69" w:unhideWhenUsed="0"/>
+    <w:lsdException w:name="Dark List Accent 4" w:semiHidden="0" w:uiPriority="70" w:unhideWhenUsed="0"/>
+    <w:lsdException w:name="Colorful Shading Accent 4" w:semiHidden="0" w:uiPriority="71" w:unhideWhenUsed="0"/>
+    <w:lsdException w:name="Colorful List Accent 4" w:semiHidden="0" w:uiPriority="72" w:unhideWhenUsed="0"/>
+    <w:lsdException w:name="Colorful Grid Accent 4" w:semiHidden="0" w:uiPriority="73" w:unhideWhenUsed="0"/>
+    <w:lsdException w:name="Light Shading Accent 5" w:semiHidden="0" w:uiPriority="60" w:unhideWhenUsed="0"/>
+    <w:lsdException w:name="Light List Accent 5" w:semiHidden="0" w:uiPriority="61" w:unhideWhenUsed="0"/>
+    <w:lsdException w:name="Light Grid Accent 5" w:semiHidden="0" w:uiPriority="62" w:unhideWhenUsed="0"/>
+    <w:lsdException w:name="Medium Shading 1 Accent 5" w:semiHidden="0" w:uiPriority="63" w:unhideWhenUsed="0"/>
+    <w:lsdException w:name="Medium Shading 2 Accent 5" w:semiHidden="0" w:uiPriority="64" w:unhideWhenUsed="0"/>
+    <w:lsdException w:name="Medium List 1 Accent 5" w:semiHidden="0" w:uiPriority="65" w:unhideWhenUsed="0"/>
+    <w:lsdException w:name="Medium List 2 Accent 5" w:semiHidden="0" w:uiPriority="66" w:unhideWhenUsed="0"/>
+    <w:lsdException w:name="Medium Grid 1 Accent 5" w:semiHidden="0" w:uiPriority="67" w:unhideWhenUsed="0"/>
+    <w:lsdException w:name="Medium Grid 2 Accent 5" w:semiHidden="0" w:uiPriority="68" w:unhideWhenUsed="0"/>
+    <w:lsdException w:name="Medium Grid 3 Accent 5" w:semiHidden="0" w:uiPriority="69" w:unhideWhenUsed="0"/>
+    <w:lsdException w:name="Dark List Accent 5" w:semiHidden="0" w:uiPriority="70" w:unhideWhenUsed="0"/>
+    <w:lsdException w:name="Colorful Shading Accent 5" w:semiHidden="0" w:uiPriority="71" w:unhideWhenUsed="0"/>
+    <w:lsdException w:name="Colorful List Accent 5" w:semiHidden="0" w:uiPriority="72" w:unhideWhenUsed="0"/>
+    <w:lsdException w:name="Colorful Grid Accent 5" w:semiHidden="0" w:uiPriority="73" w:unhideWhenUsed="0"/>
+    <w:lsdException w:name="Light Shading Accent 6" w:semiHidden="0" w:uiPriority="60" w:unhideWhenUsed="0"/>
+    <w:lsdException w:name="Light List Accent 6" w:semiHidden="0" w:uiPriority="61" w:unhideWhenUsed="0"/>
+    <w:lsdException w:name="Light Grid Accent 6" w:semiHidden="0" w:uiPriority="62" w:unhideWhenUsed="0"/>
+    <w:lsdException w:name="Medium Shading 1 Accent 6" w:semiHidden="0" w:uiPriority="63" w:unhideWhenUsed="0"/>
+    <w:lsdException w:name="Medium Shading 2 Accent 6" w:semiHidden="0" w:uiPriority="64" w:unhideWhenUsed="0"/>
+    <w:lsdException w:name="Medium List 1 Accent 6" w:semiHidden="0" w:uiPriority="65" w:unhideWhenUsed="0"/>
+    <w:lsdException w:name="Medium List 2 Accent 6" w:semiHidden="0" w:uiPriority="66" w:unhideWhenUsed="0"/>
+    <w:lsdException w:name="Medium Grid 1 Accent 6" w:semiHidden="0" w:uiPriority="67" w:unhideWhenUsed="0"/>
+    <w:lsdException w:name="Medium Grid 2 Accent 6" w:semiHidden="0" w:uiPriority="68" w:unhideWhenUsed="0"/>
+    <w:lsdException w:name="Medium Grid 3 Accent 6" w:semiHidden="0" w:uiPriority="69" w:unhideWhenUsed="0"/>
+    <w:lsdException w:name="Dark List Accent 6" w:semiHidden="0" w:uiPriority="70" w:unhideWhenUsed="0"/>
+    <w:lsdException w:name="Colorful Shading Accent 6" w:semiHidden="0" w:uiPriority="71" w:unhideWhenUsed="0"/>
+    <w:lsdException w:name="Colorful List Accent 6" w:semiHidden="0" w:uiPriority="72" w:unhideWhenUsed="0"/>
+    <w:lsdException w:name="Colorful Grid Accent 6" w:semiHidden="0" w:uiPriority="73" w:unhideWhenUsed="0"/>
+    <w:lsdException w:name="Subtle Emphasis" w:semiHidden="0" w:uiPriority="19" w:unhideWhenUsed="0" w:qFormat="1"/>
+    <w:lsdException w:name="Intense Emphasis" w:semiHidden="0" w:uiPriority="21" w:unhideWhenUsed="0" w:qFormat="1"/>
+    <w:lsdException w:name="Subtle Reference" w:semiHidden="0" w:uiPriority="31" w:unhideWhenUsed="0" w:qFormat="1"/>
+    <w:lsdException w:name="Intense Reference" w:semiHidden="0" w:uiPriority="32" w:unhideWhenUsed="0" w:qFormat="1"/>
+    <w:lsdException w:name="Book Title" w:semiHidden="0" w:uiPriority="33" w:unhideWhenUsed="0" w:qFormat="1"/>
+    <w:lsdException w:name="Bibliography" w:uiPriority="37"/>
+    <w:lsdException w:name="TOC Heading" w:uiPriority="39" w:qFormat="1"/>
+  </w:latentStyles>
+  <w:style w:type="paragraph" w:default="1" w:styleId="Normal">
+    <w:name w:val="Normal"/>
+    <w:rsid w:val="007D7ED7"/>
+    <w:pPr>
+      <w:widowControl w:val="0"/>
+      <w:suppressAutoHyphens/>
+      <w:overflowPunct w:val="0"/>
+    </w:pPr>
+    <w:rPr>
+      <w:color w:val="00000A"/>
+    </w:rPr>
+  </w:style>
+  <w:style w:type="paragraph" w:styleId="Ttulo1">
+    <w:name w:val="heading 1"/>
+    <w:basedOn w:val="Normal"/>
+    <w:next w:val="Normal"/>
+    <w:rsid w:val="007D7ED7"/>
+    <w:pPr>
+      <w:keepNext/>
+      <w:spacing w:before="120" w:after="60"/>
+      <w:outlineLvl w:val="0"/>
+    </w:pPr>
+    <w:rPr>
+      <w:rFonts w:cs="Arial"/>
+      <w:b/>
+      <w:bCs/>
+      <w:sz w:val="32"/>
+      <w:szCs w:val="32"/>
+    </w:rPr>
+  </w:style>
+  <w:style w:type="paragraph" w:styleId="Ttulo2">
+    <w:name w:val="heading 2"/>
+    <w:basedOn w:val="Heading"/>
+    <w:rsid w:val="007D7ED7"/>
+    <w:pPr>
+      <w:spacing w:before="200"/>
+      <w:outlineLvl w:val="1"/>
+    </w:pPr>
+    <w:rPr>
+      <w:b/>
+      <w:bCs/>
+      <w:sz w:val="32"/>
+      <w:szCs w:val="32"/>
+    </w:rPr>
+  </w:style>
+  <w:style w:type="paragraph" w:styleId="Ttulo3">
+    <w:name w:val="heading 3"/>
+    <w:basedOn w:val="Heading"/>
+    <w:rsid w:val="007D7ED7"/>
+    <w:pPr>
+      <w:spacing w:before="140"/>
+      <w:outlineLvl w:val="2"/>
+    </w:pPr>
+    <w:rPr>
+      <w:b/>
+      <w:bCs/>
+      <w:color w:val="808080"/>
+    </w:rPr>
+  </w:style>
+  <w:style w:type="paragraph" w:styleId="Ttulo4">
+    <w:name w:val="heading 4"/>
+    <w:basedOn w:val="Normal"/>
+    <w:next w:val="Normal"/>
+    <w:link w:val="Ttulo4Car"/>
+    <w:uiPriority w:val="9"/>
+    <w:unhideWhenUsed/>
+    <w:qFormat/>
+    <w:rsid w:val="00A52B44"/>
+    <w:pPr>
+      <w:keepNext/>
+      <w:keepLines/>
+      <w:widowControl/>
+      <w:suppressAutoHyphens w:val="0"/>
+      <w:overflowPunct/>
+      <w:spacing w:before="200" w:line="276" w:lineRule="auto"/>
+      <w:outlineLvl w:val="3"/>
+    </w:pPr>
+    <w:rPr>
+      <w:rFonts w:asciiTheme="majorHAnsi" w:eastAsiaTheme="majorEastAsia" w:hAnsiTheme="majorHAnsi" w:cstheme="majorBidi"/>
+      <w:b/>
+      <w:bCs/>
+      <w:i/>
+      <w:iCs/>
+      <w:color w:val="4F81BD" w:themeColor="accent1"/>
+      <w:sz w:val="22"/>
+      <w:szCs w:val="22"/>
+      <w:lang w:val="es-ES" w:eastAsia="en-US" w:bidi="ar-SA"/>
+    </w:rPr>
+  </w:style>
+  <w:style w:type="character" w:default="1" w:styleId="Fuentedeprrafopredeter">
+    <w:name w:val="Default Paragraph Font"/>
+    <w:uiPriority w:val="1"/>
+    <w:unhideWhenUsed/>
+  </w:style>
+  <w:style w:type="table" w:default="1" w:styleId="Tablanormal">
+    <w:name w:val="Normal Table"/>
+    <w:uiPriority w:val="99"/>
+    <w:semiHidden/>
+    <w:unhideWhenUsed/>
+    <w:tblPr>
+      <w:tblInd w:w="0" w:type="dxa"/>
+      <w:tblCellMar>
+        <w:top w:w="0" w:type="dxa"/>
+        <w:left w:w="108" w:type="dxa"/>
+        <w:bottom w:w="0" w:type="dxa"/>
+        <w:right w:w="108" w:type="dxa"/>
+      </w:tblCellMar>
+    </w:tblPr>
+  </w:style>
+  <w:style w:type="numbering" w:default="1" w:styleId="Sinlista">
+    <w:name w:val="No List"/>
+    <w:uiPriority w:val="99"/>
+    <w:semiHidden/>
+    <w:unhideWhenUsed/>
+  </w:style>
+  <w:style w:type="character" w:styleId="MquinadeescribirHTML">
+    <w:name w:val="HTML Typewriter"/>
+    <w:uiPriority w:val="99"/>
+    <w:rsid w:val="007D7ED7"/>
+    <w:rPr>
+      <w:rFonts w:ascii="Courier New" w:eastAsia="Times New Roman" w:hAnsi="Courier New" w:cs="Courier New"/>
+      <w:sz w:val="20"/>
+      <w:szCs w:val="20"/>
+    </w:rPr>
+  </w:style>
+  <w:style w:type="character" w:customStyle="1" w:styleId="ListLabel1">
+    <w:name w:val="ListLabel 1"/>
+    <w:rsid w:val="007D7ED7"/>
+    <w:rPr>
+      <w:rFonts w:cs="Times New Roman"/>
+    </w:rPr>
+  </w:style>
+  <w:style w:type="character" w:customStyle="1" w:styleId="ListLabel2">
+    <w:name w:val="ListLabel 2"/>
+    <w:rsid w:val="007D7ED7"/>
+    <w:rPr>
+      <w:rFonts w:cs="Times New Roman"/>
+      <w:b/>
+      <w:i/>
+      <w:sz w:val="20"/>
+      <w:szCs w:val="20"/>
+    </w:rPr>
+  </w:style>
+  <w:style w:type="character" w:customStyle="1" w:styleId="Fuentedeprrafopredeter1">
+    <w:name w:val="Fuente de párrafo predeter.1"/>
+    <w:rsid w:val="007D7ED7"/>
+  </w:style>
+  <w:style w:type="character" w:customStyle="1" w:styleId="ListLabel3">
+    <w:name w:val="ListLabel 3"/>
+    <w:rsid w:val="007D7ED7"/>
+    <w:rPr>
+      <w:rFonts w:cs="Courier New"/>
+    </w:rPr>
+  </w:style>
+  <w:style w:type="character" w:customStyle="1" w:styleId="InternetLink">
+    <w:name w:val="Internet Link"/>
+    <w:rsid w:val="007D7ED7"/>
+    <w:rPr>
+      <w:color w:val="000080"/>
+      <w:u w:val="single"/>
+      <w:lang w:val="uz-Cyrl-UZ" w:eastAsia="uz-Cyrl-UZ" w:bidi="uz-Cyrl-UZ"/>
+    </w:rPr>
+  </w:style>
+  <w:style w:type="character" w:customStyle="1" w:styleId="Bullets">
+    <w:name w:val="Bullets"/>
+    <w:rsid w:val="007D7ED7"/>
+    <w:rPr>
+      <w:rFonts w:ascii="OpenSymbol" w:eastAsia="OpenSymbol" w:hAnsi="OpenSymbol" w:cs="OpenSymbol"/>
+    </w:rPr>
+  </w:style>
+  <w:style w:type="character" w:customStyle="1" w:styleId="ListLabel4">
+    <w:name w:val="ListLabel 4"/>
+    <w:rsid w:val="007D7ED7"/>
+    <w:rPr>
+      <w:rFonts w:cs="Symbol"/>
+    </w:rPr>
+  </w:style>
+  <w:style w:type="character" w:customStyle="1" w:styleId="ListLabel5">
+    <w:name w:val="ListLabel 5"/>
+    <w:rsid w:val="007D7ED7"/>
+    <w:rPr>
+      <w:b/>
+      <w:i/>
+      <w:sz w:val="20"/>
+      <w:szCs w:val="20"/>
+    </w:rPr>
+  </w:style>
+  <w:style w:type="character" w:customStyle="1" w:styleId="ListLabel6">
+    <w:name w:val="ListLabel 6"/>
+    <w:rsid w:val="007D7ED7"/>
+    <w:rPr>
+      <w:rFonts w:cs="OpenSymbol"/>
+    </w:rPr>
+  </w:style>
+  <w:style w:type="character" w:customStyle="1" w:styleId="ListLabel7">
+    <w:name w:val="ListLabel 7"/>
+    <w:rsid w:val="007D7ED7"/>
+    <w:rPr>
+      <w:b/>
+      <w:i/>
+      <w:sz w:val="20"/>
+      <w:szCs w:val="20"/>
+    </w:rPr>
+  </w:style>
+  <w:style w:type="character" w:customStyle="1" w:styleId="ListLabel8">
+    <w:name w:val="ListLabel 8"/>
+    <w:rsid w:val="007D7ED7"/>
+    <w:rPr>
+      <w:rFonts w:cs="Symbol"/>
+    </w:rPr>
+  </w:style>
+  <w:style w:type="character" w:customStyle="1" w:styleId="ListLabel9">
+    <w:name w:val="ListLabel 9"/>
+    <w:rsid w:val="007D7ED7"/>
+    <w:rPr>
+      <w:rFonts w:cs="OpenSymbol"/>
+    </w:rPr>
+  </w:style>
+  <w:style w:type="character" w:customStyle="1" w:styleId="ListLabel10">
+    <w:name w:val="ListLabel 10"/>
+    <w:rsid w:val="007D7ED7"/>
+    <w:rPr>
+      <w:b/>
+      <w:i/>
+      <w:sz w:val="20"/>
+      <w:szCs w:val="20"/>
+    </w:rPr>
+  </w:style>
+  <w:style w:type="character" w:customStyle="1" w:styleId="ListLabel11">
+    <w:name w:val="ListLabel 11"/>
+    <w:rsid w:val="007D7ED7"/>
+    <w:rPr>
+      <w:rFonts w:cs="Symbol"/>
+    </w:rPr>
+  </w:style>
+  <w:style w:type="character" w:customStyle="1" w:styleId="ListLabel12">
+    <w:name w:val="ListLabel 12"/>
+    <w:rsid w:val="007D7ED7"/>
+    <w:rPr>
+      <w:rFonts w:cs="OpenSymbol"/>
+    </w:rPr>
+  </w:style>
+  <w:style w:type="character" w:customStyle="1" w:styleId="ListLabel13">
+    <w:name w:val="ListLabel 13"/>
+    <w:rsid w:val="007D7ED7"/>
+    <w:rPr>
+      <w:b/>
+      <w:i/>
+      <w:sz w:val="20"/>
+      <w:szCs w:val="20"/>
+    </w:rPr>
+  </w:style>
+  <w:style w:type="character" w:customStyle="1" w:styleId="ListLabel14">
+    <w:name w:val="ListLabel 14"/>
+    <w:rsid w:val="007D7ED7"/>
+    <w:rPr>
+      <w:rFonts w:cs="Symbol"/>
+    </w:rPr>
+  </w:style>
+  <w:style w:type="character" w:customStyle="1" w:styleId="ListLabel15">
+    <w:name w:val="ListLabel 15"/>
+    <w:rsid w:val="007D7ED7"/>
+    <w:rPr>
+      <w:rFonts w:cs="OpenSymbol"/>
+    </w:rPr>
+  </w:style>
+  <w:style w:type="character" w:customStyle="1" w:styleId="ListLabel16">
+    <w:name w:val="ListLabel 16"/>
+    <w:rsid w:val="007D7ED7"/>
+    <w:rPr>
+      <w:b/>
+      <w:i/>
+      <w:sz w:val="20"/>
+      <w:szCs w:val="20"/>
+    </w:rPr>
+  </w:style>
+  <w:style w:type="character" w:customStyle="1" w:styleId="ListLabel17">
+    <w:name w:val="ListLabel 17"/>
+    <w:rsid w:val="007D7ED7"/>
+    <w:rPr>
+      <w:rFonts w:cs="Symbol"/>
+    </w:rPr>
+  </w:style>
+  <w:style w:type="character" w:customStyle="1" w:styleId="ListLabel18">
+    <w:name w:val="ListLabel 18"/>
+    <w:rsid w:val="007D7ED7"/>
+    <w:rPr>
+      <w:rFonts w:cs="OpenSymbol"/>
+    </w:rPr>
+  </w:style>
+  <w:style w:type="character" w:customStyle="1" w:styleId="ListLabel19">
+    <w:name w:val="ListLabel 19"/>
+    <w:rsid w:val="007D7ED7"/>
+    <w:rPr>
+      <w:b/>
+      <w:i/>
+      <w:sz w:val="20"/>
+      <w:szCs w:val="20"/>
+    </w:rPr>
+  </w:style>
+  <w:style w:type="character" w:customStyle="1" w:styleId="ListLabel20">
+    <w:name w:val="ListLabel 20"/>
+    <w:rsid w:val="007D7ED7"/>
+    <w:rPr>
+      <w:rFonts w:cs="Symbol"/>
+    </w:rPr>
+  </w:style>
+  <w:style w:type="character" w:customStyle="1" w:styleId="ListLabel21">
+    <w:name w:val="ListLabel 21"/>
+    <w:rsid w:val="007D7ED7"/>
+    <w:rPr>
+      <w:rFonts w:cs="OpenSymbol"/>
+    </w:rPr>
+  </w:style>
+  <w:style w:type="character" w:customStyle="1" w:styleId="ListLabel22">
+    <w:name w:val="ListLabel 22"/>
+    <w:rsid w:val="007D7ED7"/>
+    <w:rPr>
+      <w:b/>
+      <w:i/>
+      <w:sz w:val="20"/>
+      <w:szCs w:val="20"/>
+    </w:rPr>
+  </w:style>
+  <w:style w:type="character" w:customStyle="1" w:styleId="ListLabel23">
+    <w:name w:val="ListLabel 23"/>
+    <w:rsid w:val="007D7ED7"/>
+    <w:rPr>
+      <w:rFonts w:cs="Symbol"/>
+    </w:rPr>
+  </w:style>
+  <w:style w:type="character" w:customStyle="1" w:styleId="ListLabel24">
+    <w:name w:val="ListLabel 24"/>
+    <w:rsid w:val="007D7ED7"/>
+    <w:rPr>
+      <w:rFonts w:cs="OpenSymbol"/>
+    </w:rPr>
+  </w:style>
+  <w:style w:type="character" w:customStyle="1" w:styleId="ListLabel25">
+    <w:name w:val="ListLabel 25"/>
+    <w:rsid w:val="007D7ED7"/>
+    <w:rPr>
+      <w:b/>
+      <w:i/>
+      <w:sz w:val="20"/>
+      <w:szCs w:val="20"/>
+    </w:rPr>
+  </w:style>
+  <w:style w:type="character" w:customStyle="1" w:styleId="ListLabel26">
+    <w:name w:val="ListLabel 26"/>
+    <w:rsid w:val="007D7ED7"/>
+    <w:rPr>
+      <w:rFonts w:cs="Symbol"/>
+    </w:rPr>
+  </w:style>
+  <w:style w:type="character" w:customStyle="1" w:styleId="ListLabel27">
+    <w:name w:val="ListLabel 27"/>
+    <w:rsid w:val="007D7ED7"/>
+    <w:rPr>
+      <w:rFonts w:cs="OpenSymbol"/>
+    </w:rPr>
+  </w:style>
+  <w:style w:type="character" w:customStyle="1" w:styleId="ListLabel28">
+    <w:name w:val="ListLabel 28"/>
+    <w:rsid w:val="007D7ED7"/>
+    <w:rPr>
+      <w:b/>
+      <w:i/>
+      <w:sz w:val="20"/>
+      <w:szCs w:val="20"/>
+    </w:rPr>
+  </w:style>
+  <w:style w:type="character" w:customStyle="1" w:styleId="ListLabel29">
+    <w:name w:val="ListLabel 29"/>
+    <w:rsid w:val="007D7ED7"/>
+    <w:rPr>
+      <w:rFonts w:cs="Symbol"/>
+    </w:rPr>
+  </w:style>
+  <w:style w:type="character" w:customStyle="1" w:styleId="ListLabel30">
+    <w:name w:val="ListLabel 30"/>
+    <w:rsid w:val="007D7ED7"/>
+    <w:rPr>
+      <w:rFonts w:cs="OpenSymbol"/>
+    </w:rPr>
+  </w:style>
+  <w:style w:type="character" w:customStyle="1" w:styleId="IndexLink">
+    <w:name w:val="Index Link"/>
+    <w:rsid w:val="007D7ED7"/>
+  </w:style>
+  <w:style w:type="paragraph" w:customStyle="1" w:styleId="Heading">
+    <w:name w:val="Heading"/>
+    <w:basedOn w:val="Normal"/>
+    <w:next w:val="TextBody"/>
+    <w:rsid w:val="007D7ED7"/>
+    <w:pPr>
+      <w:keepNext/>
+      <w:spacing w:before="240" w:after="120"/>
+    </w:pPr>
+    <w:rPr>
+      <w:rFonts w:ascii="Liberation Sans" w:hAnsi="Liberation Sans"/>
+      <w:sz w:val="28"/>
+      <w:szCs w:val="28"/>
+    </w:rPr>
+  </w:style>
+  <w:style w:type="paragraph" w:customStyle="1" w:styleId="TextBody">
+    <w:name w:val="Text Body"/>
+    <w:basedOn w:val="Normal"/>
+    <w:rsid w:val="007D7ED7"/>
+    <w:pPr>
+      <w:spacing w:after="140" w:line="288" w:lineRule="auto"/>
+    </w:pPr>
+  </w:style>
+  <w:style w:type="paragraph" w:styleId="Lista">
+    <w:name w:val="List"/>
+    <w:basedOn w:val="TextBody"/>
+    <w:rsid w:val="007D7ED7"/>
+  </w:style>
+  <w:style w:type="paragraph" w:styleId="Epgrafe">
+    <w:name w:val="caption"/>
+    <w:basedOn w:val="Normal"/>
+    <w:rsid w:val="007D7ED7"/>
+    <w:pPr>
+      <w:suppressLineNumbers/>
+      <w:spacing w:before="120" w:after="120"/>
+    </w:pPr>
+    <w:rPr>
+      <w:i/>
+      <w:iCs/>
+    </w:rPr>
+  </w:style>
+  <w:style w:type="paragraph" w:customStyle="1" w:styleId="Index">
+    <w:name w:val="Index"/>
+    <w:basedOn w:val="Normal"/>
+    <w:rsid w:val="007D7ED7"/>
+    <w:pPr>
+      <w:suppressLineNumbers/>
+    </w:pPr>
+  </w:style>
+  <w:style w:type="paragraph" w:styleId="Piedepgina">
+    <w:name w:val="footer"/>
+    <w:basedOn w:val="Normal"/>
+    <w:rsid w:val="007D7ED7"/>
+    <w:pPr>
+      <w:tabs>
+        <w:tab w:val="center" w:pos="4320"/>
+        <w:tab w:val="right" w:pos="8640"/>
+      </w:tabs>
+    </w:pPr>
+    <w:rPr>
+      <w:lang w:val="es-ES"/>
+    </w:rPr>
+  </w:style>
+  <w:style w:type="paragraph" w:customStyle="1" w:styleId="TableHeader">
+    <w:name w:val="Table Header"/>
+    <w:basedOn w:val="Normal"/>
+    <w:rsid w:val="007D7ED7"/>
+    <w:pPr>
+      <w:spacing w:before="60"/>
+      <w:jc w:val="center"/>
+    </w:pPr>
+    <w:rPr>
+      <w:b/>
+      <w:spacing w:val="-5"/>
+      <w:sz w:val="16"/>
+    </w:rPr>
+  </w:style>
+  <w:style w:type="paragraph" w:customStyle="1" w:styleId="StyleTableHeader10pt">
+    <w:name w:val="Style Table Header + 10 pt"/>
+    <w:basedOn w:val="TableHeader"/>
+    <w:rsid w:val="007D7ED7"/>
+    <w:rPr>
+      <w:bCs/>
+      <w:sz w:val="20"/>
+    </w:rPr>
+  </w:style>
+  <w:style w:type="paragraph" w:customStyle="1" w:styleId="TableText">
+    <w:name w:val="Table Text"/>
+    <w:basedOn w:val="Normal"/>
+    <w:rsid w:val="007D7ED7"/>
+    <w:pPr>
+      <w:ind w:left="14"/>
+    </w:pPr>
+    <w:rPr>
+      <w:spacing w:val="-5"/>
+      <w:sz w:val="16"/>
+    </w:rPr>
+  </w:style>
+  <w:style w:type="paragraph" w:styleId="Listaconvietas">
+    <w:name w:val="List Bullet"/>
+    <w:basedOn w:val="Normal"/>
+    <w:rsid w:val="007D7ED7"/>
+    <w:pPr>
+      <w:spacing w:before="120"/>
+      <w:contextualSpacing/>
+    </w:pPr>
+  </w:style>
+  <w:style w:type="paragraph" w:customStyle="1" w:styleId="TableContents">
+    <w:name w:val="Table Contents"/>
+    <w:basedOn w:val="Normal"/>
+    <w:rsid w:val="007D7ED7"/>
+    <w:pPr>
+      <w:suppressLineNumbers/>
+    </w:pPr>
+  </w:style>
+  <w:style w:type="paragraph" w:customStyle="1" w:styleId="Quotations">
+    <w:name w:val="Quotations"/>
+    <w:basedOn w:val="Normal"/>
+    <w:rsid w:val="007D7ED7"/>
+    <w:pPr>
+      <w:spacing w:after="283"/>
+      <w:ind w:left="567" w:right="567"/>
+    </w:pPr>
+  </w:style>
+  <w:style w:type="paragraph" w:styleId="Ttulo">
+    <w:name w:val="Title"/>
+    <w:basedOn w:val="Heading"/>
+    <w:rsid w:val="007D7ED7"/>
+    <w:pPr>
+      <w:jc w:val="center"/>
+    </w:pPr>
+    <w:rPr>
+      <w:b/>
+      <w:bCs/>
+      <w:sz w:val="56"/>
+      <w:szCs w:val="56"/>
+    </w:rPr>
+  </w:style>
+  <w:style w:type="paragraph" w:styleId="Subttulo">
+    <w:name w:val="Subtitle"/>
+    <w:basedOn w:val="Heading"/>
+    <w:rsid w:val="007D7ED7"/>
+    <w:pPr>
+      <w:spacing w:before="60"/>
+      <w:jc w:val="center"/>
+    </w:pPr>
+    <w:rPr>
+      <w:sz w:val="36"/>
+      <w:szCs w:val="36"/>
+    </w:rPr>
+  </w:style>
+  <w:style w:type="paragraph" w:customStyle="1" w:styleId="Contents1">
+    <w:name w:val="Contents 1"/>
+    <w:basedOn w:val="Normal"/>
+    <w:next w:val="Normal"/>
+    <w:rsid w:val="007D7ED7"/>
+    <w:pPr>
+      <w:tabs>
+        <w:tab w:val="left" w:pos="400"/>
+        <w:tab w:val="left" w:leader="dot" w:pos="8640"/>
+      </w:tabs>
+      <w:ind w:right="-234"/>
+    </w:pPr>
+    <w:rPr>
+      <w:rFonts w:cs="Arial"/>
+      <w:b/>
+      <w:bCs/>
+      <w:caps/>
+      <w:sz w:val="22"/>
+      <w:szCs w:val="22"/>
+    </w:rPr>
+  </w:style>
+  <w:style w:type="paragraph" w:customStyle="1" w:styleId="Contents2">
+    <w:name w:val="Contents 2"/>
+    <w:basedOn w:val="Normal"/>
+    <w:next w:val="Normal"/>
+    <w:rsid w:val="007D7ED7"/>
+    <w:pPr>
+      <w:tabs>
+        <w:tab w:val="left" w:pos="360"/>
+        <w:tab w:val="left" w:pos="1000"/>
+        <w:tab w:val="left" w:leader="dot" w:pos="8640"/>
+      </w:tabs>
+      <w:ind w:left="360"/>
+    </w:pPr>
+    <w:rPr>
+      <w:rFonts w:cs="Arial"/>
+      <w:b/>
+      <w:bCs/>
+      <w:smallCaps/>
+      <w:sz w:val="22"/>
+      <w:szCs w:val="22"/>
+    </w:rPr>
+  </w:style>
+  <w:style w:type="paragraph" w:customStyle="1" w:styleId="Contents3">
+    <w:name w:val="Contents 3"/>
+    <w:basedOn w:val="Index"/>
+    <w:rsid w:val="007D7ED7"/>
+    <w:pPr>
+      <w:tabs>
+        <w:tab w:val="right" w:leader="dot" w:pos="9072"/>
+      </w:tabs>
+      <w:ind w:left="566"/>
+    </w:pPr>
+  </w:style>
+  <w:style w:type="paragraph" w:styleId="Encabezado">
+    <w:name w:val="header"/>
+    <w:basedOn w:val="Normal"/>
+    <w:rsid w:val="007D7ED7"/>
+  </w:style>
+  <w:style w:type="paragraph" w:customStyle="1" w:styleId="TableHeading">
+    <w:name w:val="Table Heading"/>
+    <w:basedOn w:val="TableContents"/>
+    <w:rsid w:val="007D7ED7"/>
+  </w:style>
+  <w:style w:type="paragraph" w:styleId="Textodeglobo">
+    <w:name w:val="Balloon Text"/>
+    <w:basedOn w:val="Normal"/>
+    <w:link w:val="TextodegloboCar"/>
+    <w:uiPriority w:val="99"/>
+    <w:semiHidden/>
+    <w:unhideWhenUsed/>
+    <w:rsid w:val="00CF5947"/>
+    <w:rPr>
+      <w:rFonts w:ascii="Lucida Grande" w:hAnsi="Lucida Grande" w:cs="Lucida Grande"/>
+      <w:sz w:val="18"/>
+      <w:szCs w:val="18"/>
+    </w:rPr>
+  </w:style>
+  <w:style w:type="character" w:customStyle="1" w:styleId="TextodegloboCar">
+    <w:name w:val="Texto de globo Car"/>
+    <w:basedOn w:val="Fuentedeprrafopredeter"/>
+    <w:link w:val="Textodeglobo"/>
+    <w:uiPriority w:val="99"/>
+    <w:semiHidden/>
+    <w:rsid w:val="00CF5947"/>
+    <w:rPr>
+      <w:rFonts w:ascii="Lucida Grande" w:hAnsi="Lucida Grande" w:cs="Lucida Grande"/>
+      <w:color w:val="00000A"/>
+      <w:sz w:val="18"/>
+      <w:szCs w:val="18"/>
+    </w:rPr>
+  </w:style>
+  <w:style w:type="paragraph" w:styleId="TDC1">
+    <w:name w:val="toc 1"/>
+    <w:basedOn w:val="Normal"/>
+    <w:next w:val="Normal"/>
+    <w:autoRedefine/>
+    <w:uiPriority w:val="39"/>
+    <w:unhideWhenUsed/>
+    <w:rsid w:val="00A30D29"/>
+    <w:pPr>
+      <w:spacing w:after="100"/>
+    </w:pPr>
+  </w:style>
+  <w:style w:type="paragraph" w:styleId="TDC2">
+    <w:name w:val="toc 2"/>
+    <w:basedOn w:val="Normal"/>
+    <w:next w:val="Normal"/>
+    <w:autoRedefine/>
+    <w:uiPriority w:val="39"/>
+    <w:unhideWhenUsed/>
+    <w:rsid w:val="00A30D29"/>
+    <w:pPr>
+      <w:spacing w:after="100"/>
+      <w:ind w:left="240"/>
+    </w:pPr>
+  </w:style>
+  <w:style w:type="paragraph" w:styleId="Prrafodelista">
+    <w:name w:val="List Paragraph"/>
+    <w:basedOn w:val="Normal"/>
+    <w:uiPriority w:val="34"/>
+    <w:qFormat/>
+    <w:rsid w:val="00A52B44"/>
+    <w:pPr>
+      <w:widowControl/>
+      <w:suppressAutoHyphens w:val="0"/>
+      <w:overflowPunct/>
+      <w:spacing w:after="200" w:line="276" w:lineRule="auto"/>
+      <w:ind w:left="720"/>
+      <w:contextualSpacing/>
+    </w:pPr>
+    <w:rPr>
+      <w:rFonts w:asciiTheme="minorHAnsi" w:eastAsiaTheme="minorHAnsi" w:hAnsiTheme="minorHAnsi" w:cstheme="minorBidi"/>
+      <w:color w:val="auto"/>
+      <w:sz w:val="22"/>
+      <w:szCs w:val="22"/>
+      <w:lang w:val="es-ES" w:eastAsia="en-US" w:bidi="ar-SA"/>
+    </w:rPr>
+  </w:style>
+  <w:style w:type="character" w:customStyle="1" w:styleId="Ttulo4Car">
+    <w:name w:val="Título 4 Car"/>
+    <w:basedOn w:val="Fuentedeprrafopredeter"/>
+    <w:link w:val="Ttulo4"/>
+    <w:uiPriority w:val="9"/>
+    <w:rsid w:val="00A52B44"/>
+    <w:rPr>
+      <w:rFonts w:asciiTheme="majorHAnsi" w:eastAsiaTheme="majorEastAsia" w:hAnsiTheme="majorHAnsi" w:cstheme="majorBidi"/>
+      <w:b/>
+      <w:bCs/>
+      <w:i/>
+      <w:iCs/>
+      <w:color w:val="4F81BD" w:themeColor="accent1"/>
+      <w:sz w:val="22"/>
+      <w:szCs w:val="22"/>
+      <w:lang w:val="es-ES" w:eastAsia="en-US" w:bidi="ar-SA"/>
+    </w:rPr>
+  </w:style>
+  <w:style w:type="table" w:styleId="Tablaconcuadrcula">
+    <w:name w:val="Table Grid"/>
+    <w:basedOn w:val="Tablanormal"/>
+    <w:uiPriority w:val="59"/>
+    <w:rsid w:val="00A52B44"/>
+    <w:rPr>
+      <w:rFonts w:asciiTheme="minorHAnsi" w:eastAsiaTheme="minorHAnsi" w:hAnsiTheme="minorHAnsi" w:cstheme="minorBidi"/>
+      <w:sz w:val="22"/>
+      <w:szCs w:val="22"/>
+      <w:lang w:val="es-ES" w:eastAsia="en-US" w:bidi="ar-SA"/>
+    </w:rPr>
+    <w:tblPr>
+      <w:tblInd w:w="0" w:type="dxa"/>
+      <w:tblBorders>
+        <w:top w:val="single" w:sz="4" w:space="0" w:color="000000" w:themeColor="text1"/>
+        <w:left w:val="single" w:sz="4" w:space="0" w:color="000000" w:themeColor="text1"/>
+        <w:bottom w:val="single" w:sz="4" w:space="0" w:color="000000" w:themeColor="text1"/>
+        <w:right w:val="single" w:sz="4" w:space="0" w:color="000000" w:themeColor="text1"/>
+        <w:insideH w:val="single" w:sz="4" w:space="0" w:color="000000" w:themeColor="text1"/>
+        <w:insideV w:val="single" w:sz="4" w:space="0" w:color="000000" w:themeColor="text1"/>
+      </w:tblBorders>
+      <w:tblCellMar>
+        <w:top w:w="0" w:type="dxa"/>
+        <w:left w:w="108" w:type="dxa"/>
+        <w:bottom w:w="0" w:type="dxa"/>
+        <w:right w:w="108" w:type="dxa"/>
+      </w:tblCellMar>
+    </w:tblPr>
+  </w:style>
+  <w:style w:type="paragraph" w:styleId="Sinespaciado">
+    <w:name w:val="No Spacing"/>
+    <w:uiPriority w:val="1"/>
+    <w:qFormat/>
+    <w:rsid w:val="00A52B44"/>
+    <w:rPr>
+      <w:rFonts w:asciiTheme="minorHAnsi" w:eastAsiaTheme="minorHAnsi" w:hAnsiTheme="minorHAnsi" w:cstheme="minorBidi"/>
+      <w:sz w:val="22"/>
+      <w:szCs w:val="22"/>
+      <w:lang w:val="es-ES" w:eastAsia="en-US" w:bidi="ar-SA"/>
+    </w:rPr>
+  </w:style>
+  <w:style w:type="character" w:styleId="Hipervnculo">
+    <w:name w:val="Hyperlink"/>
+    <w:basedOn w:val="Fuentedeprrafopredeter"/>
     <w:uiPriority w:val="99"/>
     <w:unhideWhenUsed/>
     <w:rsid w:val="00A52B44"/>

</xml_diff>